<commit_message>
:books: docs: adicionando as alterações da Nabila no artigo
</commit_message>
<xml_diff>
--- a/Documentacao/Documentação - 2024/Artigo-Comtur - Revisando .docx
+++ b/Documentacao/Documentação - 2024/Artigo-Comtur - Revisando .docx
@@ -216,6 +216,7 @@
           <w:color w:val="000000" w:themeColor="text1"/>
           <w:sz w:val="20"/>
           <w:szCs w:val="20"/>
+          <w:lang w:val="en-US"/>
         </w:rPr>
       </w:pPr>
     </w:p>
@@ -336,6 +337,7 @@
         <w:spacing w:after="0"/>
         <w:rPr>
           <w:rFonts w:ascii="Times New Roman" w:hAnsi="Times New Roman"/>
+          <w:lang w:val="en-US"/>
         </w:rPr>
       </w:pPr>
       <w:r>
@@ -371,12 +373,14 @@
       <w:r>
         <w:rPr>
           <w:rFonts w:ascii="Times New Roman" w:hAnsi="Times New Roman"/>
+          <w:lang w:val="en-US"/>
         </w:rPr>
         <w:t>Desenvolvimento de Software.</w:t>
       </w:r>
       <w:r>
         <w:rPr>
           <w:rFonts w:ascii="Times New Roman" w:hAnsi="Times New Roman"/>
+          <w:lang w:val="en-US"/>
         </w:rPr>
         <w:t xml:space="preserve"> </w:t>
       </w:r>
@@ -387,6 +391,7 @@
         <w:spacing w:after="0"/>
         <w:rPr>
           <w:rFonts w:ascii="Times New Roman" w:hAnsi="Times New Roman"/>
+          <w:lang w:val="en-US"/>
         </w:rPr>
       </w:pPr>
     </w:p>
@@ -401,6 +406,7 @@
           <w:noProof/>
           <w:sz w:val="24"/>
           <w:szCs w:val="24"/>
+          <w:lang w:val="en-US"/>
         </w:rPr>
       </w:pPr>
       <w:r>
@@ -412,6 +418,7 @@
           <w:iCs/>
           <w:sz w:val="24"/>
           <w:szCs w:val="24"/>
+          <w:lang w:val="en-US"/>
         </w:rPr>
         <w:t>ABSTRACT</w:t>
       </w:r>
@@ -980,43 +987,17 @@
           <w:szCs w:val="24"/>
           <w:lang w:eastAsia="pt-BR"/>
         </w:rPr>
-        <w:t xml:space="preserve">Uma plataforma web para a divulgação de pontos turísticos </w:t>
-      </w:r>
-      <w:r>
-        <w:rPr>
-          <w:rFonts w:ascii="Times New Roman" w:hAnsi="Times New Roman" w:cs="Times New Roman"/>
-          <w:sz w:val="24"/>
-          <w:szCs w:val="24"/>
-          <w:lang w:eastAsia="pt-BR"/>
-        </w:rPr>
-        <w:t>para</w:t>
-      </w:r>
-      <w:r>
-        <w:rPr>
-          <w:rFonts w:ascii="Times New Roman" w:hAnsi="Times New Roman" w:cs="Times New Roman"/>
-          <w:sz w:val="24"/>
-          <w:szCs w:val="24"/>
-          <w:lang w:eastAsia="pt-BR"/>
-        </w:rPr>
-        <w:t xml:space="preserve"> </w:t>
-      </w:r>
-      <w:r>
-        <w:rPr>
-          <w:rFonts w:ascii="Times New Roman" w:hAnsi="Times New Roman" w:cs="Times New Roman"/>
-          <w:sz w:val="24"/>
-          <w:szCs w:val="24"/>
-          <w:lang w:eastAsia="pt-BR"/>
-        </w:rPr>
-        <w:t xml:space="preserve">os </w:t>
-      </w:r>
-      <w:r>
-        <w:rPr>
-          <w:rFonts w:ascii="Times New Roman" w:hAnsi="Times New Roman" w:cs="Times New Roman"/>
-          <w:sz w:val="24"/>
-          <w:szCs w:val="24"/>
-          <w:lang w:eastAsia="pt-BR"/>
-        </w:rPr>
-        <w:t>municípios é essencial para ampliar sua visibilidade e atrair visitantes de diversas regiões. Essa ferramenta não só promove atrações locais, eventos e a cultura única do município, mas também impulsiona o desenvolvimento econômico ao fomentar o consumo nos setores de comércio, hospedagem e gastronomia. Além disso, a plataforma engaja os próprios moradores, fortalecendo o senso de pertencimento e a valorização do patrimônio local, gerando benefícios tanto para a economia quanto para a identidade comunitária.</w:t>
+        <w:t xml:space="preserve">Uma plataforma web para divulgar pontos turísticos amplia a visibilidade do município e atrai visitantes, beneficiando a economia local e fortalecendo a valorização </w:t>
+      </w:r>
+      <w:proofErr w:type="spellStart"/>
+      <w:r>
+        <w:rPr>
+          <w:rFonts w:ascii="Times New Roman" w:hAnsi="Times New Roman" w:cs="Times New Roman"/>
+          <w:sz w:val="24"/>
+          <w:szCs w:val="24"/>
+          <w:lang w:eastAsia="pt-BR"/>
+        </w:rPr>
+        <w:t>comunitária.</w:t>
       </w:r>
     </w:p>
     <w:p>
@@ -1038,7 +1019,28 @@
           <w:szCs w:val="24"/>
           <w:lang w:eastAsia="pt-BR"/>
         </w:rPr>
-        <w:t xml:space="preserve">Segundo Vieira (2011), as políticas públicas de turismo têm recebido crescente atenção das autoridades governamentais, que buscam regulamentar e incentivar as atividades turísticas. No entanto, muitas das ferramentas disponíveis não apresentam informações de maneira clara e objetiva, o que compromete a experiência do usuário. </w:t>
+        <w:t>Segund</w:t>
+      </w:r>
+      <w:proofErr w:type="spellEnd"/>
+      <w:r>
+        <w:rPr>
+          <w:rFonts w:ascii="Times New Roman" w:hAnsi="Times New Roman" w:cs="Times New Roman"/>
+          <w:sz w:val="24"/>
+          <w:szCs w:val="24"/>
+          <w:lang w:eastAsia="pt-BR"/>
+        </w:rPr>
+        <w:t>o Vieira (2011), as políticas públicas de turismo têm recebido crescente atenção das autoridades governamentais, que buscam regulamentar e incentivar as atividades turísticas. No en</w:t>
+      </w:r>
+      <w:bookmarkStart w:id="1" w:name="_GoBack"/>
+      <w:bookmarkEnd w:id="1"/>
+      <w:r>
+        <w:rPr>
+          <w:rFonts w:ascii="Times New Roman" w:hAnsi="Times New Roman" w:cs="Times New Roman"/>
+          <w:sz w:val="24"/>
+          <w:szCs w:val="24"/>
+          <w:lang w:eastAsia="pt-BR"/>
+        </w:rPr>
+        <w:t xml:space="preserve">tanto, muitas das ferramentas disponíveis não apresentam informações de maneira clara e objetiva, o que compromete a experiência do usuário. </w:t>
       </w:r>
     </w:p>
     <w:p>
@@ -1082,17 +1084,7 @@
           <w:szCs w:val="24"/>
           <w:lang w:eastAsia="pt-BR"/>
         </w:rPr>
-        <w:t xml:space="preserve">Inocêncio, Nunes e Gregório (2021) desenvolveram um sistema web (Figura 1) voltado para a promoção do turismo em Santa Fé do Sul. O sistema facilita a divulgação dos pontos turísticos e atividades da região, oferecendo funcionalidades como registro de propriedades, busca filtrada, reservas online, gerenciamento de conteúdo e avaliações de </w:t>
-      </w:r>
-      <w:r>
-        <w:rPr>
-          <w:rFonts w:ascii="Times New Roman" w:hAnsi="Times New Roman" w:cs="Times New Roman"/>
-          <w:sz w:val="24"/>
-          <w:szCs w:val="24"/>
-          <w:lang w:eastAsia="pt-BR"/>
-        </w:rPr>
-        <w:lastRenderedPageBreak/>
-        <w:t>clientes. O objetivo do sistema é impulsionar o desenvolvimento do turismo local, conectando turistas aos diversos serviços oferecidos na cidade e fortalecendo a economia regional.</w:t>
+        <w:t>Inocêncio, Nunes e Gregório (2021) desenvolveram um sistema web (Figura 1) voltado para a promoção do turismo em Santa Fé do Sul. O sistema facilita a divulgação dos pontos turísticos e atividades da região, oferecendo funcionalidades como registro de propriedades, busca filtrada, reservas online, gerenciamento de conteúdo e avaliações de clientes. O objetivo do sistema é impulsionar o desenvolvimento do turismo local, conectando turistas aos diversos serviços oferecidos na cidade e fortalecendo a economia regional.</w:t>
       </w:r>
     </w:p>
     <w:p>
@@ -1118,6 +1110,7 @@
           <w:sz w:val="24"/>
           <w:szCs w:val="24"/>
         </w:rPr>
+        <w:lastRenderedPageBreak/>
         <w:t xml:space="preserve">Figura </w:t>
       </w:r>
       <w:r>
@@ -1861,11 +1854,14 @@
         <w:textAlignment w:val="baseline"/>
       </w:pPr>
       <w:r>
+        <w:t>A</w:t>
+      </w:r>
+      <w:r>
+        <w:t xml:space="preserve">mbos os sistemas analisados compartilham o objetivo de promover o turismo local, utilizando a tecnologia para aprimorar a experiência dos usuários. Essas plataformas não apenas facilitam o acesso a informações turísticas de maneira eficiente, mas também contribuem para </w:t>
+      </w:r>
+      <w:r>
         <w:lastRenderedPageBreak/>
-        <w:t>A</w:t>
-      </w:r>
-      <w:r>
-        <w:t>mbos os sistemas analisados compartilham o objetivo de promover o turismo local, utilizando a tecnologia para aprimorar a experiência dos usuários. Essas plataformas não apenas facilitam o acesso a informações turísticas de maneira eficiente, mas também contribuem para a gestão estratégica dos destinos, fortalecendo a relação entre o poder público e os turistas, além de impulsionar o desenvolvimento econômico regional. </w:t>
+        <w:t>a gestão estratégica dos destinos, fortalecendo a relação entre o poder público e os turistas, além de impulsionar o desenvolvimento econômico regional. </w:t>
       </w:r>
     </w:p>
     <w:p>
@@ -2637,7 +2633,6 @@
         </w:rPr>
         <w:t>A aplicação servidora (</w:t>
       </w:r>
-      <w:proofErr w:type="spellStart"/>
       <w:r>
         <w:rPr>
           <w:rFonts w:ascii="Times New Roman" w:hAnsi="Times New Roman" w:cs="Times New Roman"/>
@@ -2649,7 +2644,6 @@
         </w:rPr>
         <w:t>back-end</w:t>
       </w:r>
-      <w:proofErr w:type="spellEnd"/>
       <w:r>
         <w:rPr>
           <w:rFonts w:ascii="Times New Roman" w:hAnsi="Times New Roman" w:cs="Times New Roman"/>
@@ -2827,7 +2821,6 @@
         </w:rPr>
         <w:t>ront-</w:t>
       </w:r>
-      <w:proofErr w:type="spellStart"/>
       <w:r>
         <w:rPr>
           <w:rFonts w:ascii="Times New Roman" w:hAnsi="Times New Roman" w:cs="Times New Roman"/>
@@ -2850,7 +2843,6 @@
         </w:rPr>
         <w:t>nd</w:t>
       </w:r>
-      <w:proofErr w:type="spellEnd"/>
       <w:r>
         <w:rPr>
           <w:rFonts w:ascii="Times New Roman" w:hAnsi="Times New Roman" w:cs="Times New Roman"/>
@@ -4861,7 +4853,7 @@
           <w:iCs w:val="0"/>
           <w:color w:val="auto"/>
         </w:rPr>
-        <w:commentReference w:id="1"/>
+        <w:commentReference w:id="2"/>
       </w:r>
       <w:r>
         <w:rPr>
@@ -4941,8 +4933,6 @@
         </w:rPr>
         <w:t>Elaborada pelos autores.</w:t>
       </w:r>
-      <w:bookmarkStart w:id="2" w:name="_GoBack"/>
-      <w:bookmarkEnd w:id="2"/>
     </w:p>
     <w:p>
       <w:pPr>
@@ -7215,28 +7205,48 @@
         <w:spacing w:before="0" w:beforeAutospacing="0" w:after="0" w:afterAutospacing="0"/>
         <w:ind w:firstLine="567"/>
         <w:jc w:val="center"/>
-      </w:pPr>
-      <w:r>
         <w:rPr>
           <w:sz w:val="20"/>
           <w:szCs w:val="20"/>
         </w:rPr>
-        <w:t>Fonte: Elaborad</w:t>
-      </w:r>
+      </w:pPr>
       <w:r>
         <w:rPr>
           <w:sz w:val="20"/>
           <w:szCs w:val="20"/>
         </w:rPr>
-        <w:t>o</w:t>
+        <w:t>Fonte: Elaborad</w:t>
       </w:r>
       <w:r>
         <w:rPr>
           <w:sz w:val="20"/>
           <w:szCs w:val="20"/>
         </w:rPr>
+        <w:t>o</w:t>
+      </w:r>
+      <w:r>
+        <w:rPr>
+          <w:sz w:val="20"/>
+          <w:szCs w:val="20"/>
+        </w:rPr>
         <w:t xml:space="preserve"> pelos autores.</w:t>
       </w:r>
+    </w:p>
+    <w:p>
+      <w:pPr>
+        <w:pStyle w:val="NormalWeb"/>
+        <w:spacing w:before="0" w:beforeAutospacing="0" w:after="0" w:afterAutospacing="0"/>
+        <w:ind w:firstLine="567"/>
+        <w:jc w:val="center"/>
+      </w:pPr>
+    </w:p>
+    <w:p>
+      <w:pPr>
+        <w:pStyle w:val="NormalWeb"/>
+        <w:spacing w:before="0" w:beforeAutospacing="0" w:after="0" w:afterAutospacing="0"/>
+        <w:ind w:firstLine="567"/>
+        <w:jc w:val="center"/>
+      </w:pPr>
     </w:p>
     <w:p>
       <w:pPr>
@@ -7246,16 +7256,6 @@
           <w:numId w:val="0"/>
         </w:numPr>
         <w:spacing w:before="240"/>
-      </w:pPr>
-    </w:p>
-    <w:p>
-      <w:pPr>
-        <w:pStyle w:val="Ttulo1"/>
-        <w:numPr>
-          <w:ilvl w:val="0"/>
-          <w:numId w:val="0"/>
-        </w:numPr>
-        <w:spacing w:before="240"/>
         <w:rPr>
           <w:rStyle w:val="Forte"/>
           <w:b/>
@@ -7547,7 +7547,7 @@
           <w:rFonts w:ascii="Times New Roman" w:hAnsi="Times New Roman" w:cs="Times New Roman"/>
           <w:sz w:val="24"/>
           <w:szCs w:val="24"/>
-          <w:lang w:val="en-US" w:eastAsia="pt-BR"/>
+          <w:lang w:eastAsia="pt-BR"/>
         </w:rPr>
         <w:t xml:space="preserve">ARAÇATUBA. </w:t>
       </w:r>
@@ -7635,7 +7635,7 @@
           <w:rFonts w:ascii="Times New Roman" w:hAnsi="Times New Roman" w:cs="Times New Roman"/>
           <w:sz w:val="24"/>
           <w:szCs w:val="24"/>
-          <w:lang w:val="en-US" w:eastAsia="pt-BR"/>
+          <w:lang w:eastAsia="pt-BR"/>
         </w:rPr>
         <w:t>ASTAH</w:t>
       </w:r>
@@ -7644,7 +7644,7 @@
           <w:rFonts w:ascii="Times New Roman" w:hAnsi="Times New Roman" w:cs="Times New Roman"/>
           <w:sz w:val="24"/>
           <w:szCs w:val="24"/>
-          <w:lang w:val="en-US" w:eastAsia="pt-BR"/>
+          <w:lang w:eastAsia="pt-BR"/>
         </w:rPr>
         <w:t xml:space="preserve">. </w:t>
       </w:r>
@@ -7654,7 +7654,7 @@
           <w:rFonts w:ascii="Times New Roman" w:hAnsi="Times New Roman" w:cs="Times New Roman"/>
           <w:sz w:val="24"/>
           <w:szCs w:val="24"/>
-          <w:lang w:val="en-US" w:eastAsia="pt-BR"/>
+          <w:lang w:eastAsia="pt-BR"/>
         </w:rPr>
         <w:t>Astah</w:t>
       </w:r>
@@ -7664,7 +7664,7 @@
           <w:rFonts w:ascii="Times New Roman" w:hAnsi="Times New Roman" w:cs="Times New Roman"/>
           <w:sz w:val="24"/>
           <w:szCs w:val="24"/>
-          <w:lang w:val="en-US" w:eastAsia="pt-BR"/>
+          <w:lang w:eastAsia="pt-BR"/>
         </w:rPr>
         <w:t xml:space="preserve"> UML. </w:t>
       </w:r>
@@ -7706,7 +7706,7 @@
           <w:color w:val="FF0000"/>
           <w:sz w:val="24"/>
           <w:szCs w:val="24"/>
-          <w:lang w:val="en-US" w:eastAsia="pt-BR"/>
+          <w:lang w:eastAsia="pt-BR"/>
         </w:rPr>
       </w:pPr>
     </w:p>
@@ -7725,7 +7725,7 @@
           <w:rFonts w:ascii="Times New Roman" w:hAnsi="Times New Roman" w:cs="Times New Roman"/>
           <w:sz w:val="24"/>
           <w:szCs w:val="24"/>
-          <w:lang w:val="en-US" w:eastAsia="pt-BR"/>
+          <w:lang w:eastAsia="pt-BR"/>
         </w:rPr>
         <w:t xml:space="preserve">FIGMA, Inc. </w:t>
       </w:r>
@@ -8057,242 +8057,253 @@
           <w:rFonts w:ascii="Times New Roman" w:hAnsi="Times New Roman" w:cs="Times New Roman"/>
           <w:sz w:val="24"/>
           <w:szCs w:val="24"/>
+          <w:lang w:eastAsia="pt-BR"/>
+        </w:rPr>
+        <w:t xml:space="preserve">MOZILLA. Mozilla </w:t>
+      </w:r>
+      <w:proofErr w:type="spellStart"/>
+      <w:r>
+        <w:rPr>
+          <w:rFonts w:ascii="Times New Roman" w:hAnsi="Times New Roman" w:cs="Times New Roman"/>
+          <w:sz w:val="24"/>
+          <w:szCs w:val="24"/>
+          <w:lang w:eastAsia="pt-BR"/>
+        </w:rPr>
+        <w:t>Developer</w:t>
+      </w:r>
+      <w:proofErr w:type="spellEnd"/>
+      <w:r>
+        <w:rPr>
+          <w:rFonts w:ascii="Times New Roman" w:hAnsi="Times New Roman" w:cs="Times New Roman"/>
+          <w:sz w:val="24"/>
+          <w:szCs w:val="24"/>
+          <w:lang w:eastAsia="pt-BR"/>
+        </w:rPr>
+        <w:t xml:space="preserve"> Network (MDN). </w:t>
+      </w:r>
+      <w:r>
+        <w:rPr>
+          <w:rFonts w:ascii="Times New Roman" w:hAnsi="Times New Roman" w:cs="Times New Roman"/>
+          <w:sz w:val="24"/>
+          <w:szCs w:val="24"/>
+          <w:lang w:eastAsia="pt-BR"/>
+        </w:rPr>
+        <w:t>Disponível em: https://developer.mozilla.org/pt-BR/docs/Web/JavaScript</w:t>
+      </w:r>
+      <w:r>
+        <w:rPr>
+          <w:rFonts w:ascii="Times New Roman" w:hAnsi="Times New Roman" w:cs="Times New Roman"/>
+          <w:sz w:val="24"/>
+          <w:szCs w:val="24"/>
+          <w:lang w:eastAsia="pt-BR"/>
+        </w:rPr>
+        <w:t>. Acesso em: 30 set. 2024.</w:t>
+      </w:r>
+    </w:p>
+    <w:p>
+      <w:pPr>
+        <w:pStyle w:val="SemEspaamento"/>
+        <w:rPr>
+          <w:rFonts w:ascii="Times New Roman" w:hAnsi="Times New Roman" w:cs="Times New Roman"/>
+          <w:color w:val="FF0000"/>
+          <w:sz w:val="24"/>
+          <w:szCs w:val="24"/>
+          <w:lang w:eastAsia="pt-BR"/>
+        </w:rPr>
+      </w:pPr>
+    </w:p>
+    <w:p>
+      <w:pPr>
+        <w:spacing w:after="0" w:line="240" w:lineRule="auto"/>
+        <w:rPr>
+          <w:rFonts w:ascii="Times New Roman" w:hAnsi="Times New Roman" w:cs="Times New Roman"/>
+          <w:sz w:val="24"/>
+          <w:szCs w:val="24"/>
+        </w:rPr>
+      </w:pPr>
+      <w:r>
+        <w:rPr>
+          <w:rFonts w:ascii="Times New Roman" w:hAnsi="Times New Roman" w:cs="Times New Roman"/>
+          <w:sz w:val="24"/>
+          <w:szCs w:val="24"/>
+        </w:rPr>
+        <w:t xml:space="preserve">POSTGRESQL. </w:t>
+      </w:r>
+      <w:proofErr w:type="spellStart"/>
+      <w:r>
+        <w:rPr>
+          <w:rFonts w:ascii="Times New Roman" w:hAnsi="Times New Roman" w:cs="Times New Roman"/>
+          <w:b/>
+          <w:bCs/>
+          <w:sz w:val="24"/>
+          <w:szCs w:val="24"/>
+        </w:rPr>
+        <w:t>Postgresql</w:t>
+      </w:r>
+      <w:proofErr w:type="spellEnd"/>
+      <w:r>
+        <w:rPr>
+          <w:rFonts w:ascii="Times New Roman" w:hAnsi="Times New Roman" w:cs="Times New Roman"/>
+          <w:b/>
+          <w:bCs/>
+          <w:sz w:val="24"/>
+          <w:szCs w:val="24"/>
+        </w:rPr>
+        <w:t>.</w:t>
+      </w:r>
+      <w:r>
+        <w:rPr>
+          <w:rFonts w:ascii="Times New Roman" w:hAnsi="Times New Roman" w:cs="Times New Roman"/>
+          <w:sz w:val="24"/>
+          <w:szCs w:val="24"/>
+        </w:rPr>
+        <w:t xml:space="preserve"> Disponível em: https://www.postgresql.org/. Acesso em: 13 set. 2024.</w:t>
+      </w:r>
+    </w:p>
+    <w:p>
+      <w:pPr>
+        <w:pStyle w:val="SemEspaamento"/>
+        <w:rPr>
+          <w:rFonts w:ascii="Times New Roman" w:hAnsi="Times New Roman" w:cs="Times New Roman"/>
+          <w:color w:val="FF0000"/>
+          <w:sz w:val="24"/>
+          <w:szCs w:val="24"/>
+          <w:lang w:eastAsia="pt-BR"/>
+        </w:rPr>
+      </w:pPr>
+    </w:p>
+    <w:p>
+      <w:pPr>
+        <w:pStyle w:val="SemEspaamento"/>
+        <w:rPr>
+          <w:rFonts w:ascii="Times New Roman" w:hAnsi="Times New Roman" w:cs="Times New Roman"/>
+          <w:sz w:val="24"/>
+          <w:szCs w:val="24"/>
+          <w:lang w:eastAsia="pt-BR"/>
+        </w:rPr>
+      </w:pPr>
+      <w:r>
+        <w:rPr>
+          <w:rFonts w:ascii="Times New Roman" w:hAnsi="Times New Roman" w:cs="Times New Roman"/>
+          <w:sz w:val="24"/>
+          <w:szCs w:val="24"/>
+          <w:lang w:eastAsia="pt-BR"/>
+        </w:rPr>
+        <w:t>PRESSMAN, R. S. Engenharia de software: uma abordagem profissional. 7. ed. Porto Alegre: AMGH, 2015.</w:t>
+      </w:r>
+    </w:p>
+    <w:p>
+      <w:pPr>
+        <w:pStyle w:val="SemEspaamento"/>
+        <w:rPr>
+          <w:rFonts w:ascii="Times New Roman" w:hAnsi="Times New Roman" w:cs="Times New Roman"/>
+          <w:color w:val="FF0000"/>
+          <w:sz w:val="24"/>
+          <w:szCs w:val="24"/>
+          <w:lang w:eastAsia="pt-BR"/>
+        </w:rPr>
+      </w:pPr>
+    </w:p>
+    <w:p>
+      <w:pPr>
+        <w:pStyle w:val="SemEspaamento"/>
+        <w:rPr>
+          <w:rFonts w:ascii="Times New Roman" w:hAnsi="Times New Roman" w:cs="Times New Roman"/>
+          <w:sz w:val="24"/>
+          <w:szCs w:val="24"/>
+        </w:rPr>
+      </w:pPr>
+      <w:r>
+        <w:rPr>
+          <w:rFonts w:ascii="Times New Roman" w:hAnsi="Times New Roman" w:cs="Times New Roman"/>
+          <w:sz w:val="24"/>
+          <w:szCs w:val="24"/>
+        </w:rPr>
+        <w:t>REACT</w:t>
+      </w:r>
+      <w:r>
+        <w:rPr>
+          <w:rFonts w:ascii="Times New Roman" w:hAnsi="Times New Roman" w:cs="Times New Roman"/>
+          <w:sz w:val="24"/>
+          <w:szCs w:val="24"/>
+        </w:rPr>
+        <w:t xml:space="preserve">. </w:t>
+      </w:r>
+      <w:proofErr w:type="spellStart"/>
+      <w:r>
+        <w:rPr>
+          <w:rFonts w:ascii="Times New Roman" w:hAnsi="Times New Roman" w:cs="Times New Roman"/>
+          <w:b/>
+          <w:bCs/>
+          <w:sz w:val="24"/>
+          <w:szCs w:val="24"/>
+        </w:rPr>
+        <w:t>React</w:t>
+      </w:r>
+      <w:proofErr w:type="spellEnd"/>
+      <w:r>
+        <w:rPr>
+          <w:rFonts w:ascii="Times New Roman" w:hAnsi="Times New Roman" w:cs="Times New Roman"/>
+          <w:b/>
+          <w:bCs/>
+          <w:sz w:val="24"/>
+          <w:szCs w:val="24"/>
+        </w:rPr>
+        <w:t>.</w:t>
+      </w:r>
+      <w:r>
+        <w:rPr>
+          <w:rFonts w:ascii="Times New Roman" w:hAnsi="Times New Roman" w:cs="Times New Roman"/>
+          <w:sz w:val="24"/>
+          <w:szCs w:val="24"/>
+        </w:rPr>
+        <w:t xml:space="preserve"> Disponível em: http://</w:t>
+      </w:r>
+      <w:r>
+        <w:rPr>
+          <w:rFonts w:ascii="Times New Roman" w:hAnsi="Times New Roman" w:cs="Times New Roman"/>
+          <w:sz w:val="24"/>
+          <w:szCs w:val="24"/>
+        </w:rPr>
+        <w:t>react</w:t>
+      </w:r>
+      <w:r>
+        <w:rPr>
+          <w:rFonts w:ascii="Times New Roman" w:hAnsi="Times New Roman" w:cs="Times New Roman"/>
+          <w:sz w:val="24"/>
+          <w:szCs w:val="24"/>
+        </w:rPr>
+        <w:t xml:space="preserve">.dev/. </w:t>
+      </w:r>
+      <w:r>
+        <w:rPr>
+          <w:rFonts w:ascii="Times New Roman" w:hAnsi="Times New Roman" w:cs="Times New Roman"/>
+          <w:sz w:val="24"/>
+          <w:szCs w:val="24"/>
+        </w:rPr>
+        <w:t>Acesso em: 13 set. 2024.</w:t>
+      </w:r>
+    </w:p>
+    <w:p>
+      <w:pPr>
+        <w:pStyle w:val="SemEspaamento"/>
+        <w:rPr>
+          <w:rFonts w:ascii="Times New Roman" w:hAnsi="Times New Roman" w:cs="Times New Roman"/>
+          <w:color w:val="FF0000"/>
+          <w:sz w:val="24"/>
+          <w:szCs w:val="24"/>
+          <w:lang w:eastAsia="pt-BR"/>
+        </w:rPr>
+      </w:pPr>
+    </w:p>
+    <w:p>
+      <w:pPr>
+        <w:pStyle w:val="SemEspaamento"/>
+        <w:rPr>
+          <w:rFonts w:ascii="Times New Roman" w:hAnsi="Times New Roman" w:cs="Times New Roman"/>
+          <w:sz w:val="24"/>
+          <w:szCs w:val="24"/>
           <w:lang w:val="en-US" w:eastAsia="pt-BR"/>
-        </w:rPr>
-        <w:t>MOZILLA. Mozilla Developer Network (M</w:t>
-      </w:r>
-      <w:r>
-        <w:rPr>
-          <w:rFonts w:ascii="Times New Roman" w:hAnsi="Times New Roman" w:cs="Times New Roman"/>
-          <w:sz w:val="24"/>
-          <w:szCs w:val="24"/>
-          <w:lang w:val="en-US" w:eastAsia="pt-BR"/>
-        </w:rPr>
-        <w:t xml:space="preserve">DN). </w:t>
-      </w:r>
-      <w:r>
-        <w:rPr>
-          <w:rFonts w:ascii="Times New Roman" w:hAnsi="Times New Roman" w:cs="Times New Roman"/>
-          <w:sz w:val="24"/>
-          <w:szCs w:val="24"/>
-          <w:lang w:eastAsia="pt-BR"/>
-        </w:rPr>
-        <w:t>Disponível em: https://developer.mozilla.org/pt-BR/docs/Web/JavaScript</w:t>
-      </w:r>
-      <w:r>
-        <w:rPr>
-          <w:rFonts w:ascii="Times New Roman" w:hAnsi="Times New Roman" w:cs="Times New Roman"/>
-          <w:sz w:val="24"/>
-          <w:szCs w:val="24"/>
-          <w:lang w:eastAsia="pt-BR"/>
-        </w:rPr>
-        <w:t>. Acesso em: 30 set. 2024.</w:t>
-      </w:r>
-    </w:p>
-    <w:p>
-      <w:pPr>
-        <w:pStyle w:val="SemEspaamento"/>
-        <w:rPr>
-          <w:rFonts w:ascii="Times New Roman" w:hAnsi="Times New Roman" w:cs="Times New Roman"/>
-          <w:color w:val="FF0000"/>
-          <w:sz w:val="24"/>
-          <w:szCs w:val="24"/>
-          <w:lang w:eastAsia="pt-BR"/>
-        </w:rPr>
-      </w:pPr>
-    </w:p>
-    <w:p>
-      <w:pPr>
-        <w:spacing w:after="0" w:line="240" w:lineRule="auto"/>
-        <w:rPr>
-          <w:rFonts w:ascii="Times New Roman" w:hAnsi="Times New Roman" w:cs="Times New Roman"/>
-          <w:sz w:val="24"/>
-          <w:szCs w:val="24"/>
-        </w:rPr>
-      </w:pPr>
-      <w:r>
-        <w:rPr>
-          <w:rFonts w:ascii="Times New Roman" w:hAnsi="Times New Roman" w:cs="Times New Roman"/>
-          <w:sz w:val="24"/>
-          <w:szCs w:val="24"/>
-        </w:rPr>
-        <w:t xml:space="preserve">POSTGRESQL. </w:t>
-      </w:r>
-      <w:proofErr w:type="spellStart"/>
-      <w:r>
-        <w:rPr>
-          <w:rFonts w:ascii="Times New Roman" w:hAnsi="Times New Roman" w:cs="Times New Roman"/>
-          <w:b/>
-          <w:bCs/>
-          <w:sz w:val="24"/>
-          <w:szCs w:val="24"/>
-        </w:rPr>
-        <w:t>Postgresql</w:t>
-      </w:r>
-      <w:proofErr w:type="spellEnd"/>
-      <w:r>
-        <w:rPr>
-          <w:rFonts w:ascii="Times New Roman" w:hAnsi="Times New Roman" w:cs="Times New Roman"/>
-          <w:b/>
-          <w:bCs/>
-          <w:sz w:val="24"/>
-          <w:szCs w:val="24"/>
-        </w:rPr>
-        <w:t>.</w:t>
-      </w:r>
-      <w:r>
-        <w:rPr>
-          <w:rFonts w:ascii="Times New Roman" w:hAnsi="Times New Roman" w:cs="Times New Roman"/>
-          <w:sz w:val="24"/>
-          <w:szCs w:val="24"/>
-        </w:rPr>
-        <w:t xml:space="preserve"> Disponível em: https://www.postgresql.org/. Acesso em: 13 set. 2024.</w:t>
-      </w:r>
-    </w:p>
-    <w:p>
-      <w:pPr>
-        <w:pStyle w:val="SemEspaamento"/>
-        <w:rPr>
-          <w:rFonts w:ascii="Times New Roman" w:hAnsi="Times New Roman" w:cs="Times New Roman"/>
-          <w:color w:val="FF0000"/>
-          <w:sz w:val="24"/>
-          <w:szCs w:val="24"/>
-          <w:lang w:eastAsia="pt-BR"/>
-        </w:rPr>
-      </w:pPr>
-    </w:p>
-    <w:p>
-      <w:pPr>
-        <w:pStyle w:val="SemEspaamento"/>
-        <w:rPr>
-          <w:rFonts w:ascii="Times New Roman" w:hAnsi="Times New Roman" w:cs="Times New Roman"/>
-          <w:sz w:val="24"/>
-          <w:szCs w:val="24"/>
-          <w:lang w:eastAsia="pt-BR"/>
-        </w:rPr>
-      </w:pPr>
-      <w:r>
-        <w:rPr>
-          <w:rFonts w:ascii="Times New Roman" w:hAnsi="Times New Roman" w:cs="Times New Roman"/>
-          <w:sz w:val="24"/>
-          <w:szCs w:val="24"/>
-          <w:lang w:eastAsia="pt-BR"/>
-        </w:rPr>
-        <w:t>PRESSMAN, R. S. Engenharia de software: uma abordagem profissional. 7. ed. Porto Alegre: AMGH, 2015.</w:t>
-      </w:r>
-    </w:p>
-    <w:p>
-      <w:pPr>
-        <w:pStyle w:val="SemEspaamento"/>
-        <w:rPr>
-          <w:rFonts w:ascii="Times New Roman" w:hAnsi="Times New Roman" w:cs="Times New Roman"/>
-          <w:color w:val="FF0000"/>
-          <w:sz w:val="24"/>
-          <w:szCs w:val="24"/>
-          <w:lang w:eastAsia="pt-BR"/>
-        </w:rPr>
-      </w:pPr>
-    </w:p>
-    <w:p>
-      <w:pPr>
-        <w:pStyle w:val="SemEspaamento"/>
-        <w:rPr>
-          <w:rFonts w:ascii="Times New Roman" w:hAnsi="Times New Roman" w:cs="Times New Roman"/>
-          <w:sz w:val="24"/>
-          <w:szCs w:val="24"/>
-        </w:rPr>
-      </w:pPr>
-      <w:r>
-        <w:rPr>
-          <w:rFonts w:ascii="Times New Roman" w:hAnsi="Times New Roman" w:cs="Times New Roman"/>
-          <w:sz w:val="24"/>
-          <w:szCs w:val="24"/>
-        </w:rPr>
-        <w:t>REACT</w:t>
-      </w:r>
-      <w:r>
-        <w:rPr>
-          <w:rFonts w:ascii="Times New Roman" w:hAnsi="Times New Roman" w:cs="Times New Roman"/>
-          <w:sz w:val="24"/>
-          <w:szCs w:val="24"/>
-        </w:rPr>
-        <w:t xml:space="preserve">. </w:t>
-      </w:r>
-      <w:proofErr w:type="spellStart"/>
-      <w:r>
-        <w:rPr>
-          <w:rFonts w:ascii="Times New Roman" w:hAnsi="Times New Roman" w:cs="Times New Roman"/>
-          <w:b/>
-          <w:bCs/>
-          <w:sz w:val="24"/>
-          <w:szCs w:val="24"/>
-        </w:rPr>
-        <w:t>React</w:t>
-      </w:r>
-      <w:proofErr w:type="spellEnd"/>
-      <w:r>
-        <w:rPr>
-          <w:rFonts w:ascii="Times New Roman" w:hAnsi="Times New Roman" w:cs="Times New Roman"/>
-          <w:b/>
-          <w:bCs/>
-          <w:sz w:val="24"/>
-          <w:szCs w:val="24"/>
-        </w:rPr>
-        <w:t>.</w:t>
-      </w:r>
-      <w:r>
-        <w:rPr>
-          <w:rFonts w:ascii="Times New Roman" w:hAnsi="Times New Roman" w:cs="Times New Roman"/>
-          <w:sz w:val="24"/>
-          <w:szCs w:val="24"/>
-        </w:rPr>
-        <w:t xml:space="preserve"> Disponível em: http://</w:t>
-      </w:r>
-      <w:r>
-        <w:rPr>
-          <w:rFonts w:ascii="Times New Roman" w:hAnsi="Times New Roman" w:cs="Times New Roman"/>
-          <w:sz w:val="24"/>
-          <w:szCs w:val="24"/>
-        </w:rPr>
-        <w:t>react</w:t>
-      </w:r>
-      <w:r>
-        <w:rPr>
-          <w:rFonts w:ascii="Times New Roman" w:hAnsi="Times New Roman" w:cs="Times New Roman"/>
-          <w:sz w:val="24"/>
-          <w:szCs w:val="24"/>
-        </w:rPr>
-        <w:t xml:space="preserve">.dev/. </w:t>
-      </w:r>
-      <w:r>
-        <w:rPr>
-          <w:rFonts w:ascii="Times New Roman" w:hAnsi="Times New Roman" w:cs="Times New Roman"/>
-          <w:sz w:val="24"/>
-          <w:szCs w:val="24"/>
-        </w:rPr>
-        <w:t>Acesso em: 13 set. 2024.</w:t>
-      </w:r>
-    </w:p>
-    <w:p>
-      <w:pPr>
-        <w:pStyle w:val="SemEspaamento"/>
-        <w:rPr>
-          <w:rFonts w:ascii="Times New Roman" w:hAnsi="Times New Roman" w:cs="Times New Roman"/>
-          <w:color w:val="FF0000"/>
-          <w:sz w:val="24"/>
-          <w:szCs w:val="24"/>
-          <w:lang w:eastAsia="pt-BR"/>
-        </w:rPr>
-      </w:pPr>
-    </w:p>
-    <w:p>
-      <w:pPr>
-        <w:pStyle w:val="SemEspaamento"/>
-        <w:rPr>
-          <w:rFonts w:ascii="Times New Roman" w:hAnsi="Times New Roman" w:cs="Times New Roman"/>
-          <w:sz w:val="24"/>
-          <w:szCs w:val="24"/>
-          <w:lang w:eastAsia="pt-BR"/>
         </w:rPr>
       </w:pPr>
       <w:r>
@@ -8322,7 +8333,36 @@
           <w:szCs w:val="24"/>
           <w:lang w:eastAsia="pt-BR"/>
         </w:rPr>
-        <w:t>.  Acesso em: 22 out. 2024.</w:t>
+        <w:t xml:space="preserve">.  </w:t>
+      </w:r>
+      <w:r>
+        <w:rPr>
+          <w:rFonts w:ascii="Times New Roman" w:hAnsi="Times New Roman" w:cs="Times New Roman"/>
+          <w:sz w:val="24"/>
+          <w:szCs w:val="24"/>
+          <w:lang w:val="en-US" w:eastAsia="pt-BR"/>
+        </w:rPr>
+        <w:t xml:space="preserve">Acesso </w:t>
+      </w:r>
+      <w:proofErr w:type="spellStart"/>
+      <w:r>
+        <w:rPr>
+          <w:rFonts w:ascii="Times New Roman" w:hAnsi="Times New Roman" w:cs="Times New Roman"/>
+          <w:sz w:val="24"/>
+          <w:szCs w:val="24"/>
+          <w:lang w:val="en-US" w:eastAsia="pt-BR"/>
+        </w:rPr>
+        <w:t>em</w:t>
+      </w:r>
+      <w:proofErr w:type="spellEnd"/>
+      <w:r>
+        <w:rPr>
+          <w:rFonts w:ascii="Times New Roman" w:hAnsi="Times New Roman" w:cs="Times New Roman"/>
+          <w:sz w:val="24"/>
+          <w:szCs w:val="24"/>
+          <w:lang w:val="en-US" w:eastAsia="pt-BR"/>
+        </w:rPr>
+        <w:t>: 22 out. 2024.</w:t>
       </w:r>
     </w:p>
     <w:p>
@@ -8333,7 +8373,7 @@
           <w:color w:val="FF0000"/>
           <w:sz w:val="24"/>
           <w:szCs w:val="24"/>
-          <w:lang w:eastAsia="pt-BR"/>
+          <w:lang w:val="en-US" w:eastAsia="pt-BR"/>
         </w:rPr>
       </w:pPr>
     </w:p>
@@ -8352,9 +8392,11 @@
           <w:rFonts w:ascii="Times New Roman" w:hAnsi="Times New Roman" w:cs="Times New Roman"/>
           <w:sz w:val="24"/>
           <w:szCs w:val="24"/>
+          <w:lang w:val="en-US"/>
         </w:rPr>
         <w:t xml:space="preserve">SOMMERVILLE, I. </w:t>
       </w:r>
+      <w:proofErr w:type="spellStart"/>
       <w:r>
         <w:rPr>
           <w:rFonts w:ascii="Times New Roman" w:hAnsi="Times New Roman" w:cs="Times New Roman"/>
@@ -8362,24 +8404,30 @@
           <w:bCs/>
           <w:sz w:val="24"/>
           <w:szCs w:val="24"/>
-        </w:rPr>
-        <w:t>Engenharia de Software.</w:t>
-      </w:r>
-      <w:r>
-        <w:rPr>
-          <w:rFonts w:ascii="Times New Roman" w:hAnsi="Times New Roman" w:cs="Times New Roman"/>
-          <w:sz w:val="24"/>
-          <w:szCs w:val="24"/>
-        </w:rPr>
-        <w:t xml:space="preserve"> </w:t>
-      </w:r>
-      <w:r>
-        <w:rPr>
-          <w:rFonts w:ascii="Times New Roman" w:hAnsi="Times New Roman" w:cs="Times New Roman"/>
-          <w:sz w:val="24"/>
-          <w:szCs w:val="24"/>
-        </w:rPr>
-        <w:t xml:space="preserve">9. ed. </w:t>
+          <w:lang w:val="en-US"/>
+        </w:rPr>
+        <w:t>Engenharia</w:t>
+      </w:r>
+      <w:proofErr w:type="spellEnd"/>
+      <w:r>
+        <w:rPr>
+          <w:rFonts w:ascii="Times New Roman" w:hAnsi="Times New Roman" w:cs="Times New Roman"/>
+          <w:b/>
+          <w:bCs/>
+          <w:sz w:val="24"/>
+          <w:szCs w:val="24"/>
+          <w:lang w:val="en-US"/>
+        </w:rPr>
+        <w:t xml:space="preserve"> de Software.</w:t>
+      </w:r>
+      <w:r>
+        <w:rPr>
+          <w:rFonts w:ascii="Times New Roman" w:hAnsi="Times New Roman" w:cs="Times New Roman"/>
+          <w:sz w:val="24"/>
+          <w:szCs w:val="24"/>
+          <w:lang w:val="en-US"/>
+        </w:rPr>
+        <w:t xml:space="preserve"> 9. ed. </w:t>
       </w:r>
       <w:r>
         <w:rPr>
@@ -8598,7 +8646,7 @@
       </w:r>
     </w:p>
   </w:comment>
-  <w:comment w:id="1" w:author="Jefferson Passerini" w:date="2024-10-29T16:31:00Z" w:initials="JP">
+  <w:comment w:id="2" w:author="Jefferson Passerini" w:date="2024-10-29T16:31:00Z" w:initials="JP">
     <w:p>
       <w:pPr>
         <w:pStyle w:val="Textodecomentrio"/>
@@ -10514,6 +10562,15 @@
 </file>
 
 <file path=customXml/item1.xml><?xml version="1.0" encoding="utf-8"?>
+<?mso-contentType ?>
+<FormTemplates xmlns="http://schemas.microsoft.com/sharepoint/v3/contenttype/forms">
+  <Display>DocumentLibraryForm</Display>
+  <Edit>DocumentLibraryForm</Edit>
+  <New>DocumentLibraryForm</New>
+</FormTemplates>
+</file>
+
+<file path=customXml/item2.xml><?xml version="1.0" encoding="utf-8"?>
 <ct:contentTypeSchema xmlns:ct="http://schemas.microsoft.com/office/2006/metadata/contentType" xmlns:ma="http://schemas.microsoft.com/office/2006/metadata/properties/metaAttributes" ct:_="" ma:_="" ma:contentTypeName="Documento" ma:contentTypeID="0x010100329BC59A687F2946BA6EC5EE12A580FE" ma:contentTypeVersion="2" ma:contentTypeDescription="Crie um novo documento." ma:contentTypeScope="" ma:versionID="936e81a44edf447836b6f25ed0d10526">
   <xsd:schema xmlns:xsd="http://www.w3.org/2001/XMLSchema" xmlns:xs="http://www.w3.org/2001/XMLSchema" xmlns:p="http://schemas.microsoft.com/office/2006/metadata/properties" xmlns:ns2="a3dbc14d-f407-4232-ba0d-f27aa88ea346" targetNamespace="http://schemas.microsoft.com/office/2006/metadata/properties" ma:root="true" ma:fieldsID="ed4aeacd6bb591c589a4024ab29470f5" ns2:_="">
     <xsd:import namespace="a3dbc14d-f407-4232-ba0d-f27aa88ea346"/>
@@ -10661,20 +10718,19 @@
 </ct:contentTypeSchema>
 </file>
 
-<file path=customXml/item2.xml><?xml version="1.0" encoding="utf-8"?>
-<?mso-contentType ?>
-<FormTemplates xmlns="http://schemas.microsoft.com/sharepoint/v3/contenttype/forms">
-  <Display>DocumentLibraryForm</Display>
-  <Edit>DocumentLibraryForm</Edit>
-  <New>DocumentLibraryForm</New>
-</FormTemplates>
-</file>
-
 <file path=customXml/item3.xml><?xml version="1.0" encoding="utf-8"?>
 <b:Sources xmlns:b="http://schemas.openxmlformats.org/officeDocument/2006/bibliography" xmlns="http://schemas.openxmlformats.org/officeDocument/2006/bibliography" SelectedStyle="\APASixthEditionOfficeOnline.xsl" StyleName="APA" Version="6"/>
 </file>
 
 <file path=customXml/itemProps1.xml><?xml version="1.0" encoding="utf-8"?>
+<ds:datastoreItem xmlns:ds="http://schemas.openxmlformats.org/officeDocument/2006/customXml" ds:itemID="{424E0F74-18AD-4600-8399-4256E4F543E0}">
+  <ds:schemaRefs>
+    <ds:schemaRef ds:uri="http://schemas.microsoft.com/sharepoint/v3/contenttype/forms"/>
+  </ds:schemaRefs>
+</ds:datastoreItem>
+</file>
+
+<file path=customXml/itemProps2.xml><?xml version="1.0" encoding="utf-8"?>
 <ds:datastoreItem xmlns:ds="http://schemas.openxmlformats.org/officeDocument/2006/customXml" ds:itemID="{ED5A6D4F-12C9-4301-B8E9-1E9D6B67C232}">
   <ds:schemaRefs>
     <ds:schemaRef ds:uri="http://schemas.microsoft.com/office/2006/metadata/contentType"/>
@@ -10692,16 +10748,8 @@
 </ds:datastoreItem>
 </file>
 
-<file path=customXml/itemProps2.xml><?xml version="1.0" encoding="utf-8"?>
-<ds:datastoreItem xmlns:ds="http://schemas.openxmlformats.org/officeDocument/2006/customXml" ds:itemID="{424E0F74-18AD-4600-8399-4256E4F543E0}">
-  <ds:schemaRefs>
-    <ds:schemaRef ds:uri="http://schemas.microsoft.com/sharepoint/v3/contenttype/forms"/>
-  </ds:schemaRefs>
-</ds:datastoreItem>
-</file>
-
 <file path=customXml/itemProps3.xml><?xml version="1.0" encoding="utf-8"?>
-<ds:datastoreItem xmlns:ds="http://schemas.openxmlformats.org/officeDocument/2006/customXml" ds:itemID="{8A1EB667-231B-4643-A2AD-A686A96B3D07}">
+<ds:datastoreItem xmlns:ds="http://schemas.openxmlformats.org/officeDocument/2006/customXml" ds:itemID="{A1E305F6-0067-4C87-A69F-940564DA4F3B}">
   <ds:schemaRefs>
     <ds:schemaRef ds:uri="http://schemas.openxmlformats.org/officeDocument/2006/bibliography"/>
   </ds:schemaRefs>

</xml_diff>

<commit_message>
:books: docs: Adicionando alterações sugeridas no Artigo
</commit_message>
<xml_diff>
--- a/Documentacao/Documentação - 2024/Artigo-Comtur - Revisando .docx
+++ b/Documentacao/Documentação - 2024/Artigo-Comtur - Revisando .docx
@@ -1,6 +1,6 @@
 
 <file path=word/document.xml><?xml version="1.0" encoding="utf-8"?>
-<w:document xmlns:wpc="http://schemas.microsoft.com/office/word/2010/wordprocessingCanvas" xmlns:cx="http://schemas.microsoft.com/office/drawing/2014/chartex" xmlns:cx1="http://schemas.microsoft.com/office/drawing/2015/9/8/chartex" xmlns:cx2="http://schemas.microsoft.com/office/drawing/2015/10/21/chartex" xmlns:cx3="http://schemas.microsoft.com/office/drawing/2016/5/9/chartex" xmlns:cx4="http://schemas.microsoft.com/office/drawing/2016/5/10/chartex" xmlns:cx5="http://schemas.microsoft.com/office/drawing/2016/5/11/chartex" xmlns:cx6="http://schemas.microsoft.com/office/drawing/2016/5/12/chartex" xmlns:cx7="http://schemas.microsoft.com/office/drawing/2016/5/13/chartex" xmlns:cx8="http://schemas.microsoft.com/office/drawing/2016/5/14/chartex" xmlns:mc="http://schemas.openxmlformats.org/markup-compatibility/2006" xmlns:aink="http://schemas.microsoft.com/office/drawing/2016/ink" xmlns:am3d="http://schemas.microsoft.com/office/drawing/2017/model3d" xmlns:o="urn:schemas-microsoft-com:office:office" xmlns:r="http://schemas.openxmlformats.org/officeDocument/2006/relationships" xmlns:m="http://schemas.openxmlformats.org/officeDocument/2006/math" xmlns:v="urn:schemas-microsoft-com:vml" xmlns:wp14="http://schemas.microsoft.com/office/word/2010/wordprocessingDrawing" xmlns:wp="http://schemas.openxmlformats.org/drawingml/2006/wordprocessingDrawing" xmlns:w10="urn:schemas-microsoft-com:office:word" xmlns:w="http://schemas.openxmlformats.org/wordprocessingml/2006/main" xmlns:w14="http://schemas.microsoft.com/office/word/2010/wordml" xmlns:w15="http://schemas.microsoft.com/office/word/2012/wordml" xmlns:w16cid="http://schemas.microsoft.com/office/word/2016/wordml/cid" xmlns:w16se="http://schemas.microsoft.com/office/word/2015/wordml/symex" xmlns:wpg="http://schemas.microsoft.com/office/word/2010/wordprocessingGroup" xmlns:wpi="http://schemas.microsoft.com/office/word/2010/wordprocessingInk" xmlns:wne="http://schemas.microsoft.com/office/word/2006/wordml" xmlns:wps="http://schemas.microsoft.com/office/word/2010/wordprocessingShape" mc:Ignorable="w14 w15 w16se w16cid wp14">
+<w:document xmlns:wpc="http://schemas.microsoft.com/office/word/2010/wordprocessingCanvas" xmlns:cx="http://schemas.microsoft.com/office/drawing/2014/chartex" xmlns:cx1="http://schemas.microsoft.com/office/drawing/2015/9/8/chartex" xmlns:cx2="http://schemas.microsoft.com/office/drawing/2015/10/21/chartex" xmlns:cx3="http://schemas.microsoft.com/office/drawing/2016/5/9/chartex" xmlns:cx4="http://schemas.microsoft.com/office/drawing/2016/5/10/chartex" xmlns:cx5="http://schemas.microsoft.com/office/drawing/2016/5/11/chartex" xmlns:cx6="http://schemas.microsoft.com/office/drawing/2016/5/12/chartex" xmlns:cx7="http://schemas.microsoft.com/office/drawing/2016/5/13/chartex" xmlns:cx8="http://schemas.microsoft.com/office/drawing/2016/5/14/chartex" xmlns:mc="http://schemas.openxmlformats.org/markup-compatibility/2006" xmlns:aink="http://schemas.microsoft.com/office/drawing/2016/ink" xmlns:am3d="http://schemas.microsoft.com/office/drawing/2017/model3d" xmlns:o="urn:schemas-microsoft-com:office:office" xmlns:r="http://schemas.openxmlformats.org/officeDocument/2006/relationships" xmlns:m="http://schemas.openxmlformats.org/officeDocument/2006/math" xmlns:v="urn:schemas-microsoft-com:vml" xmlns:wp14="http://schemas.microsoft.com/office/word/2010/wordprocessingDrawing" xmlns:wp="http://schemas.openxmlformats.org/drawingml/2006/wordprocessingDrawing" xmlns:w10="urn:schemas-microsoft-com:office:word" xmlns:w="http://schemas.openxmlformats.org/wordprocessingml/2006/main" xmlns:w14="http://schemas.microsoft.com/office/word/2010/wordml" xmlns:w15="http://schemas.microsoft.com/office/word/2012/wordml" xmlns:w16cex="http://schemas.microsoft.com/office/word/2018/wordml/cex" xmlns:w16cid="http://schemas.microsoft.com/office/word/2016/wordml/cid" xmlns:w16="http://schemas.microsoft.com/office/word/2018/wordml" xmlns:w16sdtdh="http://schemas.microsoft.com/office/word/2020/wordml/sdtdatahash" xmlns:w16se="http://schemas.microsoft.com/office/word/2015/wordml/symex" xmlns:wpg="http://schemas.microsoft.com/office/word/2010/wordprocessingGroup" xmlns:wpi="http://schemas.microsoft.com/office/word/2010/wordprocessingInk" xmlns:wne="http://schemas.microsoft.com/office/word/2006/wordml" xmlns:wps="http://schemas.microsoft.com/office/word/2010/wordprocessingShape" mc:Ignorable="w14 w15 w16se w16cid w16 w16cex w16sdtdh wp14">
   <w:body>
     <w:p>
       <w:pPr>
@@ -211,6 +211,586 @@
       <w:pPr>
         <w:spacing w:after="0" w:line="240" w:lineRule="auto"/>
         <w:jc w:val="center"/>
+        <w:rPr>
+          <w:rFonts w:ascii="Times New Roman" w:hAnsi="Times New Roman" w:cs="Times New Roman"/>
+          <w:i/>
+          <w:iCs/>
+          <w:sz w:val="24"/>
+          <w:szCs w:val="24"/>
+          <w:lang w:val="en-US"/>
+        </w:rPr>
+      </w:pPr>
+    </w:p>
+    <w:p>
+      <w:pPr>
+        <w:spacing w:after="0" w:line="240" w:lineRule="auto"/>
+        <w:jc w:val="center"/>
+        <w:rPr>
+          <w:rFonts w:ascii="Times New Roman" w:hAnsi="Times New Roman" w:cs="Times New Roman"/>
+          <w:b/>
+          <w:sz w:val="24"/>
+          <w:szCs w:val="24"/>
+        </w:rPr>
+      </w:pPr>
+      <w:r>
+        <w:rPr>
+          <w:rFonts w:ascii="Times New Roman" w:hAnsi="Times New Roman" w:cs="Times New Roman"/>
+          <w:b/>
+          <w:sz w:val="24"/>
+          <w:szCs w:val="24"/>
+        </w:rPr>
+        <w:t>Ana C. Conceição</w:t>
+      </w:r>
+      <w:r>
+        <w:rPr>
+          <w:rFonts w:ascii="Times New Roman" w:hAnsi="Times New Roman" w:cs="Times New Roman"/>
+          <w:b/>
+          <w:sz w:val="24"/>
+          <w:szCs w:val="24"/>
+          <w:vertAlign w:val="superscript"/>
+        </w:rPr>
+        <w:t>1</w:t>
+      </w:r>
+      <w:r>
+        <w:rPr>
+          <w:rFonts w:ascii="Times New Roman" w:hAnsi="Times New Roman" w:cs="Times New Roman"/>
+          <w:b/>
+          <w:sz w:val="24"/>
+          <w:szCs w:val="24"/>
+        </w:rPr>
+        <w:t xml:space="preserve">, </w:t>
+      </w:r>
+      <w:r>
+        <w:rPr>
+          <w:rFonts w:ascii="Times New Roman" w:hAnsi="Times New Roman" w:cs="Times New Roman"/>
+          <w:b/>
+          <w:sz w:val="24"/>
+          <w:szCs w:val="24"/>
+        </w:rPr>
+        <w:t>Ana V. C. Pimenta</w:t>
+      </w:r>
+      <w:r>
+        <w:rPr>
+          <w:rFonts w:ascii="Times New Roman" w:hAnsi="Times New Roman" w:cs="Times New Roman"/>
+          <w:b/>
+          <w:sz w:val="24"/>
+          <w:szCs w:val="24"/>
+          <w:vertAlign w:val="superscript"/>
+        </w:rPr>
+        <w:t>2</w:t>
+      </w:r>
+      <w:r>
+        <w:rPr>
+          <w:rFonts w:ascii="Times New Roman" w:hAnsi="Times New Roman" w:cs="Times New Roman"/>
+          <w:b/>
+          <w:sz w:val="24"/>
+          <w:szCs w:val="24"/>
+        </w:rPr>
+        <w:t xml:space="preserve">, </w:t>
+      </w:r>
+      <w:r>
+        <w:rPr>
+          <w:rFonts w:ascii="Times New Roman" w:hAnsi="Times New Roman" w:cs="Times New Roman"/>
+          <w:b/>
+          <w:sz w:val="24"/>
+          <w:szCs w:val="24"/>
+        </w:rPr>
+        <w:t>Gabriela C. Silva</w:t>
+      </w:r>
+      <w:r>
+        <w:rPr>
+          <w:rFonts w:ascii="Times New Roman" w:hAnsi="Times New Roman" w:cs="Times New Roman"/>
+          <w:b/>
+          <w:sz w:val="24"/>
+          <w:szCs w:val="24"/>
+          <w:vertAlign w:val="superscript"/>
+        </w:rPr>
+        <w:t>3</w:t>
+      </w:r>
+      <w:r>
+        <w:rPr>
+          <w:rFonts w:ascii="Times New Roman" w:hAnsi="Times New Roman" w:cs="Times New Roman"/>
+          <w:b/>
+          <w:sz w:val="24"/>
+          <w:szCs w:val="24"/>
+        </w:rPr>
+        <w:t>,</w:t>
+      </w:r>
+    </w:p>
+    <w:p>
+      <w:pPr>
+        <w:spacing w:after="0" w:line="240" w:lineRule="auto"/>
+        <w:jc w:val="center"/>
+        <w:rPr>
+          <w:rFonts w:ascii="Times New Roman" w:hAnsi="Times New Roman" w:cs="Times New Roman"/>
+          <w:b/>
+          <w:sz w:val="24"/>
+          <w:szCs w:val="24"/>
+          <w:vertAlign w:val="superscript"/>
+        </w:rPr>
+      </w:pPr>
+      <w:r>
+        <w:rPr>
+          <w:rFonts w:ascii="Times New Roman" w:hAnsi="Times New Roman" w:cs="Times New Roman"/>
+          <w:b/>
+          <w:sz w:val="24"/>
+          <w:szCs w:val="24"/>
+        </w:rPr>
+        <w:t xml:space="preserve"> </w:t>
+      </w:r>
+      <w:proofErr w:type="spellStart"/>
+      <w:r>
+        <w:rPr>
+          <w:rFonts w:ascii="Times New Roman" w:hAnsi="Times New Roman" w:cs="Times New Roman"/>
+          <w:b/>
+          <w:sz w:val="24"/>
+          <w:szCs w:val="24"/>
+        </w:rPr>
+        <w:t>Nabila</w:t>
+      </w:r>
+      <w:proofErr w:type="spellEnd"/>
+      <w:r>
+        <w:rPr>
+          <w:rFonts w:ascii="Times New Roman" w:hAnsi="Times New Roman" w:cs="Times New Roman"/>
+          <w:b/>
+          <w:sz w:val="24"/>
+          <w:szCs w:val="24"/>
+        </w:rPr>
+        <w:t xml:space="preserve"> E. S. Allah</w:t>
+      </w:r>
+      <w:r>
+        <w:rPr>
+          <w:rFonts w:ascii="Times New Roman" w:hAnsi="Times New Roman" w:cs="Times New Roman"/>
+          <w:b/>
+          <w:sz w:val="24"/>
+          <w:szCs w:val="24"/>
+          <w:vertAlign w:val="superscript"/>
+        </w:rPr>
+        <w:t>4</w:t>
+      </w:r>
+      <w:r>
+        <w:rPr>
+          <w:rFonts w:ascii="Times New Roman" w:hAnsi="Times New Roman" w:cs="Times New Roman"/>
+          <w:b/>
+          <w:sz w:val="24"/>
+          <w:szCs w:val="24"/>
+        </w:rPr>
+        <w:t xml:space="preserve">, </w:t>
+      </w:r>
+      <w:proofErr w:type="spellStart"/>
+      <w:r>
+        <w:rPr>
+          <w:rFonts w:ascii="Times New Roman" w:hAnsi="Times New Roman" w:cs="Times New Roman"/>
+          <w:b/>
+          <w:sz w:val="24"/>
+          <w:szCs w:val="24"/>
+        </w:rPr>
+        <w:t>Thaysa</w:t>
+      </w:r>
+      <w:proofErr w:type="spellEnd"/>
+      <w:r>
+        <w:rPr>
+          <w:rFonts w:ascii="Times New Roman" w:hAnsi="Times New Roman" w:cs="Times New Roman"/>
+          <w:b/>
+          <w:sz w:val="24"/>
+          <w:szCs w:val="24"/>
+        </w:rPr>
+        <w:t xml:space="preserve"> V. F. Silva</w:t>
+      </w:r>
+      <w:r>
+        <w:rPr>
+          <w:rFonts w:ascii="Times New Roman" w:hAnsi="Times New Roman" w:cs="Times New Roman"/>
+          <w:b/>
+          <w:sz w:val="24"/>
+          <w:szCs w:val="24"/>
+          <w:vertAlign w:val="superscript"/>
+        </w:rPr>
+        <w:t>5</w:t>
+      </w:r>
+      <w:r>
+        <w:rPr>
+          <w:rFonts w:ascii="Times New Roman" w:hAnsi="Times New Roman" w:cs="Times New Roman"/>
+          <w:b/>
+          <w:sz w:val="24"/>
+          <w:szCs w:val="24"/>
+        </w:rPr>
+        <w:t>, Jefferson A. R. Passerini</w:t>
+      </w:r>
+      <w:r>
+        <w:rPr>
+          <w:rFonts w:ascii="Times New Roman" w:hAnsi="Times New Roman" w:cs="Times New Roman"/>
+          <w:b/>
+          <w:sz w:val="24"/>
+          <w:szCs w:val="24"/>
+          <w:vertAlign w:val="superscript"/>
+        </w:rPr>
+        <w:t>6</w:t>
+      </w:r>
+    </w:p>
+    <w:p>
+      <w:pPr>
+        <w:spacing w:after="0" w:line="240" w:lineRule="auto"/>
+        <w:jc w:val="center"/>
+        <w:rPr>
+          <w:rFonts w:ascii="Times New Roman" w:hAnsi="Times New Roman" w:cs="Times New Roman"/>
+          <w:b/>
+          <w:color w:val="999999"/>
+          <w:sz w:val="24"/>
+          <w:szCs w:val="24"/>
+        </w:rPr>
+      </w:pPr>
+    </w:p>
+    <w:p>
+      <w:pPr>
+        <w:spacing w:after="0" w:line="240" w:lineRule="auto"/>
+        <w:jc w:val="center"/>
+        <w:rPr>
+          <w:rFonts w:ascii="Times New Roman" w:hAnsi="Times New Roman" w:cs="Times New Roman"/>
+          <w:sz w:val="20"/>
+          <w:szCs w:val="24"/>
+        </w:rPr>
+      </w:pPr>
+      <w:r>
+        <w:rPr>
+          <w:rFonts w:ascii="Times New Roman" w:hAnsi="Times New Roman" w:cs="Times New Roman"/>
+          <w:sz w:val="20"/>
+          <w:szCs w:val="24"/>
+          <w:vertAlign w:val="superscript"/>
+        </w:rPr>
+        <w:t>1</w:t>
+      </w:r>
+      <w:r>
+        <w:t xml:space="preserve"> </w:t>
+      </w:r>
+      <w:r>
+        <w:rPr>
+          <w:rFonts w:ascii="Times New Roman" w:hAnsi="Times New Roman" w:cs="Times New Roman"/>
+          <w:sz w:val="20"/>
+          <w:szCs w:val="24"/>
+        </w:rPr>
+        <w:t>Faculdade de Tecnologia Prof. José Camargo</w:t>
+      </w:r>
+      <w:r>
+        <w:rPr>
+          <w:rFonts w:ascii="Times New Roman" w:hAnsi="Times New Roman" w:cs="Times New Roman"/>
+          <w:sz w:val="20"/>
+          <w:szCs w:val="24"/>
+        </w:rPr>
+        <w:t xml:space="preserve">, </w:t>
+      </w:r>
+      <w:r>
+        <w:rPr>
+          <w:rFonts w:ascii="Times New Roman" w:hAnsi="Times New Roman" w:cs="Times New Roman"/>
+          <w:sz w:val="20"/>
+          <w:szCs w:val="24"/>
+        </w:rPr>
+        <w:t>ana.</w:t>
+      </w:r>
+      <w:r>
+        <w:rPr>
+          <w:rFonts w:ascii="Times New Roman" w:hAnsi="Times New Roman" w:cs="Times New Roman"/>
+          <w:sz w:val="20"/>
+          <w:szCs w:val="24"/>
+        </w:rPr>
+        <w:t>conceicao16</w:t>
+      </w:r>
+      <w:r>
+        <w:rPr>
+          <w:rFonts w:ascii="Times New Roman" w:hAnsi="Times New Roman" w:cs="Times New Roman"/>
+          <w:sz w:val="20"/>
+          <w:szCs w:val="24"/>
+        </w:rPr>
+        <w:t>@fatec.sp.gov.br</w:t>
+      </w:r>
+    </w:p>
+    <w:p>
+      <w:pPr>
+        <w:tabs>
+          <w:tab w:val="left" w:pos="7219"/>
+        </w:tabs>
+        <w:spacing w:after="0" w:line="240" w:lineRule="auto"/>
+        <w:jc w:val="center"/>
+        <w:rPr>
+          <w:rFonts w:ascii="Times New Roman" w:hAnsi="Times New Roman" w:cs="Times New Roman"/>
+          <w:sz w:val="20"/>
+          <w:szCs w:val="24"/>
+        </w:rPr>
+      </w:pPr>
+      <w:r>
+        <w:rPr>
+          <w:rFonts w:ascii="Times New Roman" w:hAnsi="Times New Roman" w:cs="Times New Roman"/>
+          <w:sz w:val="20"/>
+          <w:szCs w:val="24"/>
+          <w:vertAlign w:val="superscript"/>
+        </w:rPr>
+        <w:t>2</w:t>
+      </w:r>
+      <w:r>
+        <w:rPr>
+          <w:rFonts w:ascii="Times New Roman" w:hAnsi="Times New Roman" w:cs="Times New Roman"/>
+          <w:sz w:val="20"/>
+          <w:szCs w:val="24"/>
+        </w:rPr>
+        <w:t xml:space="preserve"> Faculdade de Tecnologia Prof. José Camargo</w:t>
+      </w:r>
+      <w:r>
+        <w:rPr>
+          <w:rFonts w:ascii="Times New Roman" w:hAnsi="Times New Roman" w:cs="Times New Roman"/>
+          <w:sz w:val="20"/>
+          <w:szCs w:val="24"/>
+        </w:rPr>
+        <w:t xml:space="preserve">, </w:t>
+      </w:r>
+      <w:r>
+        <w:rPr>
+          <w:rFonts w:ascii="Times New Roman" w:hAnsi="Times New Roman" w:cs="Times New Roman"/>
+          <w:sz w:val="20"/>
+          <w:szCs w:val="24"/>
+        </w:rPr>
+        <w:t>ana.</w:t>
+      </w:r>
+      <w:r>
+        <w:rPr>
+          <w:rFonts w:ascii="Times New Roman" w:hAnsi="Times New Roman" w:cs="Times New Roman"/>
+          <w:sz w:val="20"/>
+          <w:szCs w:val="24"/>
+        </w:rPr>
+        <w:t>pimenta4</w:t>
+      </w:r>
+      <w:r>
+        <w:rPr>
+          <w:rFonts w:ascii="Times New Roman" w:hAnsi="Times New Roman" w:cs="Times New Roman"/>
+          <w:sz w:val="20"/>
+          <w:szCs w:val="24"/>
+        </w:rPr>
+        <w:t>@fatec.sp.gov.br</w:t>
+      </w:r>
+    </w:p>
+    <w:p>
+      <w:pPr>
+        <w:tabs>
+          <w:tab w:val="left" w:pos="7219"/>
+        </w:tabs>
+        <w:spacing w:after="0" w:line="240" w:lineRule="auto"/>
+        <w:jc w:val="center"/>
+        <w:rPr>
+          <w:rFonts w:ascii="Times New Roman" w:hAnsi="Times New Roman" w:cs="Times New Roman"/>
+          <w:sz w:val="20"/>
+          <w:szCs w:val="24"/>
+        </w:rPr>
+      </w:pPr>
+      <w:r>
+        <w:rPr>
+          <w:rFonts w:ascii="Times New Roman" w:hAnsi="Times New Roman" w:cs="Times New Roman"/>
+          <w:sz w:val="20"/>
+          <w:szCs w:val="24"/>
+          <w:vertAlign w:val="superscript"/>
+        </w:rPr>
+        <w:t>3</w:t>
+      </w:r>
+      <w:r>
+        <w:rPr>
+          <w:rFonts w:ascii="Times New Roman" w:hAnsi="Times New Roman" w:cs="Times New Roman"/>
+          <w:sz w:val="20"/>
+          <w:szCs w:val="24"/>
+        </w:rPr>
+        <w:t xml:space="preserve"> Faculdade de Tecnologia Prof. José Camargo</w:t>
+      </w:r>
+      <w:r>
+        <w:rPr>
+          <w:rFonts w:ascii="Times New Roman" w:hAnsi="Times New Roman" w:cs="Times New Roman"/>
+          <w:sz w:val="20"/>
+          <w:szCs w:val="24"/>
+        </w:rPr>
+        <w:t xml:space="preserve">, </w:t>
+      </w:r>
+      <w:r>
+        <w:rPr>
+          <w:rFonts w:ascii="Times New Roman" w:hAnsi="Times New Roman" w:cs="Times New Roman"/>
+          <w:sz w:val="20"/>
+          <w:szCs w:val="24"/>
+        </w:rPr>
+        <w:t>gabriela.silva216@fatec.sp.gov.br</w:t>
+      </w:r>
+    </w:p>
+    <w:p>
+      <w:pPr>
+        <w:tabs>
+          <w:tab w:val="left" w:pos="7219"/>
+        </w:tabs>
+        <w:spacing w:after="0" w:line="240" w:lineRule="auto"/>
+        <w:jc w:val="center"/>
+        <w:rPr>
+          <w:rFonts w:ascii="Times New Roman" w:hAnsi="Times New Roman" w:cs="Times New Roman"/>
+          <w:sz w:val="20"/>
+          <w:szCs w:val="24"/>
+        </w:rPr>
+      </w:pPr>
+      <w:r>
+        <w:rPr>
+          <w:rFonts w:ascii="Times New Roman" w:hAnsi="Times New Roman" w:cs="Times New Roman"/>
+          <w:sz w:val="20"/>
+          <w:szCs w:val="24"/>
+          <w:vertAlign w:val="superscript"/>
+        </w:rPr>
+        <w:t>4</w:t>
+      </w:r>
+      <w:r>
+        <w:rPr>
+          <w:rFonts w:ascii="Times New Roman" w:hAnsi="Times New Roman" w:cs="Times New Roman"/>
+          <w:sz w:val="20"/>
+          <w:szCs w:val="24"/>
+        </w:rPr>
+        <w:t xml:space="preserve"> Faculdade de Tecnologia Prof. José Camargo</w:t>
+      </w:r>
+      <w:r>
+        <w:rPr>
+          <w:rFonts w:ascii="Times New Roman" w:hAnsi="Times New Roman" w:cs="Times New Roman"/>
+          <w:sz w:val="20"/>
+          <w:szCs w:val="24"/>
+        </w:rPr>
+        <w:t xml:space="preserve">, </w:t>
+      </w:r>
+      <w:r>
+        <w:rPr>
+          <w:rFonts w:ascii="Times New Roman" w:hAnsi="Times New Roman" w:cs="Times New Roman"/>
+          <w:sz w:val="20"/>
+          <w:szCs w:val="24"/>
+        </w:rPr>
+        <w:t>nabila.allah@fatec.sp.gov.br</w:t>
+      </w:r>
+    </w:p>
+    <w:p>
+      <w:pPr>
+        <w:tabs>
+          <w:tab w:val="left" w:pos="7219"/>
+        </w:tabs>
+        <w:spacing w:after="0" w:line="240" w:lineRule="auto"/>
+        <w:jc w:val="center"/>
+        <w:rPr>
+          <w:rFonts w:ascii="Times New Roman" w:hAnsi="Times New Roman" w:cs="Times New Roman"/>
+          <w:sz w:val="20"/>
+          <w:szCs w:val="24"/>
+        </w:rPr>
+      </w:pPr>
+      <w:r>
+        <w:rPr>
+          <w:rFonts w:ascii="Times New Roman" w:hAnsi="Times New Roman" w:cs="Times New Roman"/>
+          <w:sz w:val="20"/>
+          <w:szCs w:val="24"/>
+          <w:vertAlign w:val="superscript"/>
+        </w:rPr>
+        <w:t>5</w:t>
+      </w:r>
+      <w:r>
+        <w:rPr>
+          <w:rFonts w:ascii="Times New Roman" w:hAnsi="Times New Roman" w:cs="Times New Roman"/>
+          <w:sz w:val="20"/>
+          <w:szCs w:val="24"/>
+        </w:rPr>
+        <w:t xml:space="preserve"> Faculdade de Tecnologia Prof. José Camargo</w:t>
+      </w:r>
+      <w:r>
+        <w:rPr>
+          <w:rFonts w:ascii="Times New Roman" w:hAnsi="Times New Roman" w:cs="Times New Roman"/>
+          <w:sz w:val="20"/>
+          <w:szCs w:val="24"/>
+        </w:rPr>
+        <w:t xml:space="preserve">, </w:t>
+      </w:r>
+      <w:hyperlink r:id="rId10" w:history="1">
+        <w:r>
+          <w:rPr>
+            <w:rFonts w:ascii="Times New Roman" w:hAnsi="Times New Roman" w:cs="Times New Roman"/>
+            <w:sz w:val="20"/>
+            <w:szCs w:val="24"/>
+          </w:rPr>
+          <w:t>thaysa.silva01@fatec.sp.gov.br</w:t>
+        </w:r>
+      </w:hyperlink>
+    </w:p>
+    <w:p>
+      <w:pPr>
+        <w:tabs>
+          <w:tab w:val="left" w:pos="7219"/>
+        </w:tabs>
+        <w:spacing w:after="0" w:line="240" w:lineRule="auto"/>
+        <w:jc w:val="center"/>
+        <w:rPr>
+          <w:rFonts w:ascii="Times New Roman" w:hAnsi="Times New Roman" w:cs="Times New Roman"/>
+          <w:sz w:val="20"/>
+          <w:szCs w:val="24"/>
+        </w:rPr>
+      </w:pPr>
+      <w:r>
+        <w:rPr>
+          <w:rFonts w:ascii="Times New Roman" w:hAnsi="Times New Roman" w:cs="Times New Roman"/>
+          <w:sz w:val="20"/>
+          <w:szCs w:val="24"/>
+          <w:vertAlign w:val="superscript"/>
+        </w:rPr>
+        <w:t>6</w:t>
+      </w:r>
+      <w:r>
+        <w:rPr>
+          <w:rFonts w:ascii="Times New Roman" w:hAnsi="Times New Roman" w:cs="Times New Roman"/>
+          <w:sz w:val="20"/>
+          <w:szCs w:val="24"/>
+        </w:rPr>
+        <w:t xml:space="preserve"> Faculdade de Tecnologia Prof. José Camargo</w:t>
+      </w:r>
+      <w:r>
+        <w:rPr>
+          <w:rFonts w:ascii="Times New Roman" w:hAnsi="Times New Roman" w:cs="Times New Roman"/>
+          <w:sz w:val="20"/>
+          <w:szCs w:val="24"/>
+        </w:rPr>
+        <w:t xml:space="preserve">, </w:t>
+      </w:r>
+      <w:r>
+        <w:rPr>
+          <w:rFonts w:ascii="Times New Roman" w:hAnsi="Times New Roman" w:cs="Times New Roman"/>
+          <w:sz w:val="20"/>
+          <w:szCs w:val="24"/>
+        </w:rPr>
+        <w:t>j</w:t>
+      </w:r>
+      <w:hyperlink r:id="rId11" w:history="1">
+        <w:r>
+          <w:rPr>
+            <w:rFonts w:ascii="Times New Roman" w:hAnsi="Times New Roman" w:cs="Times New Roman"/>
+            <w:sz w:val="20"/>
+            <w:szCs w:val="24"/>
+          </w:rPr>
+          <w:t>efferson.passerini@fatec.sp.gov.br</w:t>
+        </w:r>
+      </w:hyperlink>
+      <w:r>
+        <w:rPr>
+          <w:rFonts w:ascii="Times New Roman" w:hAnsi="Times New Roman" w:cs="Times New Roman"/>
+          <w:sz w:val="20"/>
+          <w:szCs w:val="24"/>
+        </w:rPr>
+        <w:t> </w:t>
+      </w:r>
+    </w:p>
+    <w:p>
+      <w:pPr>
+        <w:tabs>
+          <w:tab w:val="left" w:pos="7219"/>
+        </w:tabs>
+        <w:spacing w:after="0" w:line="240" w:lineRule="auto"/>
+        <w:jc w:val="center"/>
+        <w:rPr>
+          <w:rFonts w:ascii="Times New Roman" w:hAnsi="Times New Roman" w:cs="Times New Roman"/>
+          <w:sz w:val="20"/>
+          <w:szCs w:val="24"/>
+        </w:rPr>
+      </w:pPr>
+    </w:p>
+    <w:p>
+      <w:pPr>
+        <w:spacing w:after="0" w:line="240" w:lineRule="auto"/>
         <w:rPr>
           <w:rFonts w:ascii="Times New Roman" w:eastAsia="Times New Roman" w:hAnsi="Times New Roman" w:cs="Times New Roman"/>
           <w:color w:val="000000" w:themeColor="text1"/>
@@ -474,7 +1054,7 @@
     </w:p>
     <w:p>
       <w:pPr>
-        <w:spacing w:after="0" w:line="240" w:lineRule="auto"/>
+        <w:spacing w:line="240" w:lineRule="auto"/>
         <w:jc w:val="both"/>
         <w:rPr>
           <w:rFonts w:ascii="Times New Roman" w:hAnsi="Times New Roman" w:cs="Times New Roman"/>
@@ -494,6 +1074,7 @@
           <w:szCs w:val="24"/>
           <w:lang w:val="en-US"/>
         </w:rPr>
+        <w:lastRenderedPageBreak/>
         <w:t>Keywords: Tourism. Management Software. Software Development.</w:t>
       </w:r>
     </w:p>
@@ -504,6 +1085,7 @@
           <w:ilvl w:val="0"/>
           <w:numId w:val="0"/>
         </w:numPr>
+        <w:spacing w:before="240"/>
       </w:pPr>
       <w:r>
         <w:t xml:space="preserve">1 </w:t>
@@ -536,111 +1118,25 @@
           <w:szCs w:val="24"/>
           <w:lang w:eastAsia="pt-BR"/>
         </w:rPr>
-        <w:t xml:space="preserve">A internet desempenha um papel cada vez mais essencial no planejamento e na promoção de destinos turísticos. Segundo o Ministério do Turismo </w:t>
-      </w:r>
-      <w:commentRangeStart w:id="0"/>
-      <w:r>
-        <w:rPr>
-          <w:rFonts w:ascii="Times New Roman" w:hAnsi="Times New Roman" w:cs="Times New Roman"/>
-          <w:sz w:val="24"/>
-          <w:szCs w:val="24"/>
-          <w:lang w:eastAsia="pt-BR"/>
-        </w:rPr>
-        <w:t>(Brasil, 2014)</w:t>
-      </w:r>
-      <w:commentRangeEnd w:id="0"/>
-      <w:r>
-        <w:rPr>
-          <w:rStyle w:val="Refdecomentrio"/>
-        </w:rPr>
-        <w:commentReference w:id="0"/>
-      </w:r>
-      <w:r>
-        <w:rPr>
-          <w:rFonts w:ascii="Times New Roman" w:hAnsi="Times New Roman" w:cs="Times New Roman"/>
-          <w:sz w:val="24"/>
-          <w:szCs w:val="24"/>
-          <w:lang w:eastAsia="pt-BR"/>
-        </w:rPr>
-        <w:t xml:space="preserve">, "a internet está presente em todas as fases de uma viagem: da pesquisa à reserva, do registro das imagens ao compartilhamento de informações". Para turistas, tanto estrangeiros quanto brasileiros, os meios digitais se consolidaram nos últimos anos como a principal fonte de informações. Os consumidores utilizam a internet em todas as etapas de suas viagens, mas, muitas vezes, a gestão </w:t>
-      </w:r>
-      <w:r>
-        <w:rPr>
-          <w:rFonts w:ascii="Times New Roman" w:hAnsi="Times New Roman" w:cs="Times New Roman"/>
-          <w:sz w:val="24"/>
-          <w:szCs w:val="24"/>
-          <w:lang w:eastAsia="pt-BR"/>
-        </w:rPr>
-        <w:lastRenderedPageBreak/>
-        <w:t>de destinos ainda se restringe a métricas simples, como o tráfego de cliques em seus sites. No entanto, a internet oferece às organizações de turismo uma oportunidade única de fornecer informações de alta qualidade aos consumidores de forma rápida e econômica, independentemente de sua localização geográfica ou do horário, ampliando o alcance e a eficácia da promoção turística.</w:t>
-      </w:r>
-    </w:p>
-    <w:p>
-      <w:pPr>
-        <w:pStyle w:val="SemEspaamento"/>
-        <w:ind w:firstLine="851"/>
-        <w:jc w:val="center"/>
-        <w:rPr>
-          <w:rFonts w:ascii="Times New Roman" w:hAnsi="Times New Roman" w:cs="Times New Roman"/>
-          <w:b/>
-          <w:bCs/>
-          <w:color w:val="FF0000"/>
-          <w:sz w:val="24"/>
-          <w:szCs w:val="24"/>
-          <w:lang w:eastAsia="pt-BR"/>
-        </w:rPr>
-      </w:pPr>
-    </w:p>
-    <w:p>
-      <w:pPr>
-        <w:pStyle w:val="SemEspaamento"/>
-        <w:ind w:firstLine="851"/>
-        <w:jc w:val="center"/>
-        <w:rPr>
-          <w:rFonts w:ascii="Times New Roman" w:hAnsi="Times New Roman" w:cs="Times New Roman"/>
-          <w:b/>
-          <w:bCs/>
-          <w:color w:val="FF0000"/>
-          <w:sz w:val="24"/>
-          <w:szCs w:val="24"/>
-          <w:lang w:eastAsia="pt-BR"/>
-        </w:rPr>
-      </w:pPr>
-      <w:r>
-        <w:rPr>
-          <w:rFonts w:ascii="Times New Roman" w:hAnsi="Times New Roman" w:cs="Times New Roman"/>
-          <w:b/>
-          <w:bCs/>
-          <w:color w:val="FF0000"/>
-          <w:sz w:val="24"/>
-          <w:szCs w:val="24"/>
-          <w:lang w:eastAsia="pt-BR"/>
-        </w:rPr>
-        <w:t>(Procurar alguma fonte que demonstre a importância do turismo para os municípios – fatores econômicos</w:t>
-      </w:r>
-      <w:r>
-        <w:rPr>
-          <w:rFonts w:ascii="Times New Roman" w:hAnsi="Times New Roman" w:cs="Times New Roman"/>
-          <w:b/>
-          <w:bCs/>
-          <w:color w:val="FF0000"/>
-          <w:sz w:val="24"/>
-          <w:szCs w:val="24"/>
-          <w:lang w:eastAsia="pt-BR"/>
-        </w:rPr>
-        <w:t xml:space="preserve"> – e redigir um parágrafo sobre isso aqui na introdução</w:t>
-      </w:r>
-      <w:r>
-        <w:rPr>
-          <w:rFonts w:ascii="Times New Roman" w:hAnsi="Times New Roman" w:cs="Times New Roman"/>
-          <w:b/>
-          <w:bCs/>
-          <w:color w:val="FF0000"/>
-          <w:sz w:val="24"/>
-          <w:szCs w:val="24"/>
-          <w:lang w:eastAsia="pt-BR"/>
-        </w:rPr>
-        <w:t>)</w:t>
+        <w:t>A internet desempenha um papel cada vez mais essencial no planejamento e na promoção de destinos turísticos. Segundo o Ministério do Turismo (Brasil, 20</w:t>
+      </w:r>
+      <w:r>
+        <w:rPr>
+          <w:rFonts w:ascii="Times New Roman" w:hAnsi="Times New Roman" w:cs="Times New Roman"/>
+          <w:sz w:val="24"/>
+          <w:szCs w:val="24"/>
+          <w:lang w:eastAsia="pt-BR"/>
+        </w:rPr>
+        <w:t>2</w:t>
+      </w:r>
+      <w:r>
+        <w:rPr>
+          <w:rFonts w:ascii="Times New Roman" w:hAnsi="Times New Roman" w:cs="Times New Roman"/>
+          <w:sz w:val="24"/>
+          <w:szCs w:val="24"/>
+          <w:lang w:eastAsia="pt-BR"/>
+        </w:rPr>
+        <w:t xml:space="preserve">4), "a internet está presente em todas as fases de uma viagem: da pesquisa à reserva, do registro das imagens ao compartilhamento de informações". Para turistas, tanto estrangeiros quanto brasileiros, os meios digitais se consolidaram nos últimos anos como a principal fonte de informações. Os consumidores utilizam a internet em todas as etapas de suas viagens, mas, muitas vezes, a gestão de destinos ainda se restringe a métricas simples, como o tráfego de cliques em seus sites. No entanto, a internet oferece às organizações de turismo uma oportunidade única de fornecer informações de alta qualidade aos consumidores de forma rápida e econômica, independentemente de sua localização geográfica ou do horário, ampliando o alcance e a eficácia da promoção turística. </w:t>
       </w:r>
     </w:p>
     <w:p>
@@ -662,7 +1158,7 @@
           <w:szCs w:val="24"/>
           <w:lang w:eastAsia="pt-BR"/>
         </w:rPr>
-        <w:t xml:space="preserve">No entanto, a análise de dados da web ainda é subutilizada pelas organizações de gestão de destinos, frequentemente limitada ao exame do tráfego de cliques e a métricas básicas. </w:t>
+        <w:t xml:space="preserve">Portanto, o turismo se torna uma das principais formas de fortalecer a economia dos municípios, promovendo cultura e desenvolvimento. No Brasil, essa atividade representa 8,1% do PIB, impulsionando não só a economia local como também a preservação de patrimônios culturais e naturais. Ademais, o aumento do fluxo de turistas potencializa o comércio, gera novos postos de trabalho e demanda melhorias de infraestrutura, beneficiando tanto visitantes quanto os próprios moradores, que se tornam usuários dos serviços oferecidos (Sebrae, 2022).  </w:t>
       </w:r>
     </w:p>
     <w:p>
@@ -672,14 +1168,20 @@
         <w:jc w:val="both"/>
         <w:rPr>
           <w:rFonts w:ascii="Times New Roman" w:hAnsi="Times New Roman" w:cs="Times New Roman"/>
-          <w:b/>
-          <w:bCs/>
-          <w:color w:val="FF0000"/>
-          <w:sz w:val="24"/>
-          <w:szCs w:val="24"/>
-          <w:lang w:eastAsia="pt-BR"/>
-        </w:rPr>
-      </w:pPr>
+          <w:sz w:val="24"/>
+          <w:szCs w:val="24"/>
+          <w:lang w:eastAsia="pt-BR"/>
+        </w:rPr>
+      </w:pPr>
+      <w:r>
+        <w:rPr>
+          <w:rFonts w:ascii="Times New Roman" w:hAnsi="Times New Roman" w:cs="Times New Roman"/>
+          <w:sz w:val="24"/>
+          <w:szCs w:val="24"/>
+          <w:lang w:eastAsia="pt-BR"/>
+        </w:rPr>
+        <w:t xml:space="preserve">No entanto, a análise de dados da web ainda é subutilizada pelas organizações de gestão de destinos, frequentemente limitada ao exame do tráfego de cliques e a métricas básicas.  </w:t>
+      </w:r>
     </w:p>
     <w:p>
       <w:pPr>
@@ -688,101 +1190,57 @@
         <w:jc w:val="both"/>
         <w:rPr>
           <w:rFonts w:ascii="Times New Roman" w:hAnsi="Times New Roman" w:cs="Times New Roman"/>
-          <w:b/>
-          <w:bCs/>
-          <w:color w:val="FF0000"/>
-          <w:sz w:val="24"/>
-          <w:szCs w:val="24"/>
-          <w:lang w:eastAsia="pt-BR"/>
-        </w:rPr>
-      </w:pPr>
-      <w:r>
-        <w:rPr>
-          <w:rFonts w:ascii="Times New Roman" w:hAnsi="Times New Roman" w:cs="Times New Roman"/>
-          <w:b/>
-          <w:bCs/>
-          <w:color w:val="FF0000"/>
-          <w:sz w:val="24"/>
-          <w:szCs w:val="24"/>
-          <w:lang w:eastAsia="pt-BR"/>
-        </w:rPr>
-        <w:t>(Tentar escrever sobre os programas governamentais de incentivo ao turismo, como isso afeta as prefeituras</w:t>
-      </w:r>
-      <w:r>
-        <w:rPr>
-          <w:rFonts w:ascii="Times New Roman" w:hAnsi="Times New Roman" w:cs="Times New Roman"/>
-          <w:b/>
-          <w:bCs/>
-          <w:color w:val="FF0000"/>
-          <w:sz w:val="24"/>
-          <w:szCs w:val="24"/>
-          <w:lang w:eastAsia="pt-BR"/>
-        </w:rPr>
-        <w:t xml:space="preserve"> – falar sobre a exigência </w:t>
-      </w:r>
-      <w:proofErr w:type="gramStart"/>
-      <w:r>
-        <w:rPr>
-          <w:rFonts w:ascii="Times New Roman" w:hAnsi="Times New Roman" w:cs="Times New Roman"/>
-          <w:b/>
-          <w:bCs/>
-          <w:color w:val="FF0000"/>
-          <w:sz w:val="24"/>
-          <w:szCs w:val="24"/>
-          <w:lang w:eastAsia="pt-BR"/>
-        </w:rPr>
-        <w:t>da</w:t>
-      </w:r>
-      <w:proofErr w:type="gramEnd"/>
-      <w:r>
-        <w:rPr>
-          <w:rFonts w:ascii="Times New Roman" w:hAnsi="Times New Roman" w:cs="Times New Roman"/>
-          <w:b/>
-          <w:bCs/>
-          <w:color w:val="FF0000"/>
-          <w:sz w:val="24"/>
-          <w:szCs w:val="24"/>
-          <w:lang w:eastAsia="pt-BR"/>
-        </w:rPr>
-        <w:t xml:space="preserve"> secretaria de turismo possuir um site para fomentar o turismo – falar do </w:t>
+          <w:sz w:val="24"/>
+          <w:szCs w:val="24"/>
+          <w:lang w:eastAsia="pt-BR"/>
+        </w:rPr>
+      </w:pPr>
+      <w:r>
+        <w:rPr>
+          <w:rFonts w:ascii="Times New Roman" w:hAnsi="Times New Roman" w:cs="Times New Roman"/>
+          <w:sz w:val="24"/>
+          <w:szCs w:val="24"/>
+          <w:lang w:eastAsia="pt-BR"/>
+        </w:rPr>
+        <w:t xml:space="preserve">Os programas governamentais de incentivo ao turismo possuem como objetivo promover o desenvolvimento econômico e social dos municípios brasileiros, de forma especial aqueles que dispõem de atrativos turísticos. Por meio destes programas as prefeituras conseguem promover experiências turísticas, criando sites e informativos sobre o turismo local. O </w:t>
       </w:r>
       <w:proofErr w:type="spellStart"/>
       <w:r>
         <w:rPr>
           <w:rFonts w:ascii="Times New Roman" w:hAnsi="Times New Roman" w:cs="Times New Roman"/>
-          <w:b/>
-          <w:bCs/>
-          <w:color w:val="FF0000"/>
-          <w:sz w:val="24"/>
-          <w:szCs w:val="24"/>
-          <w:lang w:eastAsia="pt-BR"/>
-        </w:rPr>
-        <w:t>cadastur</w:t>
+          <w:sz w:val="24"/>
+          <w:szCs w:val="24"/>
+          <w:lang w:eastAsia="pt-BR"/>
+        </w:rPr>
+        <w:t>Cadastur</w:t>
       </w:r>
       <w:proofErr w:type="spellEnd"/>
       <w:r>
         <w:rPr>
           <w:rFonts w:ascii="Times New Roman" w:hAnsi="Times New Roman" w:cs="Times New Roman"/>
-          <w:b/>
-          <w:bCs/>
-          <w:color w:val="FF0000"/>
-          <w:sz w:val="24"/>
-          <w:szCs w:val="24"/>
-          <w:lang w:eastAsia="pt-BR"/>
-        </w:rPr>
-        <w:t>, falar sobre municípios de interesse turístico MIT</w:t>
-      </w:r>
-      <w:r>
-        <w:rPr>
-          <w:rFonts w:ascii="Times New Roman" w:hAnsi="Times New Roman" w:cs="Times New Roman"/>
-          <w:b/>
-          <w:bCs/>
-          <w:color w:val="FF0000"/>
-          <w:sz w:val="24"/>
-          <w:szCs w:val="24"/>
-          <w:lang w:eastAsia="pt-BR"/>
-        </w:rPr>
-        <w:t>)</w:t>
+          <w:sz w:val="24"/>
+          <w:szCs w:val="24"/>
+          <w:lang w:eastAsia="pt-BR"/>
+        </w:rPr>
+        <w:t>, do Ministério do Turismo, permite que pessoas físicas e jurídicas que atuam no setor turístico se cadastrem, garantindo qualidade e segurança do turista (Brasil, 20</w:t>
+      </w:r>
+      <w:r>
+        <w:rPr>
+          <w:rFonts w:ascii="Times New Roman" w:hAnsi="Times New Roman" w:cs="Times New Roman"/>
+          <w:sz w:val="24"/>
+          <w:szCs w:val="24"/>
+          <w:lang w:eastAsia="pt-BR"/>
+        </w:rPr>
+        <w:t>4</w:t>
+      </w:r>
+      <w:r>
+        <w:rPr>
+          <w:rFonts w:ascii="Times New Roman" w:hAnsi="Times New Roman" w:cs="Times New Roman"/>
+          <w:sz w:val="24"/>
+          <w:szCs w:val="24"/>
+          <w:lang w:eastAsia="pt-BR"/>
+        </w:rPr>
+        <w:t xml:space="preserve">3). Além disso, existe a classificação de Município de Interesse Turístico (MIT) que são valorizadas pelo seu potencial turístico e recebem apoio do estado para desenvolver projetos nessa área. Esses municípios são estimulados a investir em infraestrutura turística e a promover suas atrações para atrair visitantes (São Paulo, 2024). </w:t>
       </w:r>
     </w:p>
     <w:p>
@@ -792,14 +1250,20 @@
         <w:jc w:val="both"/>
         <w:rPr>
           <w:rFonts w:ascii="Times New Roman" w:hAnsi="Times New Roman" w:cs="Times New Roman"/>
-          <w:b/>
-          <w:bCs/>
-          <w:color w:val="FF0000"/>
-          <w:sz w:val="24"/>
-          <w:szCs w:val="24"/>
-          <w:lang w:eastAsia="pt-BR"/>
-        </w:rPr>
-      </w:pPr>
+          <w:sz w:val="24"/>
+          <w:szCs w:val="24"/>
+          <w:lang w:eastAsia="pt-BR"/>
+        </w:rPr>
+      </w:pPr>
+      <w:r>
+        <w:rPr>
+          <w:rFonts w:ascii="Times New Roman" w:hAnsi="Times New Roman" w:cs="Times New Roman"/>
+          <w:sz w:val="24"/>
+          <w:szCs w:val="24"/>
+          <w:lang w:eastAsia="pt-BR"/>
+        </w:rPr>
+        <w:t xml:space="preserve">A cidade de Jales, localizada na microrregião de São José do Rio Preto, possui o reconhecimento como Município de Interesse Turístico (MIT) desde abril de 2018, devido a ampla oferta de atrativos nas áreas de cultura, religião, saúde, ecoturismo, turismo rural e de negócios. A cidade destaca-se pela produção de uvas finas e mel, atraindo visitantes que buscam experiências no setor agrícola e eventos como a Feira do Agronegócio da Uva e do Mel. Conta com uma população de aproximadamente 49 mil habitantes, Jales integra ainda o Circuito Intermunicipal dos Rios e Grandes Lagos, promovendo atividades de pesca esportiva e turismo náutico, reforçando sua importância como destino regional (São Paulo, 2020). </w:t>
+      </w:r>
     </w:p>
     <w:p>
       <w:pPr>
@@ -808,110 +1272,19 @@
         <w:jc w:val="both"/>
         <w:rPr>
           <w:rFonts w:ascii="Times New Roman" w:hAnsi="Times New Roman" w:cs="Times New Roman"/>
-          <w:b/>
-          <w:bCs/>
-          <w:color w:val="FF0000"/>
-          <w:sz w:val="24"/>
-          <w:szCs w:val="24"/>
-          <w:lang w:eastAsia="pt-BR"/>
-        </w:rPr>
-      </w:pPr>
-      <w:r>
-        <w:rPr>
-          <w:rFonts w:ascii="Times New Roman" w:hAnsi="Times New Roman" w:cs="Times New Roman"/>
-          <w:b/>
-          <w:bCs/>
-          <w:color w:val="FF0000"/>
-          <w:sz w:val="24"/>
-          <w:szCs w:val="24"/>
-          <w:lang w:eastAsia="pt-BR"/>
-        </w:rPr>
-        <w:t>(</w:t>
-      </w:r>
-      <w:r>
-        <w:rPr>
-          <w:rFonts w:ascii="Times New Roman" w:hAnsi="Times New Roman" w:cs="Times New Roman"/>
-          <w:b/>
-          <w:bCs/>
-          <w:color w:val="FF0000"/>
-          <w:sz w:val="24"/>
-          <w:szCs w:val="24"/>
-          <w:lang w:eastAsia="pt-BR"/>
-        </w:rPr>
-        <w:t xml:space="preserve">Falar sobre o município de Jales e sua microrregião, como </w:t>
-      </w:r>
-      <w:proofErr w:type="spellStart"/>
-      <w:r>
-        <w:rPr>
-          <w:rFonts w:ascii="Times New Roman" w:hAnsi="Times New Roman" w:cs="Times New Roman"/>
-          <w:b/>
-          <w:bCs/>
-          <w:color w:val="FF0000"/>
-          <w:sz w:val="24"/>
-          <w:szCs w:val="24"/>
-          <w:lang w:eastAsia="pt-BR"/>
-        </w:rPr>
-        <w:t>jales</w:t>
-      </w:r>
-      <w:proofErr w:type="spellEnd"/>
-      <w:r>
-        <w:rPr>
-          <w:rFonts w:ascii="Times New Roman" w:hAnsi="Times New Roman" w:cs="Times New Roman"/>
-          <w:b/>
-          <w:bCs/>
-          <w:color w:val="FF0000"/>
-          <w:sz w:val="24"/>
-          <w:szCs w:val="24"/>
-          <w:lang w:eastAsia="pt-BR"/>
-        </w:rPr>
-        <w:t xml:space="preserve"> é classificada em relação ao turismo</w:t>
-      </w:r>
-      <w:r>
-        <w:rPr>
-          <w:rFonts w:ascii="Times New Roman" w:hAnsi="Times New Roman" w:cs="Times New Roman"/>
-          <w:b/>
-          <w:bCs/>
-          <w:color w:val="FF0000"/>
-          <w:sz w:val="24"/>
-          <w:szCs w:val="24"/>
-          <w:lang w:eastAsia="pt-BR"/>
-        </w:rPr>
-        <w:t>)</w:t>
-      </w:r>
-    </w:p>
-    <w:p>
-      <w:pPr>
-        <w:pStyle w:val="SemEspaamento"/>
-        <w:ind w:firstLine="851"/>
-        <w:jc w:val="both"/>
-        <w:rPr>
-          <w:rFonts w:ascii="Times New Roman" w:hAnsi="Times New Roman" w:cs="Times New Roman"/>
-          <w:sz w:val="24"/>
-          <w:szCs w:val="24"/>
-          <w:lang w:eastAsia="pt-BR"/>
-        </w:rPr>
-      </w:pPr>
-    </w:p>
-    <w:p>
-      <w:pPr>
-        <w:pStyle w:val="SemEspaamento"/>
-        <w:ind w:firstLine="851"/>
-        <w:jc w:val="both"/>
-        <w:rPr>
-          <w:rFonts w:ascii="Times New Roman" w:hAnsi="Times New Roman" w:cs="Times New Roman"/>
-          <w:sz w:val="24"/>
-          <w:szCs w:val="24"/>
-          <w:lang w:eastAsia="pt-BR"/>
-        </w:rPr>
-      </w:pPr>
-      <w:r>
-        <w:rPr>
-          <w:rFonts w:ascii="Times New Roman" w:hAnsi="Times New Roman" w:cs="Times New Roman"/>
-          <w:sz w:val="24"/>
-          <w:szCs w:val="24"/>
-          <w:lang w:eastAsia="pt-BR"/>
-        </w:rPr>
-        <w:t>Este trabalho promove o uso estratégico da internet na divulgação de pontos turísticos, eventos e notícias do município de Jales. Desenvolvido em parceria com a Secretaria Municipal de Turismo, o projeto tem como objetivo principal oferecer uma plataforma web dinâmica para a disseminação de informações sobre os pontos turísticos locais. Com isso, busca-se criar um guia prático que atenda tanto os visitantes quanto os moradores interessados em conhecer mais profundamente a cidade onde vivem.</w:t>
+          <w:sz w:val="24"/>
+          <w:szCs w:val="24"/>
+          <w:lang w:eastAsia="pt-BR"/>
+        </w:rPr>
+      </w:pPr>
+      <w:r>
+        <w:rPr>
+          <w:rFonts w:ascii="Times New Roman" w:hAnsi="Times New Roman" w:cs="Times New Roman"/>
+          <w:sz w:val="24"/>
+          <w:szCs w:val="24"/>
+          <w:lang w:eastAsia="pt-BR"/>
+        </w:rPr>
+        <w:t>Este trabalho promove o uso estratégico da internet na divulgação de pontos turísticos, eventos e notícias do município de Jales. Desenvolvido em parceria com a Secretaria Municipal de Turismo, o projeto tem como objetivo principal oferecer uma plataforma web dinâmica para a disseminação de informações sobre os pontos turísticos locais. A plataforma é considerada dinâmica por incorporar recursos como mapas interativos para localização dos pontos turísticos, calendários com atualização em tempo real de eventos, e um sistema de gerenciamento que permite à Secretaria de Turismo adicionar ou editar conteúdos de forma prática e ágil. Com isso, busca-se criar um guia prático que atenda tanto os visitantes quanto os moradores interessados em conhecer mais profundamente a cidade onde vivem.</w:t>
       </w:r>
     </w:p>
     <w:p>
@@ -987,17 +1360,7 @@
           <w:szCs w:val="24"/>
           <w:lang w:eastAsia="pt-BR"/>
         </w:rPr>
-        <w:t xml:space="preserve">Uma plataforma web para divulgar pontos turísticos amplia a visibilidade do município e atrai visitantes, beneficiando a economia local e fortalecendo a valorização </w:t>
-      </w:r>
-      <w:proofErr w:type="spellStart"/>
-      <w:r>
-        <w:rPr>
-          <w:rFonts w:ascii="Times New Roman" w:hAnsi="Times New Roman" w:cs="Times New Roman"/>
-          <w:sz w:val="24"/>
-          <w:szCs w:val="24"/>
-          <w:lang w:eastAsia="pt-BR"/>
-        </w:rPr>
-        <w:t>comunitária.</w:t>
+        <w:t>Uma plataforma web para divulgar pontos turísticos amplia a visibilidade do município e atrai visitantes, beneficiando a economia local e fortalecendo a valorização comunitária.</w:t>
       </w:r>
     </w:p>
     <w:p>
@@ -1019,28 +1382,7 @@
           <w:szCs w:val="24"/>
           <w:lang w:eastAsia="pt-BR"/>
         </w:rPr>
-        <w:t>Segund</w:t>
-      </w:r>
-      <w:proofErr w:type="spellEnd"/>
-      <w:r>
-        <w:rPr>
-          <w:rFonts w:ascii="Times New Roman" w:hAnsi="Times New Roman" w:cs="Times New Roman"/>
-          <w:sz w:val="24"/>
-          <w:szCs w:val="24"/>
-          <w:lang w:eastAsia="pt-BR"/>
-        </w:rPr>
-        <w:t>o Vieira (2011), as políticas públicas de turismo têm recebido crescente atenção das autoridades governamentais, que buscam regulamentar e incentivar as atividades turísticas. No en</w:t>
-      </w:r>
-      <w:bookmarkStart w:id="1" w:name="_GoBack"/>
-      <w:bookmarkEnd w:id="1"/>
-      <w:r>
-        <w:rPr>
-          <w:rFonts w:ascii="Times New Roman" w:hAnsi="Times New Roman" w:cs="Times New Roman"/>
-          <w:sz w:val="24"/>
-          <w:szCs w:val="24"/>
-          <w:lang w:eastAsia="pt-BR"/>
-        </w:rPr>
-        <w:t xml:space="preserve">tanto, muitas das ferramentas disponíveis não apresentam informações de maneira clara e objetiva, o que compromete a experiência do usuário. </w:t>
+        <w:t xml:space="preserve">Segundo Vieira (2011), as políticas públicas de turismo têm recebido crescente atenção das autoridades governamentais, que buscam regulamentar e incentivar as atividades turísticas. No entanto, muitas das ferramentas disponíveis não apresentam informações de maneira clara e objetiva, o que compromete a experiência do usuário. </w:t>
       </w:r>
     </w:p>
     <w:p>
@@ -1110,7 +1452,6 @@
           <w:sz w:val="24"/>
           <w:szCs w:val="24"/>
         </w:rPr>
-        <w:lastRenderedPageBreak/>
         <w:t xml:space="preserve">Figura </w:t>
       </w:r>
       <w:r>
@@ -1231,7 +1572,7 @@
                     </pic:cNvPicPr>
                   </pic:nvPicPr>
                   <pic:blipFill>
-                    <a:blip r:embed="rId13">
+                    <a:blip r:embed="rId12">
                       <a:extLst>
                         <a:ext uri="{28A0092B-C50C-407E-A947-70E740481C1C}">
                           <a14:useLocalDpi xmlns:a14="http://schemas.microsoft.com/office/drawing/2010/main" val="0"/>
@@ -1761,7 +2102,7 @@
                     <pic:cNvPicPr/>
                   </pic:nvPicPr>
                   <pic:blipFill>
-                    <a:blip r:embed="rId14" cstate="print">
+                    <a:blip r:embed="rId13" cstate="print">
                       <a:extLst>
                         <a:ext uri="{28A0092B-C50C-407E-A947-70E740481C1C}">
                           <a14:useLocalDpi xmlns:a14="http://schemas.microsoft.com/office/drawing/2010/main" val="0"/>
@@ -1857,11 +2198,7 @@
         <w:t>A</w:t>
       </w:r>
       <w:r>
-        <w:t xml:space="preserve">mbos os sistemas analisados compartilham o objetivo de promover o turismo local, utilizando a tecnologia para aprimorar a experiência dos usuários. Essas plataformas não apenas facilitam o acesso a informações turísticas de maneira eficiente, mas também contribuem para </w:t>
-      </w:r>
-      <w:r>
-        <w:lastRenderedPageBreak/>
-        <w:t>a gestão estratégica dos destinos, fortalecendo a relação entre o poder público e os turistas, além de impulsionar o desenvolvimento econômico regional. </w:t>
+        <w:t>mbos os sistemas analisados compartilham o objetivo de promover o turismo local, utilizando a tecnologia para aprimorar a experiência dos usuários. Essas plataformas não apenas facilitam o acesso a informações turísticas de maneira eficiente, mas também contribuem para a gestão estratégica dos destinos, fortalecendo a relação entre o poder público e os turistas, além de impulsionar o desenvolvimento econômico regional. </w:t>
       </w:r>
     </w:p>
     <w:p>
@@ -2319,7 +2656,17 @@
           <w:szCs w:val="24"/>
           <w:lang w:eastAsia="pt-BR"/>
         </w:rPr>
-        <w:t xml:space="preserve"> (REST). Essa arquitetura emprega o protocolo HTTP para executar operações CRUD (</w:t>
+        <w:t xml:space="preserve"> (REST). Essa arquitetura </w:t>
+      </w:r>
+      <w:r>
+        <w:rPr>
+          <w:rFonts w:ascii="Times New Roman" w:hAnsi="Times New Roman" w:cs="Times New Roman"/>
+          <w:sz w:val="24"/>
+          <w:szCs w:val="24"/>
+          <w:lang w:eastAsia="pt-BR"/>
+        </w:rPr>
+        <w:lastRenderedPageBreak/>
+        <w:t>emprega o protocolo HTTP para executar operações CRUD (</w:t>
       </w:r>
       <w:proofErr w:type="spellStart"/>
       <w:r>
@@ -2821,6 +3168,7 @@
         </w:rPr>
         <w:t>ront-</w:t>
       </w:r>
+      <w:proofErr w:type="spellStart"/>
       <w:r>
         <w:rPr>
           <w:rFonts w:ascii="Times New Roman" w:hAnsi="Times New Roman" w:cs="Times New Roman"/>
@@ -2843,6 +3191,7 @@
         </w:rPr>
         <w:t>nd</w:t>
       </w:r>
+      <w:proofErr w:type="spellEnd"/>
       <w:r>
         <w:rPr>
           <w:rFonts w:ascii="Times New Roman" w:hAnsi="Times New Roman" w:cs="Times New Roman"/>
@@ -3228,7 +3577,6 @@
           <w:szCs w:val="24"/>
           <w:lang w:eastAsia="pt-BR"/>
         </w:rPr>
-        <w:lastRenderedPageBreak/>
         <w:drawing>
           <wp:anchor distT="0" distB="0" distL="114300" distR="114300" simplePos="0" relativeHeight="251658240" behindDoc="0" locked="0" layoutInCell="1" allowOverlap="1" wp14:anchorId="5C4AFCC1" wp14:editId="2082BD42">
             <wp:simplePos x="0" y="0"/>
@@ -3261,7 +3609,7 @@
                     <pic:cNvPicPr/>
                   </pic:nvPicPr>
                   <pic:blipFill rotWithShape="1">
-                    <a:blip r:embed="rId15">
+                    <a:blip r:embed="rId14">
                       <a:extLst>
                         <a:ext uri="{28A0092B-C50C-407E-A947-70E740481C1C}">
                           <a14:useLocalDpi xmlns:a14="http://schemas.microsoft.com/office/drawing/2010/main" val="0"/>
@@ -3319,7 +3667,17 @@
           <w:szCs w:val="24"/>
           <w:lang w:eastAsia="pt-BR"/>
         </w:rPr>
-        <w:t xml:space="preserve"> Figura 3, por exemplo, apresenta o diagrama de classes, que detalha a organização das entidades do sistema e suas relações, proporcionando uma visão clara das funcionalidades planejadas e dos componentes essenciais para o desenvolvimento do software.</w:t>
+        <w:t xml:space="preserve"> Figura 3, por exemplo, apresenta o diagrama de classes, que detalha a organização das entidades do sistema e suas relações, proporcionando </w:t>
+      </w:r>
+      <w:r>
+        <w:rPr>
+          <w:rFonts w:ascii="Times New Roman" w:hAnsi="Times New Roman" w:cs="Times New Roman"/>
+          <w:sz w:val="24"/>
+          <w:szCs w:val="24"/>
+          <w:lang w:eastAsia="pt-BR"/>
+        </w:rPr>
+        <w:lastRenderedPageBreak/>
+        <w:t>uma visão clara das funcionalidades planejadas e dos componentes essenciais para o desenvolvimento do software.</w:t>
       </w:r>
     </w:p>
     <w:p>
@@ -3572,7 +3930,6 @@
           <w:sz w:val="24"/>
           <w:szCs w:val="24"/>
         </w:rPr>
-        <w:lastRenderedPageBreak/>
         <w:t xml:space="preserve">Figura </w:t>
       </w:r>
       <w:r>
@@ -3666,6 +4023,383 @@
             <wp:extent cx="2838450" cy="2301914"/>
             <wp:effectExtent l="0" t="0" r="0" b="8890"/>
             <wp:docPr id="2" name="Imagem 2"/>
+            <wp:cNvGraphicFramePr>
+              <a:graphicFrameLocks xmlns:a="http://schemas.openxmlformats.org/drawingml/2006/main" noChangeAspect="1"/>
+            </wp:cNvGraphicFramePr>
+            <a:graphic xmlns:a="http://schemas.openxmlformats.org/drawingml/2006/main">
+              <a:graphicData uri="http://schemas.openxmlformats.org/drawingml/2006/picture">
+                <pic:pic xmlns:pic="http://schemas.openxmlformats.org/drawingml/2006/picture">
+                  <pic:nvPicPr>
+                    <pic:cNvPr id="1" name=""/>
+                    <pic:cNvPicPr/>
+                  </pic:nvPicPr>
+                  <pic:blipFill>
+                    <a:blip r:embed="rId15"/>
+                    <a:stretch>
+                      <a:fillRect/>
+                    </a:stretch>
+                  </pic:blipFill>
+                  <pic:spPr>
+                    <a:xfrm>
+                      <a:off x="0" y="0"/>
+                      <a:ext cx="2838450" cy="2301914"/>
+                    </a:xfrm>
+                    <a:prstGeom prst="rect">
+                      <a:avLst/>
+                    </a:prstGeom>
+                  </pic:spPr>
+                </pic:pic>
+              </a:graphicData>
+            </a:graphic>
+          </wp:inline>
+        </w:drawing>
+      </w:r>
+    </w:p>
+    <w:p>
+      <w:pPr>
+        <w:spacing w:after="0" w:line="240" w:lineRule="auto"/>
+        <w:jc w:val="center"/>
+        <w:rPr>
+          <w:rFonts w:ascii="Times New Roman" w:hAnsi="Times New Roman" w:cs="Times New Roman"/>
+          <w:sz w:val="20"/>
+          <w:szCs w:val="24"/>
+        </w:rPr>
+      </w:pPr>
+      <w:r>
+        <w:rPr>
+          <w:rFonts w:ascii="Times New Roman" w:hAnsi="Times New Roman" w:cs="Times New Roman"/>
+          <w:sz w:val="20"/>
+          <w:szCs w:val="24"/>
+        </w:rPr>
+        <w:t xml:space="preserve">Fonte: </w:t>
+      </w:r>
+      <w:r>
+        <w:rPr>
+          <w:rFonts w:ascii="Times New Roman" w:hAnsi="Times New Roman" w:cs="Times New Roman"/>
+          <w:sz w:val="20"/>
+          <w:szCs w:val="24"/>
+        </w:rPr>
+        <w:t>Elaborada pelos autores.</w:t>
+      </w:r>
+    </w:p>
+    <w:p/>
+    <w:p>
+      <w:pPr>
+        <w:pStyle w:val="SemEspaamento"/>
+        <w:ind w:firstLine="851"/>
+        <w:jc w:val="both"/>
+        <w:rPr>
+          <w:rFonts w:ascii="Times New Roman" w:hAnsi="Times New Roman" w:cs="Times New Roman"/>
+          <w:sz w:val="24"/>
+          <w:szCs w:val="24"/>
+          <w:lang w:eastAsia="pt-BR"/>
+        </w:rPr>
+      </w:pPr>
+      <w:r>
+        <w:rPr>
+          <w:rFonts w:ascii="Times New Roman" w:hAnsi="Times New Roman" w:cs="Times New Roman"/>
+          <w:sz w:val="24"/>
+          <w:szCs w:val="24"/>
+          <w:lang w:eastAsia="pt-BR"/>
+        </w:rPr>
+        <w:t xml:space="preserve">O ator Administrador possui o nível mais elevado de acesso no sistema, sendo responsável por executar todas as operações, incluindo listar, cadastrar, editar, excluir dados e aprovar as operações de outros usuários. O ator Funcionário, por sua vez, dispõe de um nível de acesso semelhante ao do Administrador, com permissão para executar todas as funções; no entanto, suas ações necessitam da aprovação do Administrador. Já o ator Empresário possui um nível de acesso intermediário, administrando as operações relacionadas exclusivamente </w:t>
+      </w:r>
+      <w:r>
+        <w:rPr>
+          <w:rFonts w:ascii="Times New Roman" w:hAnsi="Times New Roman" w:cs="Times New Roman"/>
+          <w:sz w:val="24"/>
+          <w:szCs w:val="24"/>
+          <w:lang w:eastAsia="pt-BR"/>
+        </w:rPr>
+        <w:t>ao</w:t>
+      </w:r>
+      <w:r>
+        <w:rPr>
+          <w:rFonts w:ascii="Times New Roman" w:hAnsi="Times New Roman" w:cs="Times New Roman"/>
+          <w:sz w:val="24"/>
+          <w:szCs w:val="24"/>
+          <w:lang w:eastAsia="pt-BR"/>
+        </w:rPr>
+        <w:t xml:space="preserve"> </w:t>
+      </w:r>
+      <w:r>
+        <w:rPr>
+          <w:rFonts w:ascii="Times New Roman" w:hAnsi="Times New Roman" w:cs="Times New Roman"/>
+          <w:sz w:val="24"/>
+          <w:szCs w:val="24"/>
+          <w:lang w:eastAsia="pt-BR"/>
+        </w:rPr>
+        <w:t xml:space="preserve">perfil da sua </w:t>
+      </w:r>
+      <w:r>
+        <w:rPr>
+          <w:rFonts w:ascii="Times New Roman" w:hAnsi="Times New Roman" w:cs="Times New Roman"/>
+          <w:sz w:val="24"/>
+          <w:szCs w:val="24"/>
+          <w:lang w:eastAsia="pt-BR"/>
+        </w:rPr>
+        <w:t>empresa</w:t>
+      </w:r>
+      <w:r>
+        <w:rPr>
+          <w:rFonts w:ascii="Times New Roman" w:hAnsi="Times New Roman" w:cs="Times New Roman"/>
+          <w:sz w:val="24"/>
+          <w:szCs w:val="24"/>
+          <w:lang w:eastAsia="pt-BR"/>
+        </w:rPr>
+        <w:t xml:space="preserve"> publicado na plataforma.</w:t>
+      </w:r>
+    </w:p>
+    <w:p>
+      <w:pPr>
+        <w:spacing w:after="0" w:line="240" w:lineRule="auto"/>
+        <w:ind w:firstLine="567"/>
+        <w:jc w:val="both"/>
+        <w:rPr>
+          <w:rFonts w:ascii="Times New Roman" w:hAnsi="Times New Roman" w:cs="Times New Roman"/>
+          <w:sz w:val="24"/>
+          <w:szCs w:val="24"/>
+          <w:lang w:eastAsia="pt-BR"/>
+        </w:rPr>
+      </w:pPr>
+      <w:r>
+        <w:rPr>
+          <w:rFonts w:ascii="Times New Roman" w:hAnsi="Times New Roman" w:cs="Times New Roman"/>
+          <w:sz w:val="24"/>
+          <w:szCs w:val="24"/>
+          <w:lang w:eastAsia="pt-BR"/>
+        </w:rPr>
+        <w:t xml:space="preserve">Por fim, o ator </w:t>
+      </w:r>
+      <w:r>
+        <w:rPr>
+          <w:rFonts w:ascii="Times New Roman" w:eastAsia="Times New Roman" w:hAnsi="Times New Roman" w:cs="Times New Roman"/>
+          <w:color w:val="000000" w:themeColor="text1"/>
+        </w:rPr>
+        <w:t>Usuário-turista</w:t>
+      </w:r>
+      <w:r>
+        <w:rPr>
+          <w:rFonts w:ascii="Times New Roman" w:hAnsi="Times New Roman" w:cs="Times New Roman"/>
+          <w:sz w:val="24"/>
+          <w:szCs w:val="24"/>
+          <w:lang w:eastAsia="pt-BR"/>
+        </w:rPr>
+        <w:t xml:space="preserve"> </w:t>
+      </w:r>
+      <w:r>
+        <w:rPr>
+          <w:rFonts w:ascii="Times New Roman" w:eastAsia="Times New Roman" w:hAnsi="Times New Roman" w:cs="Times New Roman"/>
+          <w:color w:val="000000" w:themeColor="text1"/>
+        </w:rPr>
+        <w:t>representa o munícipe visitando e interagindo com a plataforma, ele possui</w:t>
+      </w:r>
+      <w:r>
+        <w:rPr>
+          <w:rFonts w:ascii="Times New Roman" w:eastAsia="Times New Roman" w:hAnsi="Times New Roman" w:cs="Times New Roman"/>
+          <w:color w:val="000000" w:themeColor="text1"/>
+        </w:rPr>
+        <w:t xml:space="preserve"> um nível de acesso mais restrito, com controle limitado apenas sobre </w:t>
+      </w:r>
+      <w:r>
+        <w:rPr>
+          <w:rFonts w:ascii="Times New Roman" w:eastAsia="Times New Roman" w:hAnsi="Times New Roman" w:cs="Times New Roman"/>
+          <w:color w:val="000000" w:themeColor="text1"/>
+        </w:rPr>
+        <w:t>o gerenciamento d</w:t>
+      </w:r>
+      <w:r>
+        <w:rPr>
+          <w:rFonts w:ascii="Times New Roman" w:eastAsia="Times New Roman" w:hAnsi="Times New Roman" w:cs="Times New Roman"/>
+          <w:color w:val="000000" w:themeColor="text1"/>
+        </w:rPr>
+        <w:t>o</w:t>
+      </w:r>
+      <w:r>
+        <w:rPr>
+          <w:rFonts w:ascii="Times New Roman" w:eastAsia="Times New Roman" w:hAnsi="Times New Roman" w:cs="Times New Roman"/>
+          <w:color w:val="000000" w:themeColor="text1"/>
+        </w:rPr>
+        <w:t xml:space="preserve"> próprio</w:t>
+      </w:r>
+      <w:r>
+        <w:rPr>
+          <w:rFonts w:ascii="Times New Roman" w:eastAsia="Times New Roman" w:hAnsi="Times New Roman" w:cs="Times New Roman"/>
+          <w:color w:val="000000" w:themeColor="text1"/>
+        </w:rPr>
+        <w:t xml:space="preserve"> perfil e avaliações. </w:t>
+      </w:r>
+      <w:r>
+        <w:rPr>
+          <w:rFonts w:ascii="Times New Roman" w:hAnsi="Times New Roman" w:cs="Times New Roman"/>
+          <w:sz w:val="24"/>
+          <w:szCs w:val="24"/>
+          <w:lang w:eastAsia="pt-BR"/>
+        </w:rPr>
+        <w:t xml:space="preserve">Na Figura 5 tem-se o diagrama de casos de uso onde ilustra-se detalhadamente todas as interações do ator </w:t>
+      </w:r>
+      <w:r>
+        <w:rPr>
+          <w:rFonts w:ascii="Times New Roman" w:eastAsia="Times New Roman" w:hAnsi="Times New Roman" w:cs="Times New Roman"/>
+          <w:color w:val="000000" w:themeColor="text1"/>
+        </w:rPr>
+        <w:t>Usuário-turista</w:t>
+      </w:r>
+      <w:r>
+        <w:rPr>
+          <w:rFonts w:ascii="Times New Roman" w:hAnsi="Times New Roman" w:cs="Times New Roman"/>
+          <w:sz w:val="24"/>
+          <w:szCs w:val="24"/>
+          <w:lang w:eastAsia="pt-BR"/>
+        </w:rPr>
+        <w:t xml:space="preserve"> </w:t>
+      </w:r>
+      <w:r>
+        <w:rPr>
+          <w:rFonts w:ascii="Times New Roman" w:hAnsi="Times New Roman" w:cs="Times New Roman"/>
+          <w:sz w:val="24"/>
+          <w:szCs w:val="24"/>
+          <w:lang w:eastAsia="pt-BR"/>
+        </w:rPr>
+        <w:t>com o sistema, destacando suas funcionalidades e permissões.</w:t>
+      </w:r>
+    </w:p>
+    <w:p>
+      <w:pPr>
+        <w:pStyle w:val="Legenda"/>
+        <w:keepNext/>
+        <w:spacing w:after="0"/>
+        <w:jc w:val="center"/>
+        <w:rPr>
+          <w:rFonts w:ascii="Times New Roman" w:hAnsi="Times New Roman" w:cs="Times New Roman"/>
+          <w:i w:val="0"/>
+          <w:color w:val="auto"/>
+          <w:sz w:val="24"/>
+          <w:szCs w:val="24"/>
+        </w:rPr>
+      </w:pPr>
+      <w:r>
+        <w:rPr>
+          <w:rFonts w:ascii="Times New Roman" w:hAnsi="Times New Roman" w:cs="Times New Roman"/>
+          <w:b/>
+          <w:i w:val="0"/>
+          <w:color w:val="auto"/>
+          <w:sz w:val="24"/>
+          <w:szCs w:val="24"/>
+        </w:rPr>
+        <w:lastRenderedPageBreak/>
+        <w:t xml:space="preserve">Figura </w:t>
+      </w:r>
+      <w:r>
+        <w:rPr>
+          <w:rFonts w:ascii="Times New Roman" w:hAnsi="Times New Roman" w:cs="Times New Roman"/>
+          <w:b/>
+          <w:i w:val="0"/>
+          <w:color w:val="auto"/>
+          <w:sz w:val="24"/>
+          <w:szCs w:val="24"/>
+        </w:rPr>
+        <w:fldChar w:fldCharType="begin"/>
+      </w:r>
+      <w:r>
+        <w:rPr>
+          <w:rFonts w:ascii="Times New Roman" w:hAnsi="Times New Roman" w:cs="Times New Roman"/>
+          <w:b/>
+          <w:i w:val="0"/>
+          <w:color w:val="auto"/>
+          <w:sz w:val="24"/>
+          <w:szCs w:val="24"/>
+        </w:rPr>
+        <w:instrText xml:space="preserve"> SEQ Figura \* ARABIC </w:instrText>
+      </w:r>
+      <w:r>
+        <w:rPr>
+          <w:rFonts w:ascii="Times New Roman" w:hAnsi="Times New Roman" w:cs="Times New Roman"/>
+          <w:b/>
+          <w:i w:val="0"/>
+          <w:color w:val="auto"/>
+          <w:sz w:val="24"/>
+          <w:szCs w:val="24"/>
+        </w:rPr>
+        <w:fldChar w:fldCharType="separate"/>
+      </w:r>
+      <w:r>
+        <w:rPr>
+          <w:rFonts w:ascii="Times New Roman" w:hAnsi="Times New Roman" w:cs="Times New Roman"/>
+          <w:b/>
+          <w:i w:val="0"/>
+          <w:noProof/>
+          <w:color w:val="auto"/>
+          <w:sz w:val="24"/>
+          <w:szCs w:val="24"/>
+        </w:rPr>
+        <w:t>5</w:t>
+      </w:r>
+      <w:r>
+        <w:rPr>
+          <w:rFonts w:ascii="Times New Roman" w:hAnsi="Times New Roman" w:cs="Times New Roman"/>
+          <w:b/>
+          <w:i w:val="0"/>
+          <w:color w:val="auto"/>
+          <w:sz w:val="24"/>
+          <w:szCs w:val="24"/>
+        </w:rPr>
+        <w:fldChar w:fldCharType="end"/>
+      </w:r>
+      <w:r>
+        <w:rPr>
+          <w:rFonts w:ascii="Times New Roman" w:hAnsi="Times New Roman" w:cs="Times New Roman"/>
+          <w:b/>
+          <w:i w:val="0"/>
+          <w:color w:val="auto"/>
+          <w:sz w:val="24"/>
+          <w:szCs w:val="24"/>
+        </w:rPr>
+        <w:t xml:space="preserve"> –</w:t>
+      </w:r>
+      <w:r>
+        <w:rPr>
+          <w:rFonts w:ascii="Times New Roman" w:hAnsi="Times New Roman" w:cs="Times New Roman"/>
+          <w:i w:val="0"/>
+          <w:color w:val="auto"/>
+          <w:sz w:val="24"/>
+          <w:szCs w:val="24"/>
+        </w:rPr>
+        <w:t xml:space="preserve"> Diagrama de caso de uso geral - </w:t>
+      </w:r>
+      <w:r>
+        <w:rPr>
+          <w:rFonts w:ascii="Times New Roman" w:hAnsi="Times New Roman" w:cs="Times New Roman"/>
+          <w:i w:val="0"/>
+          <w:color w:val="auto"/>
+          <w:sz w:val="24"/>
+          <w:szCs w:val="24"/>
+        </w:rPr>
+        <w:t>Turista</w:t>
+      </w:r>
+    </w:p>
+    <w:p>
+      <w:pPr>
+        <w:spacing w:line="240" w:lineRule="auto"/>
+        <w:jc w:val="center"/>
+        <w:rPr>
+          <w:rFonts w:ascii="Times New Roman" w:hAnsi="Times New Roman" w:cs="Times New Roman"/>
+          <w:sz w:val="20"/>
+          <w:szCs w:val="24"/>
+        </w:rPr>
+      </w:pPr>
+      <w:r>
+        <w:rPr>
+          <w:rFonts w:ascii="Times New Roman" w:hAnsi="Times New Roman" w:cs="Times New Roman"/>
+          <w:noProof/>
+          <w:sz w:val="20"/>
+          <w:szCs w:val="24"/>
+        </w:rPr>
+        <w:drawing>
+          <wp:inline distT="0" distB="0" distL="0" distR="0" wp14:anchorId="0AADA0E9" wp14:editId="2E2B16A0">
+            <wp:extent cx="5667375" cy="3743466"/>
+            <wp:effectExtent l="0" t="0" r="0" b="9525"/>
+            <wp:docPr id="3" name="Imagem 3"/>
             <wp:cNvGraphicFramePr>
               <a:graphicFrameLocks xmlns:a="http://schemas.openxmlformats.org/drawingml/2006/main" noChangeAspect="1"/>
             </wp:cNvGraphicFramePr>
@@ -3685,383 +4419,6 @@
                   <pic:spPr>
                     <a:xfrm>
                       <a:off x="0" y="0"/>
-                      <a:ext cx="2838450" cy="2301914"/>
-                    </a:xfrm>
-                    <a:prstGeom prst="rect">
-                      <a:avLst/>
-                    </a:prstGeom>
-                  </pic:spPr>
-                </pic:pic>
-              </a:graphicData>
-            </a:graphic>
-          </wp:inline>
-        </w:drawing>
-      </w:r>
-    </w:p>
-    <w:p>
-      <w:pPr>
-        <w:spacing w:after="0" w:line="240" w:lineRule="auto"/>
-        <w:jc w:val="center"/>
-        <w:rPr>
-          <w:rFonts w:ascii="Times New Roman" w:hAnsi="Times New Roman" w:cs="Times New Roman"/>
-          <w:sz w:val="20"/>
-          <w:szCs w:val="24"/>
-        </w:rPr>
-      </w:pPr>
-      <w:r>
-        <w:rPr>
-          <w:rFonts w:ascii="Times New Roman" w:hAnsi="Times New Roman" w:cs="Times New Roman"/>
-          <w:sz w:val="20"/>
-          <w:szCs w:val="24"/>
-        </w:rPr>
-        <w:t xml:space="preserve">Fonte: </w:t>
-      </w:r>
-      <w:r>
-        <w:rPr>
-          <w:rFonts w:ascii="Times New Roman" w:hAnsi="Times New Roman" w:cs="Times New Roman"/>
-          <w:sz w:val="20"/>
-          <w:szCs w:val="24"/>
-        </w:rPr>
-        <w:t>Elaborada pelos autores.</w:t>
-      </w:r>
-    </w:p>
-    <w:p/>
-    <w:p>
-      <w:pPr>
-        <w:pStyle w:val="SemEspaamento"/>
-        <w:ind w:firstLine="851"/>
-        <w:jc w:val="both"/>
-        <w:rPr>
-          <w:rFonts w:ascii="Times New Roman" w:hAnsi="Times New Roman" w:cs="Times New Roman"/>
-          <w:sz w:val="24"/>
-          <w:szCs w:val="24"/>
-          <w:lang w:eastAsia="pt-BR"/>
-        </w:rPr>
-      </w:pPr>
-      <w:r>
-        <w:rPr>
-          <w:rFonts w:ascii="Times New Roman" w:hAnsi="Times New Roman" w:cs="Times New Roman"/>
-          <w:sz w:val="24"/>
-          <w:szCs w:val="24"/>
-          <w:lang w:eastAsia="pt-BR"/>
-        </w:rPr>
-        <w:t xml:space="preserve">O ator Administrador possui o nível mais elevado de acesso no sistema, sendo responsável por executar todas as operações, incluindo listar, cadastrar, editar, excluir dados e aprovar as operações de outros usuários. O ator Funcionário, por sua vez, dispõe de um nível de acesso semelhante ao do Administrador, com permissão para executar todas as funções; no entanto, suas ações necessitam da aprovação do Administrador. Já o ator Empresário possui um nível de acesso intermediário, administrando as operações relacionadas exclusivamente </w:t>
-      </w:r>
-      <w:r>
-        <w:rPr>
-          <w:rFonts w:ascii="Times New Roman" w:hAnsi="Times New Roman" w:cs="Times New Roman"/>
-          <w:sz w:val="24"/>
-          <w:szCs w:val="24"/>
-          <w:lang w:eastAsia="pt-BR"/>
-        </w:rPr>
-        <w:t>ao</w:t>
-      </w:r>
-      <w:r>
-        <w:rPr>
-          <w:rFonts w:ascii="Times New Roman" w:hAnsi="Times New Roman" w:cs="Times New Roman"/>
-          <w:sz w:val="24"/>
-          <w:szCs w:val="24"/>
-          <w:lang w:eastAsia="pt-BR"/>
-        </w:rPr>
-        <w:t xml:space="preserve"> </w:t>
-      </w:r>
-      <w:r>
-        <w:rPr>
-          <w:rFonts w:ascii="Times New Roman" w:hAnsi="Times New Roman" w:cs="Times New Roman"/>
-          <w:sz w:val="24"/>
-          <w:szCs w:val="24"/>
-          <w:lang w:eastAsia="pt-BR"/>
-        </w:rPr>
-        <w:t xml:space="preserve">perfil da sua </w:t>
-      </w:r>
-      <w:r>
-        <w:rPr>
-          <w:rFonts w:ascii="Times New Roman" w:hAnsi="Times New Roman" w:cs="Times New Roman"/>
-          <w:sz w:val="24"/>
-          <w:szCs w:val="24"/>
-          <w:lang w:eastAsia="pt-BR"/>
-        </w:rPr>
-        <w:t>empresa</w:t>
-      </w:r>
-      <w:r>
-        <w:rPr>
-          <w:rFonts w:ascii="Times New Roman" w:hAnsi="Times New Roman" w:cs="Times New Roman"/>
-          <w:sz w:val="24"/>
-          <w:szCs w:val="24"/>
-          <w:lang w:eastAsia="pt-BR"/>
-        </w:rPr>
-        <w:t xml:space="preserve"> publicado na plataforma.</w:t>
-      </w:r>
-    </w:p>
-    <w:p>
-      <w:pPr>
-        <w:spacing w:after="0" w:line="240" w:lineRule="auto"/>
-        <w:ind w:firstLine="567"/>
-        <w:jc w:val="both"/>
-        <w:rPr>
-          <w:rFonts w:ascii="Times New Roman" w:hAnsi="Times New Roman" w:cs="Times New Roman"/>
-          <w:sz w:val="24"/>
-          <w:szCs w:val="24"/>
-          <w:lang w:eastAsia="pt-BR"/>
-        </w:rPr>
-      </w:pPr>
-      <w:r>
-        <w:rPr>
-          <w:rFonts w:ascii="Times New Roman" w:hAnsi="Times New Roman" w:cs="Times New Roman"/>
-          <w:sz w:val="24"/>
-          <w:szCs w:val="24"/>
-          <w:lang w:eastAsia="pt-BR"/>
-        </w:rPr>
-        <w:t xml:space="preserve">Por fim, o ator </w:t>
-      </w:r>
-      <w:r>
-        <w:rPr>
-          <w:rFonts w:ascii="Times New Roman" w:eastAsia="Times New Roman" w:hAnsi="Times New Roman" w:cs="Times New Roman"/>
-          <w:color w:val="000000" w:themeColor="text1"/>
-        </w:rPr>
-        <w:t>Usuário-turista</w:t>
-      </w:r>
-      <w:r>
-        <w:rPr>
-          <w:rFonts w:ascii="Times New Roman" w:hAnsi="Times New Roman" w:cs="Times New Roman"/>
-          <w:sz w:val="24"/>
-          <w:szCs w:val="24"/>
-          <w:lang w:eastAsia="pt-BR"/>
-        </w:rPr>
-        <w:t xml:space="preserve"> </w:t>
-      </w:r>
-      <w:r>
-        <w:rPr>
-          <w:rFonts w:ascii="Times New Roman" w:eastAsia="Times New Roman" w:hAnsi="Times New Roman" w:cs="Times New Roman"/>
-          <w:color w:val="000000" w:themeColor="text1"/>
-        </w:rPr>
-        <w:t>representa o munícipe visitando e interagindo com a plataforma, ele possui</w:t>
-      </w:r>
-      <w:r>
-        <w:rPr>
-          <w:rFonts w:ascii="Times New Roman" w:eastAsia="Times New Roman" w:hAnsi="Times New Roman" w:cs="Times New Roman"/>
-          <w:color w:val="000000" w:themeColor="text1"/>
-        </w:rPr>
-        <w:t xml:space="preserve"> um nível de acesso mais restrito, com controle limitado apenas sobre </w:t>
-      </w:r>
-      <w:r>
-        <w:rPr>
-          <w:rFonts w:ascii="Times New Roman" w:eastAsia="Times New Roman" w:hAnsi="Times New Roman" w:cs="Times New Roman"/>
-          <w:color w:val="000000" w:themeColor="text1"/>
-        </w:rPr>
-        <w:t>o gerenciamento d</w:t>
-      </w:r>
-      <w:r>
-        <w:rPr>
-          <w:rFonts w:ascii="Times New Roman" w:eastAsia="Times New Roman" w:hAnsi="Times New Roman" w:cs="Times New Roman"/>
-          <w:color w:val="000000" w:themeColor="text1"/>
-        </w:rPr>
-        <w:t>o</w:t>
-      </w:r>
-      <w:r>
-        <w:rPr>
-          <w:rFonts w:ascii="Times New Roman" w:eastAsia="Times New Roman" w:hAnsi="Times New Roman" w:cs="Times New Roman"/>
-          <w:color w:val="000000" w:themeColor="text1"/>
-        </w:rPr>
-        <w:t xml:space="preserve"> próprio</w:t>
-      </w:r>
-      <w:r>
-        <w:rPr>
-          <w:rFonts w:ascii="Times New Roman" w:eastAsia="Times New Roman" w:hAnsi="Times New Roman" w:cs="Times New Roman"/>
-          <w:color w:val="000000" w:themeColor="text1"/>
-        </w:rPr>
-        <w:t xml:space="preserve"> perfil e avaliações. </w:t>
-      </w:r>
-      <w:r>
-        <w:rPr>
-          <w:rFonts w:ascii="Times New Roman" w:hAnsi="Times New Roman" w:cs="Times New Roman"/>
-          <w:sz w:val="24"/>
-          <w:szCs w:val="24"/>
-          <w:lang w:eastAsia="pt-BR"/>
-        </w:rPr>
-        <w:t xml:space="preserve">Na Figura 5 tem-se o diagrama de casos de uso onde ilustra-se detalhadamente todas as interações do ator </w:t>
-      </w:r>
-      <w:r>
-        <w:rPr>
-          <w:rFonts w:ascii="Times New Roman" w:eastAsia="Times New Roman" w:hAnsi="Times New Roman" w:cs="Times New Roman"/>
-          <w:color w:val="000000" w:themeColor="text1"/>
-        </w:rPr>
-        <w:t>Usuário-turista</w:t>
-      </w:r>
-      <w:r>
-        <w:rPr>
-          <w:rFonts w:ascii="Times New Roman" w:hAnsi="Times New Roman" w:cs="Times New Roman"/>
-          <w:sz w:val="24"/>
-          <w:szCs w:val="24"/>
-          <w:lang w:eastAsia="pt-BR"/>
-        </w:rPr>
-        <w:t xml:space="preserve"> </w:t>
-      </w:r>
-      <w:r>
-        <w:rPr>
-          <w:rFonts w:ascii="Times New Roman" w:hAnsi="Times New Roman" w:cs="Times New Roman"/>
-          <w:sz w:val="24"/>
-          <w:szCs w:val="24"/>
-          <w:lang w:eastAsia="pt-BR"/>
-        </w:rPr>
-        <w:t>com o sistema, destacando suas funcionalidades e permissões.</w:t>
-      </w:r>
-    </w:p>
-    <w:p>
-      <w:pPr>
-        <w:pStyle w:val="Legenda"/>
-        <w:keepNext/>
-        <w:spacing w:after="0"/>
-        <w:jc w:val="center"/>
-        <w:rPr>
-          <w:rFonts w:ascii="Times New Roman" w:hAnsi="Times New Roman" w:cs="Times New Roman"/>
-          <w:i w:val="0"/>
-          <w:color w:val="auto"/>
-          <w:sz w:val="24"/>
-          <w:szCs w:val="24"/>
-        </w:rPr>
-      </w:pPr>
-      <w:r>
-        <w:rPr>
-          <w:rFonts w:ascii="Times New Roman" w:hAnsi="Times New Roman" w:cs="Times New Roman"/>
-          <w:b/>
-          <w:i w:val="0"/>
-          <w:color w:val="auto"/>
-          <w:sz w:val="24"/>
-          <w:szCs w:val="24"/>
-        </w:rPr>
-        <w:lastRenderedPageBreak/>
-        <w:t xml:space="preserve">Figura </w:t>
-      </w:r>
-      <w:r>
-        <w:rPr>
-          <w:rFonts w:ascii="Times New Roman" w:hAnsi="Times New Roman" w:cs="Times New Roman"/>
-          <w:b/>
-          <w:i w:val="0"/>
-          <w:color w:val="auto"/>
-          <w:sz w:val="24"/>
-          <w:szCs w:val="24"/>
-        </w:rPr>
-        <w:fldChar w:fldCharType="begin"/>
-      </w:r>
-      <w:r>
-        <w:rPr>
-          <w:rFonts w:ascii="Times New Roman" w:hAnsi="Times New Roman" w:cs="Times New Roman"/>
-          <w:b/>
-          <w:i w:val="0"/>
-          <w:color w:val="auto"/>
-          <w:sz w:val="24"/>
-          <w:szCs w:val="24"/>
-        </w:rPr>
-        <w:instrText xml:space="preserve"> SEQ Figura \* ARABIC </w:instrText>
-      </w:r>
-      <w:r>
-        <w:rPr>
-          <w:rFonts w:ascii="Times New Roman" w:hAnsi="Times New Roman" w:cs="Times New Roman"/>
-          <w:b/>
-          <w:i w:val="0"/>
-          <w:color w:val="auto"/>
-          <w:sz w:val="24"/>
-          <w:szCs w:val="24"/>
-        </w:rPr>
-        <w:fldChar w:fldCharType="separate"/>
-      </w:r>
-      <w:r>
-        <w:rPr>
-          <w:rFonts w:ascii="Times New Roman" w:hAnsi="Times New Roman" w:cs="Times New Roman"/>
-          <w:b/>
-          <w:i w:val="0"/>
-          <w:noProof/>
-          <w:color w:val="auto"/>
-          <w:sz w:val="24"/>
-          <w:szCs w:val="24"/>
-        </w:rPr>
-        <w:t>5</w:t>
-      </w:r>
-      <w:r>
-        <w:rPr>
-          <w:rFonts w:ascii="Times New Roman" w:hAnsi="Times New Roman" w:cs="Times New Roman"/>
-          <w:b/>
-          <w:i w:val="0"/>
-          <w:color w:val="auto"/>
-          <w:sz w:val="24"/>
-          <w:szCs w:val="24"/>
-        </w:rPr>
-        <w:fldChar w:fldCharType="end"/>
-      </w:r>
-      <w:r>
-        <w:rPr>
-          <w:rFonts w:ascii="Times New Roman" w:hAnsi="Times New Roman" w:cs="Times New Roman"/>
-          <w:b/>
-          <w:i w:val="0"/>
-          <w:color w:val="auto"/>
-          <w:sz w:val="24"/>
-          <w:szCs w:val="24"/>
-        </w:rPr>
-        <w:t xml:space="preserve"> –</w:t>
-      </w:r>
-      <w:r>
-        <w:rPr>
-          <w:rFonts w:ascii="Times New Roman" w:hAnsi="Times New Roman" w:cs="Times New Roman"/>
-          <w:i w:val="0"/>
-          <w:color w:val="auto"/>
-          <w:sz w:val="24"/>
-          <w:szCs w:val="24"/>
-        </w:rPr>
-        <w:t xml:space="preserve"> Diagrama de caso de uso geral - </w:t>
-      </w:r>
-      <w:r>
-        <w:rPr>
-          <w:rFonts w:ascii="Times New Roman" w:hAnsi="Times New Roman" w:cs="Times New Roman"/>
-          <w:i w:val="0"/>
-          <w:color w:val="auto"/>
-          <w:sz w:val="24"/>
-          <w:szCs w:val="24"/>
-        </w:rPr>
-        <w:t>Turista</w:t>
-      </w:r>
-    </w:p>
-    <w:p>
-      <w:pPr>
-        <w:spacing w:line="240" w:lineRule="auto"/>
-        <w:jc w:val="center"/>
-        <w:rPr>
-          <w:rFonts w:ascii="Times New Roman" w:hAnsi="Times New Roman" w:cs="Times New Roman"/>
-          <w:sz w:val="20"/>
-          <w:szCs w:val="24"/>
-        </w:rPr>
-      </w:pPr>
-      <w:r>
-        <w:rPr>
-          <w:rFonts w:ascii="Times New Roman" w:hAnsi="Times New Roman" w:cs="Times New Roman"/>
-          <w:noProof/>
-          <w:sz w:val="20"/>
-          <w:szCs w:val="24"/>
-        </w:rPr>
-        <w:drawing>
-          <wp:inline distT="0" distB="0" distL="0" distR="0" wp14:anchorId="0AADA0E9" wp14:editId="2E2B16A0">
-            <wp:extent cx="5667375" cy="3743466"/>
-            <wp:effectExtent l="0" t="0" r="0" b="9525"/>
-            <wp:docPr id="3" name="Imagem 3"/>
-            <wp:cNvGraphicFramePr>
-              <a:graphicFrameLocks xmlns:a="http://schemas.openxmlformats.org/drawingml/2006/main" noChangeAspect="1"/>
-            </wp:cNvGraphicFramePr>
-            <a:graphic xmlns:a="http://schemas.openxmlformats.org/drawingml/2006/main">
-              <a:graphicData uri="http://schemas.openxmlformats.org/drawingml/2006/picture">
-                <pic:pic xmlns:pic="http://schemas.openxmlformats.org/drawingml/2006/picture">
-                  <pic:nvPicPr>
-                    <pic:cNvPr id="1" name=""/>
-                    <pic:cNvPicPr/>
-                  </pic:nvPicPr>
-                  <pic:blipFill>
-                    <a:blip r:embed="rId17"/>
-                    <a:stretch>
-                      <a:fillRect/>
-                    </a:stretch>
-                  </pic:blipFill>
-                  <pic:spPr>
-                    <a:xfrm>
-                      <a:off x="0" y="0"/>
                       <a:ext cx="5682208" cy="3753263"/>
                     </a:xfrm>
                     <a:prstGeom prst="rect">
@@ -4274,7 +4631,7 @@
                     <pic:cNvPicPr/>
                   </pic:nvPicPr>
                   <pic:blipFill>
-                    <a:blip r:embed="rId18">
+                    <a:blip r:embed="rId17">
                       <a:extLst>
                         <a:ext uri="{28A0092B-C50C-407E-A947-70E740481C1C}">
                           <a14:useLocalDpi xmlns:a14="http://schemas.microsoft.com/office/drawing/2010/main" val="0"/>
@@ -4586,7 +4943,7 @@
                     <pic:cNvPicPr/>
                   </pic:nvPicPr>
                   <pic:blipFill rotWithShape="1">
-                    <a:blip r:embed="rId19" cstate="print">
+                    <a:blip r:embed="rId18" cstate="print">
                       <a:extLst>
                         <a:ext uri="{28A0092B-C50C-407E-A947-70E740481C1C}">
                           <a14:useLocalDpi xmlns:a14="http://schemas.microsoft.com/office/drawing/2010/main" val="0"/>
@@ -4687,27 +5044,7 @@
           <w:szCs w:val="24"/>
           <w:lang w:eastAsia="pt-BR"/>
         </w:rPr>
-        <w:t xml:space="preserve">Na tela de visualização da atração, o usuário tem acesso às imagens e informações previamente cadastradas pelo administrador, além de </w:t>
-      </w:r>
-      <w:proofErr w:type="spellStart"/>
-      <w:r>
-        <w:rPr>
-          <w:rFonts w:ascii="Times New Roman" w:hAnsi="Times New Roman" w:cs="Times New Roman"/>
-          <w:sz w:val="24"/>
-          <w:szCs w:val="24"/>
-          <w:lang w:eastAsia="pt-BR"/>
-        </w:rPr>
-        <w:t>cards</w:t>
-      </w:r>
-      <w:proofErr w:type="spellEnd"/>
-      <w:r>
-        <w:rPr>
-          <w:rFonts w:ascii="Times New Roman" w:hAnsi="Times New Roman" w:cs="Times New Roman"/>
-          <w:sz w:val="24"/>
-          <w:szCs w:val="24"/>
-          <w:lang w:eastAsia="pt-BR"/>
-        </w:rPr>
-        <w:t xml:space="preserve"> com recomendações de outras atrações. Ele também pode consultar avaliações realizadas por outros usuários e submeter sua própria opinião por meio do botão "Avalie", conforme ilustrado na Figura </w:t>
+        <w:t xml:space="preserve">Na tela de visualização da atração, o usuário tem acesso às imagens e informações previamente cadastradas pelo administrador, além de cards com recomendações de outras atrações. Ele também pode consultar avaliações realizadas por outros usuários e submeter sua própria opinião por meio do botão "Avalie", conforme ilustrado na Figura </w:t>
       </w:r>
       <w:r>
         <w:rPr>
@@ -4846,6 +5183,8 @@
           <w:szCs w:val="24"/>
         </w:rPr>
       </w:pPr>
+      <w:commentRangeStart w:id="0"/>
+      <w:commentRangeEnd w:id="0"/>
       <w:r>
         <w:rPr>
           <w:rStyle w:val="Refdecomentrio"/>
@@ -4853,7 +5192,7 @@
           <w:iCs w:val="0"/>
           <w:color w:val="auto"/>
         </w:rPr>
-        <w:commentReference w:id="2"/>
+        <w:commentReference w:id="0"/>
       </w:r>
       <w:r>
         <w:rPr>
@@ -4873,7 +5212,7 @@
                     <pic:cNvPicPr/>
                   </pic:nvPicPr>
                   <pic:blipFill>
-                    <a:blip r:embed="rId20" cstate="print">
+                    <a:blip r:embed="rId22" cstate="print">
                       <a:extLst>
                         <a:ext uri="{28A0092B-C50C-407E-A947-70E740481C1C}">
                           <a14:useLocalDpi xmlns:a14="http://schemas.microsoft.com/office/drawing/2010/main" val="0"/>
@@ -4963,27 +5302,7 @@
           <w:szCs w:val="24"/>
           <w:lang w:eastAsia="pt-BR"/>
         </w:rPr>
-        <w:t xml:space="preserve">Ao selecionar o botão "Avalie", se o usuário estiver </w:t>
-      </w:r>
-      <w:proofErr w:type="spellStart"/>
-      <w:r>
-        <w:rPr>
-          <w:rFonts w:ascii="Times New Roman" w:hAnsi="Times New Roman" w:cs="Times New Roman"/>
-          <w:sz w:val="24"/>
-          <w:szCs w:val="24"/>
-          <w:lang w:eastAsia="pt-BR"/>
-        </w:rPr>
-        <w:t>logado</w:t>
-      </w:r>
-      <w:proofErr w:type="spellEnd"/>
-      <w:r>
-        <w:rPr>
-          <w:rFonts w:ascii="Times New Roman" w:hAnsi="Times New Roman" w:cs="Times New Roman"/>
-          <w:sz w:val="24"/>
-          <w:szCs w:val="24"/>
-          <w:lang w:eastAsia="pt-BR"/>
-        </w:rPr>
-        <w:t>, ele é redirecionado para um formulário de avaliação (Figura 9). Nessa tela, são exibidos a foto e o nome do usuário, seguidos de um campo de texto para inserção do comentário, além da opção de avaliar a atração com uma pontuação em estrelas. Após preencher o formulário, o usuário pode enviar sua avaliação para revisão e validação do administrador, clicando no botão "Enviar". Esse processo assegura que todas as avaliações passem por uma análise antes de serem publicadas, promovendo um ambiente mais seguro e confiável e incentivando a interação da população com o sistema.</w:t>
+        <w:t>Ao selecionar o botão "Avalie", se o usuário estiver logado, ele é redirecionado para um formulário de avaliação (Figura 9). Nessa tela, são exibidos a foto e o nome do usuário, seguidos de um campo de texto para inserção do comentário, além da opção de avaliar a atração com uma pontuação em estrelas. Após preencher o formulário, o usuário pode enviar sua avaliação para revisão e validação do administrador, clicando no botão "Enviar". Esse processo assegura que todas as avaliações passem por uma análise antes de serem publicadas, promovendo um ambiente mais seguro e confiável e incentivando a interação da população com o sistema.</w:t>
       </w:r>
     </w:p>
     <w:p>
@@ -5091,7 +5410,7 @@
                     <pic:cNvPicPr/>
                   </pic:nvPicPr>
                   <pic:blipFill>
-                    <a:blip r:embed="rId21" cstate="print">
+                    <a:blip r:embed="rId23" cstate="print">
                       <a:extLst>
                         <a:ext uri="{28A0092B-C50C-407E-A947-70E740481C1C}">
                           <a14:useLocalDpi xmlns:a14="http://schemas.microsoft.com/office/drawing/2010/main" val="0"/>
@@ -5308,7 +5627,7 @@
                     <pic:cNvPicPr/>
                   </pic:nvPicPr>
                   <pic:blipFill>
-                    <a:blip r:embed="rId22" cstate="print">
+                    <a:blip r:embed="rId24" cstate="print">
                       <a:extLst>
                         <a:ext uri="{28A0092B-C50C-407E-A947-70E740481C1C}">
                           <a14:useLocalDpi xmlns:a14="http://schemas.microsoft.com/office/drawing/2010/main" val="0"/>
@@ -6214,7 +6533,7 @@
                     </pic:cNvPicPr>
                   </pic:nvPicPr>
                   <pic:blipFill>
-                    <a:blip r:embed="rId23" cstate="print">
+                    <a:blip r:embed="rId25" cstate="print">
                       <a:extLst>
                         <a:ext uri="{28A0092B-C50C-407E-A947-70E740481C1C}">
                           <a14:useLocalDpi xmlns:a14="http://schemas.microsoft.com/office/drawing/2010/main" val="0"/>
@@ -6563,7 +6882,7 @@
                     </pic:cNvPicPr>
                   </pic:nvPicPr>
                   <pic:blipFill>
-                    <a:blip r:embed="rId24">
+                    <a:blip r:embed="rId26">
                       <a:extLst>
                         <a:ext uri="{28A0092B-C50C-407E-A947-70E740481C1C}">
                           <a14:useLocalDpi xmlns:a14="http://schemas.microsoft.com/office/drawing/2010/main" val="0"/>
@@ -6932,7 +7251,7 @@
                     </pic:cNvPicPr>
                   </pic:nvPicPr>
                   <pic:blipFill rotWithShape="1">
-                    <a:blip r:embed="rId25">
+                    <a:blip r:embed="rId27">
                       <a:extLst>
                         <a:ext uri="{28A0092B-C50C-407E-A947-70E740481C1C}">
                           <a14:useLocalDpi xmlns:a14="http://schemas.microsoft.com/office/drawing/2010/main" val="0"/>
@@ -7163,7 +7482,7 @@
                     </pic:cNvPicPr>
                   </pic:nvPicPr>
                   <pic:blipFill>
-                    <a:blip r:embed="rId26">
+                    <a:blip r:embed="rId28">
                       <a:extLst>
                         <a:ext uri="{28A0092B-C50C-407E-A947-70E740481C1C}">
                           <a14:useLocalDpi xmlns:a14="http://schemas.microsoft.com/office/drawing/2010/main" val="0"/>
@@ -7677,7 +7996,7 @@
         </w:rPr>
         <w:t xml:space="preserve">Disponível em: </w:t>
       </w:r>
-      <w:hyperlink r:id="rId27" w:tgtFrame="_new" w:history="1">
+      <w:hyperlink r:id="rId29" w:tgtFrame="_new" w:history="1">
         <w:r>
           <w:rPr>
             <w:rFonts w:ascii="Times New Roman" w:hAnsi="Times New Roman" w:cs="Times New Roman"/>
@@ -7700,21 +8019,73 @@
     </w:p>
     <w:p>
       <w:pPr>
+        <w:pStyle w:val="NormalWeb"/>
+        <w:rPr>
+          <w:lang w:val="en-US"/>
+        </w:rPr>
+      </w:pPr>
+      <w:r>
+        <w:rPr>
+          <w:rStyle w:val="Forte"/>
+        </w:rPr>
+        <w:t>BRASIL.</w:t>
+      </w:r>
+      <w:r>
+        <w:t xml:space="preserve"> A importância da internet para o turismo. Disponível em: </w:t>
+      </w:r>
+      <w:hyperlink r:id="rId30" w:tgtFrame="_new" w:history="1">
+        <w:r>
+          <w:rPr>
+            <w:rStyle w:val="Hyperlink"/>
+            <w:color w:val="auto"/>
+            <w:u w:val="none"/>
+          </w:rPr>
+          <w:t>https://www.gov.br/turismo/pt-br/assuntos/noticias/a-importancia-da-internet-para-o-turismo</w:t>
+        </w:r>
+      </w:hyperlink>
+      <w:r>
+        <w:t xml:space="preserve">. </w:t>
+      </w:r>
+      <w:proofErr w:type="spellStart"/>
+      <w:r>
+        <w:rPr>
+          <w:lang w:val="en-US"/>
+        </w:rPr>
+        <w:t>Acesso</w:t>
+      </w:r>
+      <w:proofErr w:type="spellEnd"/>
+      <w:r>
+        <w:rPr>
+          <w:lang w:val="en-US"/>
+        </w:rPr>
+        <w:t xml:space="preserve"> </w:t>
+      </w:r>
+      <w:proofErr w:type="spellStart"/>
+      <w:r>
+        <w:rPr>
+          <w:lang w:val="en-US"/>
+        </w:rPr>
+        <w:t>em</w:t>
+      </w:r>
+      <w:proofErr w:type="spellEnd"/>
+      <w:r>
+        <w:rPr>
+          <w:lang w:val="en-US"/>
+        </w:rPr>
+        <w:t>: 11 jun. 2024</w:t>
+      </w:r>
+      <w:r>
+        <w:rPr>
+          <w:lang w:val="en-US"/>
+        </w:rPr>
+        <w:t>.</w:t>
+      </w:r>
+    </w:p>
+    <w:p>
+      <w:pPr>
         <w:pStyle w:val="SemEspaamento"/>
         <w:rPr>
           <w:rFonts w:ascii="Times New Roman" w:hAnsi="Times New Roman" w:cs="Times New Roman"/>
-          <w:color w:val="FF0000"/>
-          <w:sz w:val="24"/>
-          <w:szCs w:val="24"/>
-          <w:lang w:eastAsia="pt-BR"/>
-        </w:rPr>
-      </w:pPr>
-    </w:p>
-    <w:p>
-      <w:pPr>
-        <w:pStyle w:val="SemEspaamento"/>
-        <w:rPr>
-          <w:rFonts w:ascii="Times New Roman" w:hAnsi="Times New Roman" w:cs="Times New Roman"/>
           <w:sz w:val="24"/>
           <w:szCs w:val="24"/>
           <w:lang w:eastAsia="pt-BR"/>
@@ -7749,7 +8120,7 @@
         </w:rPr>
         <w:t xml:space="preserve">. Disponível em: </w:t>
       </w:r>
-      <w:hyperlink r:id="rId28" w:tgtFrame="_new" w:history="1">
+      <w:hyperlink r:id="rId31" w:tgtFrame="_new" w:history="1">
         <w:r>
           <w:rPr>
             <w:rFonts w:ascii="Times New Roman" w:hAnsi="Times New Roman" w:cs="Times New Roman"/>
@@ -7802,7 +8173,7 @@
         </w:rPr>
         <w:t xml:space="preserve">INOCENCIO, B.; NUNES, E. R.; GREGÓRIO, J. L. Alugo Agora: sistema web para turismo regional. Disponível em: </w:t>
       </w:r>
-      <w:hyperlink r:id="rId29" w:history="1">
+      <w:hyperlink r:id="rId32" w:history="1">
         <w:r>
           <w:rPr>
             <w:rFonts w:ascii="Times New Roman" w:hAnsi="Times New Roman" w:cs="Times New Roman"/>
@@ -7922,7 +8293,7 @@
         </w:rPr>
         <w:t xml:space="preserve">. Disponível em: </w:t>
       </w:r>
-      <w:hyperlink r:id="rId30" w:tgtFrame="_new" w:history="1">
+      <w:hyperlink r:id="rId33" w:tgtFrame="_new" w:history="1">
         <w:r>
           <w:rPr>
             <w:rFonts w:ascii="Times New Roman" w:hAnsi="Times New Roman" w:cs="Times New Roman"/>
@@ -8315,7 +8686,7 @@
         </w:rPr>
         <w:t xml:space="preserve">SANTOS, F; LUNARDI, G. L; MAIA, C. R. AÑAÑA, E. S.; Fatores que influenciam a participação dos consumidores no Turismo Eletrônico. Disponível em: </w:t>
       </w:r>
-      <w:hyperlink r:id="rId31" w:history="1">
+      <w:hyperlink r:id="rId34" w:history="1">
         <w:r>
           <w:rPr>
             <w:rFonts w:ascii="Times New Roman" w:hAnsi="Times New Roman" w:cs="Times New Roman"/>
@@ -8335,6 +8706,7 @@
         </w:rPr>
         <w:t xml:space="preserve">.  </w:t>
       </w:r>
+      <w:proofErr w:type="spellStart"/>
       <w:r>
         <w:rPr>
           <w:rFonts w:ascii="Times New Roman" w:hAnsi="Times New Roman" w:cs="Times New Roman"/>
@@ -8342,7 +8714,17 @@
           <w:szCs w:val="24"/>
           <w:lang w:val="en-US" w:eastAsia="pt-BR"/>
         </w:rPr>
-        <w:t xml:space="preserve">Acesso </w:t>
+        <w:t>Acesso</w:t>
+      </w:r>
+      <w:proofErr w:type="spellEnd"/>
+      <w:r>
+        <w:rPr>
+          <w:rFonts w:ascii="Times New Roman" w:hAnsi="Times New Roman" w:cs="Times New Roman"/>
+          <w:sz w:val="24"/>
+          <w:szCs w:val="24"/>
+          <w:lang w:val="en-US" w:eastAsia="pt-BR"/>
+        </w:rPr>
+        <w:t xml:space="preserve"> </w:t>
       </w:r>
       <w:proofErr w:type="spellStart"/>
       <w:r>
@@ -8370,6 +8752,247 @@
         <w:pStyle w:val="SemEspaamento"/>
         <w:rPr>
           <w:rFonts w:ascii="Times New Roman" w:hAnsi="Times New Roman" w:cs="Times New Roman"/>
+          <w:sz w:val="24"/>
+          <w:szCs w:val="24"/>
+          <w:lang w:val="en-US" w:eastAsia="pt-BR"/>
+        </w:rPr>
+      </w:pPr>
+    </w:p>
+    <w:p>
+      <w:pPr>
+        <w:pStyle w:val="paragraph"/>
+        <w:spacing w:before="0" w:beforeAutospacing="0" w:after="0" w:afterAutospacing="0"/>
+        <w:textAlignment w:val="baseline"/>
+        <w:rPr>
+          <w:rFonts w:ascii="Segoe UI" w:hAnsi="Segoe UI" w:cs="Segoe UI"/>
+          <w:sz w:val="18"/>
+          <w:szCs w:val="18"/>
+        </w:rPr>
+      </w:pPr>
+      <w:r>
+        <w:rPr>
+          <w:rStyle w:val="normaltextrun"/>
+        </w:rPr>
+        <w:t>SÃO PAULO (Estado).</w:t>
+      </w:r>
+      <w:r>
+        <w:rPr>
+          <w:rStyle w:val="normaltextrun"/>
+          <w:b/>
+          <w:bCs/>
+        </w:rPr>
+        <w:t xml:space="preserve"> Mapa dos Municípios Turísticos do Estado de São Paulo</w:t>
+      </w:r>
+      <w:r>
+        <w:rPr>
+          <w:rStyle w:val="normaltextrun"/>
+          <w:b/>
+          <w:bCs/>
+          <w:i/>
+          <w:iCs/>
+        </w:rPr>
+        <w:t>.</w:t>
+      </w:r>
+      <w:r>
+        <w:rPr>
+          <w:rStyle w:val="normaltextrun"/>
+        </w:rPr>
+        <w:t xml:space="preserve"> Disponível em: </w:t>
+      </w:r>
+      <w:hyperlink r:id="rId35" w:tgtFrame="_blank" w:history="1">
+        <w:r>
+          <w:rPr>
+            <w:rStyle w:val="normaltextrun"/>
+          </w:rPr>
+          <w:t>https://www.turismo.sp.gov.br/municipiosturisticos</w:t>
+        </w:r>
+      </w:hyperlink>
+      <w:r>
+        <w:rPr>
+          <w:rStyle w:val="normaltextrun"/>
+        </w:rPr>
+        <w:t>. Acesso em: 30 out. 2024.</w:t>
+      </w:r>
+      <w:r>
+        <w:rPr>
+          <w:rStyle w:val="eop"/>
+        </w:rPr>
+        <w:t> </w:t>
+      </w:r>
+    </w:p>
+    <w:p>
+      <w:pPr>
+        <w:pStyle w:val="paragraph"/>
+        <w:spacing w:before="0" w:beforeAutospacing="0" w:after="0" w:afterAutospacing="0"/>
+        <w:textAlignment w:val="baseline"/>
+        <w:rPr>
+          <w:rFonts w:ascii="Segoe UI" w:hAnsi="Segoe UI" w:cs="Segoe UI"/>
+          <w:sz w:val="18"/>
+          <w:szCs w:val="18"/>
+        </w:rPr>
+      </w:pPr>
+      <w:r>
+        <w:rPr>
+          <w:rStyle w:val="eop"/>
+        </w:rPr>
+        <w:t> </w:t>
+      </w:r>
+    </w:p>
+    <w:p>
+      <w:pPr>
+        <w:pStyle w:val="paragraph"/>
+        <w:spacing w:before="0" w:beforeAutospacing="0" w:after="0" w:afterAutospacing="0"/>
+        <w:textAlignment w:val="baseline"/>
+        <w:rPr>
+          <w:rFonts w:ascii="Segoe UI" w:hAnsi="Segoe UI" w:cs="Segoe UI"/>
+          <w:sz w:val="18"/>
+          <w:szCs w:val="18"/>
+        </w:rPr>
+      </w:pPr>
+      <w:r>
+        <w:rPr>
+          <w:rStyle w:val="normaltextrun"/>
+        </w:rPr>
+        <w:t xml:space="preserve">SÃO PAULO (Estado). </w:t>
+      </w:r>
+      <w:r>
+        <w:rPr>
+          <w:rStyle w:val="normaltextrun"/>
+          <w:b/>
+          <w:bCs/>
+        </w:rPr>
+        <w:t>Conheça o Município Turístico de Jales</w:t>
+      </w:r>
+      <w:r>
+        <w:rPr>
+          <w:rStyle w:val="normaltextrun"/>
+          <w:i/>
+          <w:iCs/>
+        </w:rPr>
+        <w:t>.</w:t>
+      </w:r>
+      <w:r>
+        <w:rPr>
+          <w:rStyle w:val="normaltextrun"/>
+        </w:rPr>
+        <w:t xml:space="preserve"> Disponível em: </w:t>
+      </w:r>
+      <w:hyperlink r:id="rId36" w:tgtFrame="_blank" w:history="1">
+        <w:r>
+          <w:rPr>
+            <w:rStyle w:val="normaltextrun"/>
+          </w:rPr>
+          <w:t>https://www.turismo.sp.gov.br/conheca-o-municipio-turistico-de-jales</w:t>
+        </w:r>
+      </w:hyperlink>
+      <w:r>
+        <w:rPr>
+          <w:rStyle w:val="normaltextrun"/>
+        </w:rPr>
+        <w:t>. Acesso em: 30 out. 2024.</w:t>
+      </w:r>
+      <w:r>
+        <w:rPr>
+          <w:rStyle w:val="eop"/>
+        </w:rPr>
+        <w:t> </w:t>
+      </w:r>
+    </w:p>
+    <w:p>
+      <w:pPr>
+        <w:pStyle w:val="paragraph"/>
+        <w:spacing w:before="0" w:beforeAutospacing="0" w:after="0" w:afterAutospacing="0"/>
+        <w:textAlignment w:val="baseline"/>
+        <w:rPr>
+          <w:rFonts w:ascii="Segoe UI" w:hAnsi="Segoe UI" w:cs="Segoe UI"/>
+          <w:sz w:val="18"/>
+          <w:szCs w:val="18"/>
+        </w:rPr>
+      </w:pPr>
+      <w:r>
+        <w:rPr>
+          <w:rStyle w:val="eop"/>
+        </w:rPr>
+        <w:t> </w:t>
+      </w:r>
+    </w:p>
+    <w:p>
+      <w:pPr>
+        <w:pStyle w:val="paragraph"/>
+        <w:spacing w:before="0" w:beforeAutospacing="0" w:after="0" w:afterAutospacing="0"/>
+        <w:textAlignment w:val="baseline"/>
+        <w:rPr>
+          <w:rFonts w:ascii="Segoe UI" w:hAnsi="Segoe UI" w:cs="Segoe UI"/>
+          <w:sz w:val="18"/>
+          <w:szCs w:val="18"/>
+        </w:rPr>
+      </w:pPr>
+      <w:r>
+        <w:rPr>
+          <w:rStyle w:val="normaltextrun"/>
+        </w:rPr>
+        <w:lastRenderedPageBreak/>
+        <w:t xml:space="preserve">SEBRAE. </w:t>
+      </w:r>
+      <w:r>
+        <w:rPr>
+          <w:rStyle w:val="normaltextrun"/>
+          <w:b/>
+          <w:bCs/>
+        </w:rPr>
+        <w:t>A importância dos atrativos turísticos do Brasil</w:t>
+      </w:r>
+      <w:r>
+        <w:rPr>
+          <w:rStyle w:val="normaltextrun"/>
+          <w:i/>
+          <w:iCs/>
+        </w:rPr>
+        <w:t>.</w:t>
+      </w:r>
+      <w:r>
+        <w:rPr>
+          <w:rStyle w:val="normaltextrun"/>
+        </w:rPr>
+        <w:t xml:space="preserve"> Disponível em: </w:t>
+      </w:r>
+      <w:hyperlink r:id="rId37" w:tgtFrame="_blank" w:history="1">
+        <w:r>
+          <w:rPr>
+            <w:rStyle w:val="normaltextrun"/>
+          </w:rPr>
+          <w:t>https://sebrae.com.br/sites/PortalSebrae/artigos/a-importancia-dos-atrativos-turisticos-do-brasil,4db2a30bd0f13810VgnVCM100000d701210aRCRD</w:t>
+        </w:r>
+      </w:hyperlink>
+      <w:r>
+        <w:rPr>
+          <w:rStyle w:val="normaltextrun"/>
+        </w:rPr>
+        <w:t>. Acesso em: 30 out. 2024.</w:t>
+      </w:r>
+      <w:r>
+        <w:rPr>
+          <w:rStyle w:val="eop"/>
+        </w:rPr>
+        <w:t> </w:t>
+      </w:r>
+    </w:p>
+    <w:p>
+      <w:pPr>
+        <w:pStyle w:val="SemEspaamento"/>
+        <w:rPr>
+          <w:rFonts w:ascii="Times New Roman" w:hAnsi="Times New Roman" w:cs="Times New Roman"/>
+          <w:sz w:val="24"/>
+          <w:szCs w:val="24"/>
+          <w:lang w:val="en-US" w:eastAsia="pt-BR"/>
+        </w:rPr>
+      </w:pPr>
+    </w:p>
+    <w:p>
+      <w:pPr>
+        <w:pStyle w:val="SemEspaamento"/>
+        <w:rPr>
+          <w:rFonts w:ascii="Times New Roman" w:hAnsi="Times New Roman" w:cs="Times New Roman"/>
           <w:color w:val="FF0000"/>
           <w:sz w:val="24"/>
           <w:szCs w:val="24"/>
@@ -8558,7 +9181,7 @@
         </w:rPr>
         <w:t xml:space="preserve"> – MA. Disponível em: </w:t>
       </w:r>
-      <w:hyperlink r:id="rId32" w:history="1">
+      <w:hyperlink r:id="rId38" w:history="1">
         <w:r>
           <w:rPr>
             <w:rFonts w:ascii="Times New Roman" w:hAnsi="Times New Roman" w:cs="Times New Roman"/>
@@ -8610,7 +9233,7 @@
       </w:r>
     </w:p>
     <w:sectPr>
-      <w:headerReference w:type="default" r:id="rId33"/>
+      <w:headerReference w:type="default" r:id="rId39"/>
       <w:pgSz w:w="11906" w:h="16838" w:code="9"/>
       <w:pgMar w:top="1418" w:right="1418" w:bottom="1418" w:left="1418" w:header="709" w:footer="709" w:gutter="0"/>
       <w:cols w:space="708"/>
@@ -8621,32 +9244,8 @@
 </file>
 
 <file path=word/comments.xml><?xml version="1.0" encoding="utf-8"?>
-<w:comments xmlns:wpc="http://schemas.microsoft.com/office/word/2010/wordprocessingCanvas" xmlns:cx="http://schemas.microsoft.com/office/drawing/2014/chartex" xmlns:cx1="http://schemas.microsoft.com/office/drawing/2015/9/8/chartex" xmlns:cx2="http://schemas.microsoft.com/office/drawing/2015/10/21/chartex" xmlns:cx3="http://schemas.microsoft.com/office/drawing/2016/5/9/chartex" xmlns:cx4="http://schemas.microsoft.com/office/drawing/2016/5/10/chartex" xmlns:cx5="http://schemas.microsoft.com/office/drawing/2016/5/11/chartex" xmlns:cx6="http://schemas.microsoft.com/office/drawing/2016/5/12/chartex" xmlns:cx7="http://schemas.microsoft.com/office/drawing/2016/5/13/chartex" xmlns:cx8="http://schemas.microsoft.com/office/drawing/2016/5/14/chartex" xmlns:mc="http://schemas.openxmlformats.org/markup-compatibility/2006" xmlns:aink="http://schemas.microsoft.com/office/drawing/2016/ink" xmlns:am3d="http://schemas.microsoft.com/office/drawing/2017/model3d" xmlns:o="urn:schemas-microsoft-com:office:office" xmlns:r="http://schemas.openxmlformats.org/officeDocument/2006/relationships" xmlns:m="http://schemas.openxmlformats.org/officeDocument/2006/math" xmlns:v="urn:schemas-microsoft-com:vml" xmlns:wp14="http://schemas.microsoft.com/office/word/2010/wordprocessingDrawing" xmlns:wp="http://schemas.openxmlformats.org/drawingml/2006/wordprocessingDrawing" xmlns:w10="urn:schemas-microsoft-com:office:word" xmlns:w="http://schemas.openxmlformats.org/wordprocessingml/2006/main" xmlns:w14="http://schemas.microsoft.com/office/word/2010/wordml" xmlns:w15="http://schemas.microsoft.com/office/word/2012/wordml" xmlns:w16cid="http://schemas.microsoft.com/office/word/2016/wordml/cid" xmlns:w16se="http://schemas.microsoft.com/office/word/2015/wordml/symex" xmlns:wpg="http://schemas.microsoft.com/office/word/2010/wordprocessingGroup" xmlns:wpi="http://schemas.microsoft.com/office/word/2010/wordprocessingInk" xmlns:wne="http://schemas.microsoft.com/office/word/2006/wordml" xmlns:wps="http://schemas.microsoft.com/office/word/2010/wordprocessingShape" mc:Ignorable="w14 w15 w16se w16cid wp14">
-  <w:comment w:id="0" w:author="Jefferson Passerini" w:date="2024-10-29T13:28:00Z" w:initials="JP">
-    <w:p>
-      <w:pPr>
-        <w:pStyle w:val="Textodecomentrio"/>
-      </w:pPr>
-      <w:r>
-        <w:rPr>
-          <w:rStyle w:val="Refdecomentrio"/>
-        </w:rPr>
-        <w:annotationRef/>
-      </w:r>
-      <w:r>
-        <w:t xml:space="preserve">Citação não existe nas </w:t>
-      </w:r>
-      <w:proofErr w:type="spellStart"/>
-      <w:r>
-        <w:t>referencias</w:t>
-      </w:r>
-      <w:proofErr w:type="spellEnd"/>
-      <w:r>
-        <w:t>, verificar.</w:t>
-      </w:r>
-    </w:p>
-  </w:comment>
-  <w:comment w:id="2" w:author="Jefferson Passerini" w:date="2024-10-29T16:31:00Z" w:initials="JP">
+<w:comments xmlns:wpc="http://schemas.microsoft.com/office/word/2010/wordprocessingCanvas" xmlns:cx="http://schemas.microsoft.com/office/drawing/2014/chartex" xmlns:cx1="http://schemas.microsoft.com/office/drawing/2015/9/8/chartex" xmlns:cx2="http://schemas.microsoft.com/office/drawing/2015/10/21/chartex" xmlns:cx3="http://schemas.microsoft.com/office/drawing/2016/5/9/chartex" xmlns:cx4="http://schemas.microsoft.com/office/drawing/2016/5/10/chartex" xmlns:cx5="http://schemas.microsoft.com/office/drawing/2016/5/11/chartex" xmlns:cx6="http://schemas.microsoft.com/office/drawing/2016/5/12/chartex" xmlns:cx7="http://schemas.microsoft.com/office/drawing/2016/5/13/chartex" xmlns:cx8="http://schemas.microsoft.com/office/drawing/2016/5/14/chartex" xmlns:mc="http://schemas.openxmlformats.org/markup-compatibility/2006" xmlns:aink="http://schemas.microsoft.com/office/drawing/2016/ink" xmlns:am3d="http://schemas.microsoft.com/office/drawing/2017/model3d" xmlns:o="urn:schemas-microsoft-com:office:office" xmlns:r="http://schemas.openxmlformats.org/officeDocument/2006/relationships" xmlns:m="http://schemas.openxmlformats.org/officeDocument/2006/math" xmlns:v="urn:schemas-microsoft-com:vml" xmlns:wp14="http://schemas.microsoft.com/office/word/2010/wordprocessingDrawing" xmlns:wp="http://schemas.openxmlformats.org/drawingml/2006/wordprocessingDrawing" xmlns:w10="urn:schemas-microsoft-com:office:word" xmlns:w="http://schemas.openxmlformats.org/wordprocessingml/2006/main" xmlns:w14="http://schemas.microsoft.com/office/word/2010/wordml" xmlns:w15="http://schemas.microsoft.com/office/word/2012/wordml" xmlns:w16cex="http://schemas.microsoft.com/office/word/2018/wordml/cex" xmlns:w16cid="http://schemas.microsoft.com/office/word/2016/wordml/cid" xmlns:w16="http://schemas.microsoft.com/office/word/2018/wordml" xmlns:w16sdtdh="http://schemas.microsoft.com/office/word/2020/wordml/sdtdatahash" xmlns:w16se="http://schemas.microsoft.com/office/word/2015/wordml/symex" xmlns:wpg="http://schemas.microsoft.com/office/word/2010/wordprocessingGroup" xmlns:wpi="http://schemas.microsoft.com/office/word/2010/wordprocessingInk" xmlns:wne="http://schemas.microsoft.com/office/word/2006/wordml" xmlns:wps="http://schemas.microsoft.com/office/word/2010/wordprocessingShape" mc:Ignorable="w14 w15 w16se w16cid w16 w16cex w16sdtdh wp14">
+  <w:comment w:id="0" w:author="Jefferson Passerini" w:date="2024-10-29T16:31:00Z" w:initials="JP">
     <w:p>
       <w:pPr>
         <w:pStyle w:val="Textodecomentrio"/>
@@ -8666,27 +9265,19 @@
 </file>
 
 <file path=word/commentsExtended.xml><?xml version="1.0" encoding="utf-8"?>
-<w15:commentsEx xmlns:wpc="http://schemas.microsoft.com/office/word/2010/wordprocessingCanvas" xmlns:cx="http://schemas.microsoft.com/office/drawing/2014/chartex" xmlns:cx1="http://schemas.microsoft.com/office/drawing/2015/9/8/chartex" xmlns:cx2="http://schemas.microsoft.com/office/drawing/2015/10/21/chartex" xmlns:cx3="http://schemas.microsoft.com/office/drawing/2016/5/9/chartex" xmlns:cx4="http://schemas.microsoft.com/office/drawing/2016/5/10/chartex" xmlns:cx5="http://schemas.microsoft.com/office/drawing/2016/5/11/chartex" xmlns:cx6="http://schemas.microsoft.com/office/drawing/2016/5/12/chartex" xmlns:cx7="http://schemas.microsoft.com/office/drawing/2016/5/13/chartex" xmlns:cx8="http://schemas.microsoft.com/office/drawing/2016/5/14/chartex" xmlns:mc="http://schemas.openxmlformats.org/markup-compatibility/2006" xmlns:aink="http://schemas.microsoft.com/office/drawing/2016/ink" xmlns:am3d="http://schemas.microsoft.com/office/drawing/2017/model3d" xmlns:o="urn:schemas-microsoft-com:office:office" xmlns:r="http://schemas.openxmlformats.org/officeDocument/2006/relationships" xmlns:m="http://schemas.openxmlformats.org/officeDocument/2006/math" xmlns:v="urn:schemas-microsoft-com:vml" xmlns:wp14="http://schemas.microsoft.com/office/word/2010/wordprocessingDrawing" xmlns:wp="http://schemas.openxmlformats.org/drawingml/2006/wordprocessingDrawing" xmlns:w10="urn:schemas-microsoft-com:office:word" xmlns:w="http://schemas.openxmlformats.org/wordprocessingml/2006/main" xmlns:w14="http://schemas.microsoft.com/office/word/2010/wordml" xmlns:w15="http://schemas.microsoft.com/office/word/2012/wordml" xmlns:w16cid="http://schemas.microsoft.com/office/word/2016/wordml/cid" xmlns:w16se="http://schemas.microsoft.com/office/word/2015/wordml/symex" xmlns:wpg="http://schemas.microsoft.com/office/word/2010/wordprocessingGroup" xmlns:wpi="http://schemas.microsoft.com/office/word/2010/wordprocessingInk" xmlns:wne="http://schemas.microsoft.com/office/word/2006/wordml" xmlns:wps="http://schemas.microsoft.com/office/word/2010/wordprocessingShape" mc:Ignorable="w14 w15 w16se w16cid wp14">
-  <w15:commentEx w15:paraId="23ED3EA1" w15:done="0"/>
+<w15:commentsEx xmlns:wpc="http://schemas.microsoft.com/office/word/2010/wordprocessingCanvas" xmlns:cx="http://schemas.microsoft.com/office/drawing/2014/chartex" xmlns:cx1="http://schemas.microsoft.com/office/drawing/2015/9/8/chartex" xmlns:cx2="http://schemas.microsoft.com/office/drawing/2015/10/21/chartex" xmlns:cx3="http://schemas.microsoft.com/office/drawing/2016/5/9/chartex" xmlns:cx4="http://schemas.microsoft.com/office/drawing/2016/5/10/chartex" xmlns:cx5="http://schemas.microsoft.com/office/drawing/2016/5/11/chartex" xmlns:cx6="http://schemas.microsoft.com/office/drawing/2016/5/12/chartex" xmlns:cx7="http://schemas.microsoft.com/office/drawing/2016/5/13/chartex" xmlns:cx8="http://schemas.microsoft.com/office/drawing/2016/5/14/chartex" xmlns:mc="http://schemas.openxmlformats.org/markup-compatibility/2006" xmlns:aink="http://schemas.microsoft.com/office/drawing/2016/ink" xmlns:am3d="http://schemas.microsoft.com/office/drawing/2017/model3d" xmlns:o="urn:schemas-microsoft-com:office:office" xmlns:r="http://schemas.openxmlformats.org/officeDocument/2006/relationships" xmlns:m="http://schemas.openxmlformats.org/officeDocument/2006/math" xmlns:v="urn:schemas-microsoft-com:vml" xmlns:wp14="http://schemas.microsoft.com/office/word/2010/wordprocessingDrawing" xmlns:wp="http://schemas.openxmlformats.org/drawingml/2006/wordprocessingDrawing" xmlns:w10="urn:schemas-microsoft-com:office:word" xmlns:w="http://schemas.openxmlformats.org/wordprocessingml/2006/main" xmlns:w14="http://schemas.microsoft.com/office/word/2010/wordml" xmlns:w15="http://schemas.microsoft.com/office/word/2012/wordml" xmlns:w16cex="http://schemas.microsoft.com/office/word/2018/wordml/cex" xmlns:w16cid="http://schemas.microsoft.com/office/word/2016/wordml/cid" xmlns:w16="http://schemas.microsoft.com/office/word/2018/wordml" xmlns:w16sdtdh="http://schemas.microsoft.com/office/word/2020/wordml/sdtdatahash" xmlns:w16se="http://schemas.microsoft.com/office/word/2015/wordml/symex" xmlns:wpg="http://schemas.microsoft.com/office/word/2010/wordprocessingGroup" xmlns:wpi="http://schemas.microsoft.com/office/word/2010/wordprocessingInk" xmlns:wne="http://schemas.microsoft.com/office/word/2006/wordml" xmlns:wps="http://schemas.microsoft.com/office/word/2010/wordprocessingShape" mc:Ignorable="w14 w15 w16se w16cid w16 w16cex w16sdtdh wp14">
   <w15:commentEx w15:paraId="78C1E957" w15:done="0"/>
 </w15:commentsEx>
 </file>
 
-<file path=word/commentsExtensible.xml><?xml version="1.0" encoding="utf-8"?>
-<w16cex:commentsExtensible xmlns:wpc="http://schemas.microsoft.com/office/word/2010/wordprocessingCanvas" xmlns:cx="http://schemas.microsoft.com/office/drawing/2014/chartex" xmlns:cx1="http://schemas.microsoft.com/office/drawing/2015/9/8/chartex" xmlns:cx2="http://schemas.microsoft.com/office/drawing/2015/10/21/chartex" xmlns:cx3="http://schemas.microsoft.com/office/drawing/2016/5/9/chartex" xmlns:cx4="http://schemas.microsoft.com/office/drawing/2016/5/10/chartex" xmlns:cx5="http://schemas.microsoft.com/office/drawing/2016/5/11/chartex" xmlns:cx6="http://schemas.microsoft.com/office/drawing/2016/5/12/chartex" xmlns:cx7="http://schemas.microsoft.com/office/drawing/2016/5/13/chartex" xmlns:cx8="http://schemas.microsoft.com/office/drawing/2016/5/14/chartex" xmlns:cr="http://schemas.microsoft.com/office/comments/2020/reactions" xmlns:mc="http://schemas.openxmlformats.org/markup-compatibility/2006" xmlns:aink="http://schemas.microsoft.com/office/drawing/2016/ink" xmlns:am3d="http://schemas.microsoft.com/office/drawing/2017/model3d" xmlns:o="urn:schemas-microsoft-com:office:office" xmlns:oel="http://schemas.microsoft.com/office/2019/extlst" xmlns:r="http://schemas.openxmlformats.org/officeDocument/2006/relationships" xmlns:m="http://schemas.openxmlformats.org/officeDocument/2006/math" xmlns:v="urn:schemas-microsoft-com:vml" xmlns:wp14="http://schemas.microsoft.com/office/word/2010/wordprocessingDrawing" xmlns:wp="http://schemas.openxmlformats.org/drawingml/2006/wordprocessingDrawing" xmlns:w10="urn:schemas-microsoft-com:office:word" xmlns:w="http://schemas.openxmlformats.org/wordprocessingml/2006/main" xmlns:w14="http://schemas.microsoft.com/office/word/2010/wordml" xmlns:w15="http://schemas.microsoft.com/office/word/2012/wordml" xmlns:w16cex="http://schemas.microsoft.com/office/word/2018/wordml/cex" xmlns:w16cid="http://schemas.microsoft.com/office/word/2016/wordml/cid" xmlns:w16="http://schemas.microsoft.com/office/word/2018/wordml" xmlns:w16du="http://schemas.microsoft.com/office/word/2023/wordml/word16du" xmlns:w16sdtdh="http://schemas.microsoft.com/office/word/2020/wordml/sdtdatahash" xmlns:w16se="http://schemas.microsoft.com/office/word/2015/wordml/symex" xmlns:wpg="http://schemas.microsoft.com/office/word/2010/wordprocessingGroup" xmlns:wpi="http://schemas.microsoft.com/office/word/2010/wordprocessingInk" xmlns:wne="http://schemas.microsoft.com/office/word/2006/wordml" xmlns:wps="http://schemas.microsoft.com/office/word/2010/wordprocessingShape" mc:Ignorable="w14 w15 w16se w16cid w16 w16cex w16sdtdh cr w16du wp14">
-  <w16cex:commentExtensible w16cex:durableId="3B43D283" w16cex:dateUtc="2024-10-29T16:28:00Z"/>
-  <w16cex:commentExtensible w16cex:durableId="5DBFD2F9" w16cex:dateUtc="2024-10-29T19:31:00Z"/>
-</w16cex:commentsExtensible>
-</file>
-
 <file path=word/commentsIds.xml><?xml version="1.0" encoding="utf-8"?>
-<w16cid:commentsIds xmlns:wpc="http://schemas.microsoft.com/office/word/2010/wordprocessingCanvas" xmlns:cx="http://schemas.microsoft.com/office/drawing/2014/chartex" xmlns:cx1="http://schemas.microsoft.com/office/drawing/2015/9/8/chartex" xmlns:cx2="http://schemas.microsoft.com/office/drawing/2015/10/21/chartex" xmlns:cx3="http://schemas.microsoft.com/office/drawing/2016/5/9/chartex" xmlns:cx4="http://schemas.microsoft.com/office/drawing/2016/5/10/chartex" xmlns:cx5="http://schemas.microsoft.com/office/drawing/2016/5/11/chartex" xmlns:cx6="http://schemas.microsoft.com/office/drawing/2016/5/12/chartex" xmlns:cx7="http://schemas.microsoft.com/office/drawing/2016/5/13/chartex" xmlns:cx8="http://schemas.microsoft.com/office/drawing/2016/5/14/chartex" xmlns:mc="http://schemas.openxmlformats.org/markup-compatibility/2006" xmlns:aink="http://schemas.microsoft.com/office/drawing/2016/ink" xmlns:am3d="http://schemas.microsoft.com/office/drawing/2017/model3d" xmlns:o="urn:schemas-microsoft-com:office:office" xmlns:r="http://schemas.openxmlformats.org/officeDocument/2006/relationships" xmlns:m="http://schemas.openxmlformats.org/officeDocument/2006/math" xmlns:v="urn:schemas-microsoft-com:vml" xmlns:wp14="http://schemas.microsoft.com/office/word/2010/wordprocessingDrawing" xmlns:wp="http://schemas.openxmlformats.org/drawingml/2006/wordprocessingDrawing" xmlns:w10="urn:schemas-microsoft-com:office:word" xmlns:w="http://schemas.openxmlformats.org/wordprocessingml/2006/main" xmlns:w14="http://schemas.microsoft.com/office/word/2010/wordml" xmlns:w15="http://schemas.microsoft.com/office/word/2012/wordml" xmlns:w16cid="http://schemas.microsoft.com/office/word/2016/wordml/cid" xmlns:w16se="http://schemas.microsoft.com/office/word/2015/wordml/symex" xmlns:wpg="http://schemas.microsoft.com/office/word/2010/wordprocessingGroup" xmlns:wpi="http://schemas.microsoft.com/office/word/2010/wordprocessingInk" xmlns:wne="http://schemas.microsoft.com/office/word/2006/wordml" xmlns:wps="http://schemas.microsoft.com/office/word/2010/wordprocessingShape" mc:Ignorable="w14 w15 w16se w16cid wp14">
-  <w16cid:commentId w16cid:paraId="23ED3EA1" w16cid:durableId="3B43D283"/>
+<w16cid:commentsIds xmlns:wpc="http://schemas.microsoft.com/office/word/2010/wordprocessingCanvas" xmlns:cx="http://schemas.microsoft.com/office/drawing/2014/chartex" xmlns:cx1="http://schemas.microsoft.com/office/drawing/2015/9/8/chartex" xmlns:cx2="http://schemas.microsoft.com/office/drawing/2015/10/21/chartex" xmlns:cx3="http://schemas.microsoft.com/office/drawing/2016/5/9/chartex" xmlns:cx4="http://schemas.microsoft.com/office/drawing/2016/5/10/chartex" xmlns:cx5="http://schemas.microsoft.com/office/drawing/2016/5/11/chartex" xmlns:cx6="http://schemas.microsoft.com/office/drawing/2016/5/12/chartex" xmlns:cx7="http://schemas.microsoft.com/office/drawing/2016/5/13/chartex" xmlns:cx8="http://schemas.microsoft.com/office/drawing/2016/5/14/chartex" xmlns:mc="http://schemas.openxmlformats.org/markup-compatibility/2006" xmlns:aink="http://schemas.microsoft.com/office/drawing/2016/ink" xmlns:am3d="http://schemas.microsoft.com/office/drawing/2017/model3d" xmlns:o="urn:schemas-microsoft-com:office:office" xmlns:r="http://schemas.openxmlformats.org/officeDocument/2006/relationships" xmlns:m="http://schemas.openxmlformats.org/officeDocument/2006/math" xmlns:v="urn:schemas-microsoft-com:vml" xmlns:wp14="http://schemas.microsoft.com/office/word/2010/wordprocessingDrawing" xmlns:wp="http://schemas.openxmlformats.org/drawingml/2006/wordprocessingDrawing" xmlns:w10="urn:schemas-microsoft-com:office:word" xmlns:w="http://schemas.openxmlformats.org/wordprocessingml/2006/main" xmlns:w14="http://schemas.microsoft.com/office/word/2010/wordml" xmlns:w15="http://schemas.microsoft.com/office/word/2012/wordml" xmlns:w16cex="http://schemas.microsoft.com/office/word/2018/wordml/cex" xmlns:w16cid="http://schemas.microsoft.com/office/word/2016/wordml/cid" xmlns:w16="http://schemas.microsoft.com/office/word/2018/wordml" xmlns:w16sdtdh="http://schemas.microsoft.com/office/word/2020/wordml/sdtdatahash" xmlns:w16se="http://schemas.microsoft.com/office/word/2015/wordml/symex" xmlns:wpg="http://schemas.microsoft.com/office/word/2010/wordprocessingGroup" xmlns:wpi="http://schemas.microsoft.com/office/word/2010/wordprocessingInk" xmlns:wne="http://schemas.microsoft.com/office/word/2006/wordml" xmlns:wps="http://schemas.microsoft.com/office/word/2010/wordprocessingShape" mc:Ignorable="w14 w15 w16se w16cid w16 w16cex w16sdtdh wp14">
+  <w16cid:commentId w16cid:paraId="78C1E957" w16cid:durableId="2AF8333E"/>
 </w16cid:commentsIds>
 </file>
 
 <file path=word/endnotes.xml><?xml version="1.0" encoding="utf-8"?>
-<w:endnotes xmlns:wpc="http://schemas.microsoft.com/office/word/2010/wordprocessingCanvas" xmlns:cx="http://schemas.microsoft.com/office/drawing/2014/chartex" xmlns:cx1="http://schemas.microsoft.com/office/drawing/2015/9/8/chartex" xmlns:cx2="http://schemas.microsoft.com/office/drawing/2015/10/21/chartex" xmlns:cx3="http://schemas.microsoft.com/office/drawing/2016/5/9/chartex" xmlns:cx4="http://schemas.microsoft.com/office/drawing/2016/5/10/chartex" xmlns:cx5="http://schemas.microsoft.com/office/drawing/2016/5/11/chartex" xmlns:cx6="http://schemas.microsoft.com/office/drawing/2016/5/12/chartex" xmlns:cx7="http://schemas.microsoft.com/office/drawing/2016/5/13/chartex" xmlns:cx8="http://schemas.microsoft.com/office/drawing/2016/5/14/chartex" xmlns:mc="http://schemas.openxmlformats.org/markup-compatibility/2006" xmlns:aink="http://schemas.microsoft.com/office/drawing/2016/ink" xmlns:am3d="http://schemas.microsoft.com/office/drawing/2017/model3d" xmlns:o="urn:schemas-microsoft-com:office:office" xmlns:r="http://schemas.openxmlformats.org/officeDocument/2006/relationships" xmlns:m="http://schemas.openxmlformats.org/officeDocument/2006/math" xmlns:v="urn:schemas-microsoft-com:vml" xmlns:wp14="http://schemas.microsoft.com/office/word/2010/wordprocessingDrawing" xmlns:wp="http://schemas.openxmlformats.org/drawingml/2006/wordprocessingDrawing" xmlns:w10="urn:schemas-microsoft-com:office:word" xmlns:w="http://schemas.openxmlformats.org/wordprocessingml/2006/main" xmlns:w14="http://schemas.microsoft.com/office/word/2010/wordml" xmlns:w15="http://schemas.microsoft.com/office/word/2012/wordml" xmlns:w16cid="http://schemas.microsoft.com/office/word/2016/wordml/cid" xmlns:w16se="http://schemas.microsoft.com/office/word/2015/wordml/symex" xmlns:wpg="http://schemas.microsoft.com/office/word/2010/wordprocessingGroup" xmlns:wpi="http://schemas.microsoft.com/office/word/2010/wordprocessingInk" xmlns:wne="http://schemas.microsoft.com/office/word/2006/wordml" xmlns:wps="http://schemas.microsoft.com/office/word/2010/wordprocessingShape" mc:Ignorable="w14 w15 w16se w16cid wp14">
+<w:endnotes xmlns:wpc="http://schemas.microsoft.com/office/word/2010/wordprocessingCanvas" xmlns:cx="http://schemas.microsoft.com/office/drawing/2014/chartex" xmlns:cx1="http://schemas.microsoft.com/office/drawing/2015/9/8/chartex" xmlns:cx2="http://schemas.microsoft.com/office/drawing/2015/10/21/chartex" xmlns:cx3="http://schemas.microsoft.com/office/drawing/2016/5/9/chartex" xmlns:cx4="http://schemas.microsoft.com/office/drawing/2016/5/10/chartex" xmlns:cx5="http://schemas.microsoft.com/office/drawing/2016/5/11/chartex" xmlns:cx6="http://schemas.microsoft.com/office/drawing/2016/5/12/chartex" xmlns:cx7="http://schemas.microsoft.com/office/drawing/2016/5/13/chartex" xmlns:cx8="http://schemas.microsoft.com/office/drawing/2016/5/14/chartex" xmlns:mc="http://schemas.openxmlformats.org/markup-compatibility/2006" xmlns:aink="http://schemas.microsoft.com/office/drawing/2016/ink" xmlns:am3d="http://schemas.microsoft.com/office/drawing/2017/model3d" xmlns:o="urn:schemas-microsoft-com:office:office" xmlns:r="http://schemas.openxmlformats.org/officeDocument/2006/relationships" xmlns:m="http://schemas.openxmlformats.org/officeDocument/2006/math" xmlns:v="urn:schemas-microsoft-com:vml" xmlns:wp14="http://schemas.microsoft.com/office/word/2010/wordprocessingDrawing" xmlns:wp="http://schemas.openxmlformats.org/drawingml/2006/wordprocessingDrawing" xmlns:w10="urn:schemas-microsoft-com:office:word" xmlns:w="http://schemas.openxmlformats.org/wordprocessingml/2006/main" xmlns:w14="http://schemas.microsoft.com/office/word/2010/wordml" xmlns:w15="http://schemas.microsoft.com/office/word/2012/wordml" xmlns:w16cex="http://schemas.microsoft.com/office/word/2018/wordml/cex" xmlns:w16cid="http://schemas.microsoft.com/office/word/2016/wordml/cid" xmlns:w16="http://schemas.microsoft.com/office/word/2018/wordml" xmlns:w16sdtdh="http://schemas.microsoft.com/office/word/2020/wordml/sdtdatahash" xmlns:w16se="http://schemas.microsoft.com/office/word/2015/wordml/symex" xmlns:wpg="http://schemas.microsoft.com/office/word/2010/wordprocessingGroup" xmlns:wpi="http://schemas.microsoft.com/office/word/2010/wordprocessingInk" xmlns:wne="http://schemas.microsoft.com/office/word/2006/wordml" xmlns:wps="http://schemas.microsoft.com/office/word/2010/wordprocessingShape" mc:Ignorable="w14 w15 w16se w16cid w16 w16cex w16sdtdh wp14">
   <w:endnote w:type="separator" w:id="-1">
     <w:p>
       <w:pPr>
@@ -8711,7 +9302,7 @@
 </file>
 
 <file path=word/footnotes.xml><?xml version="1.0" encoding="utf-8"?>
-<w:footnotes xmlns:wpc="http://schemas.microsoft.com/office/word/2010/wordprocessingCanvas" xmlns:cx="http://schemas.microsoft.com/office/drawing/2014/chartex" xmlns:cx1="http://schemas.microsoft.com/office/drawing/2015/9/8/chartex" xmlns:cx2="http://schemas.microsoft.com/office/drawing/2015/10/21/chartex" xmlns:cx3="http://schemas.microsoft.com/office/drawing/2016/5/9/chartex" xmlns:cx4="http://schemas.microsoft.com/office/drawing/2016/5/10/chartex" xmlns:cx5="http://schemas.microsoft.com/office/drawing/2016/5/11/chartex" xmlns:cx6="http://schemas.microsoft.com/office/drawing/2016/5/12/chartex" xmlns:cx7="http://schemas.microsoft.com/office/drawing/2016/5/13/chartex" xmlns:cx8="http://schemas.microsoft.com/office/drawing/2016/5/14/chartex" xmlns:mc="http://schemas.openxmlformats.org/markup-compatibility/2006" xmlns:aink="http://schemas.microsoft.com/office/drawing/2016/ink" xmlns:am3d="http://schemas.microsoft.com/office/drawing/2017/model3d" xmlns:o="urn:schemas-microsoft-com:office:office" xmlns:r="http://schemas.openxmlformats.org/officeDocument/2006/relationships" xmlns:m="http://schemas.openxmlformats.org/officeDocument/2006/math" xmlns:v="urn:schemas-microsoft-com:vml" xmlns:wp14="http://schemas.microsoft.com/office/word/2010/wordprocessingDrawing" xmlns:wp="http://schemas.openxmlformats.org/drawingml/2006/wordprocessingDrawing" xmlns:w10="urn:schemas-microsoft-com:office:word" xmlns:w="http://schemas.openxmlformats.org/wordprocessingml/2006/main" xmlns:w14="http://schemas.microsoft.com/office/word/2010/wordml" xmlns:w15="http://schemas.microsoft.com/office/word/2012/wordml" xmlns:w16cid="http://schemas.microsoft.com/office/word/2016/wordml/cid" xmlns:w16se="http://schemas.microsoft.com/office/word/2015/wordml/symex" xmlns:wpg="http://schemas.microsoft.com/office/word/2010/wordprocessingGroup" xmlns:wpi="http://schemas.microsoft.com/office/word/2010/wordprocessingInk" xmlns:wne="http://schemas.microsoft.com/office/word/2006/wordml" xmlns:wps="http://schemas.microsoft.com/office/word/2010/wordprocessingShape" mc:Ignorable="w14 w15 w16se w16cid wp14">
+<w:footnotes xmlns:wpc="http://schemas.microsoft.com/office/word/2010/wordprocessingCanvas" xmlns:cx="http://schemas.microsoft.com/office/drawing/2014/chartex" xmlns:cx1="http://schemas.microsoft.com/office/drawing/2015/9/8/chartex" xmlns:cx2="http://schemas.microsoft.com/office/drawing/2015/10/21/chartex" xmlns:cx3="http://schemas.microsoft.com/office/drawing/2016/5/9/chartex" xmlns:cx4="http://schemas.microsoft.com/office/drawing/2016/5/10/chartex" xmlns:cx5="http://schemas.microsoft.com/office/drawing/2016/5/11/chartex" xmlns:cx6="http://schemas.microsoft.com/office/drawing/2016/5/12/chartex" xmlns:cx7="http://schemas.microsoft.com/office/drawing/2016/5/13/chartex" xmlns:cx8="http://schemas.microsoft.com/office/drawing/2016/5/14/chartex" xmlns:mc="http://schemas.openxmlformats.org/markup-compatibility/2006" xmlns:aink="http://schemas.microsoft.com/office/drawing/2016/ink" xmlns:am3d="http://schemas.microsoft.com/office/drawing/2017/model3d" xmlns:o="urn:schemas-microsoft-com:office:office" xmlns:r="http://schemas.openxmlformats.org/officeDocument/2006/relationships" xmlns:m="http://schemas.openxmlformats.org/officeDocument/2006/math" xmlns:v="urn:schemas-microsoft-com:vml" xmlns:wp14="http://schemas.microsoft.com/office/word/2010/wordprocessingDrawing" xmlns:wp="http://schemas.openxmlformats.org/drawingml/2006/wordprocessingDrawing" xmlns:w10="urn:schemas-microsoft-com:office:word" xmlns:w="http://schemas.openxmlformats.org/wordprocessingml/2006/main" xmlns:w14="http://schemas.microsoft.com/office/word/2010/wordml" xmlns:w15="http://schemas.microsoft.com/office/word/2012/wordml" xmlns:w16cex="http://schemas.microsoft.com/office/word/2018/wordml/cex" xmlns:w16cid="http://schemas.microsoft.com/office/word/2016/wordml/cid" xmlns:w16="http://schemas.microsoft.com/office/word/2018/wordml" xmlns:w16sdtdh="http://schemas.microsoft.com/office/word/2020/wordml/sdtdatahash" xmlns:w16se="http://schemas.microsoft.com/office/word/2015/wordml/symex" xmlns:wpg="http://schemas.microsoft.com/office/word/2010/wordprocessingGroup" xmlns:wpi="http://schemas.microsoft.com/office/word/2010/wordprocessingInk" xmlns:wne="http://schemas.microsoft.com/office/word/2006/wordml" xmlns:wps="http://schemas.microsoft.com/office/word/2010/wordprocessingShape" mc:Ignorable="w14 w15 w16se w16cid w16 w16cex w16sdtdh wp14">
   <w:footnote w:type="separator" w:id="-1">
     <w:p>
       <w:pPr>
@@ -8763,7 +9354,7 @@
 </file>
 
 <file path=word/header1.xml><?xml version="1.0" encoding="utf-8"?>
-<w:hdr xmlns:wpc="http://schemas.microsoft.com/office/word/2010/wordprocessingCanvas" xmlns:cx="http://schemas.microsoft.com/office/drawing/2014/chartex" xmlns:cx1="http://schemas.microsoft.com/office/drawing/2015/9/8/chartex" xmlns:cx2="http://schemas.microsoft.com/office/drawing/2015/10/21/chartex" xmlns:cx3="http://schemas.microsoft.com/office/drawing/2016/5/9/chartex" xmlns:cx4="http://schemas.microsoft.com/office/drawing/2016/5/10/chartex" xmlns:cx5="http://schemas.microsoft.com/office/drawing/2016/5/11/chartex" xmlns:cx6="http://schemas.microsoft.com/office/drawing/2016/5/12/chartex" xmlns:cx7="http://schemas.microsoft.com/office/drawing/2016/5/13/chartex" xmlns:cx8="http://schemas.microsoft.com/office/drawing/2016/5/14/chartex" xmlns:mc="http://schemas.openxmlformats.org/markup-compatibility/2006" xmlns:aink="http://schemas.microsoft.com/office/drawing/2016/ink" xmlns:am3d="http://schemas.microsoft.com/office/drawing/2017/model3d" xmlns:o="urn:schemas-microsoft-com:office:office" xmlns:r="http://schemas.openxmlformats.org/officeDocument/2006/relationships" xmlns:m="http://schemas.openxmlformats.org/officeDocument/2006/math" xmlns:v="urn:schemas-microsoft-com:vml" xmlns:wp14="http://schemas.microsoft.com/office/word/2010/wordprocessingDrawing" xmlns:wp="http://schemas.openxmlformats.org/drawingml/2006/wordprocessingDrawing" xmlns:w10="urn:schemas-microsoft-com:office:word" xmlns:w="http://schemas.openxmlformats.org/wordprocessingml/2006/main" xmlns:w14="http://schemas.microsoft.com/office/word/2010/wordml" xmlns:w15="http://schemas.microsoft.com/office/word/2012/wordml" xmlns:w16cid="http://schemas.microsoft.com/office/word/2016/wordml/cid" xmlns:w16se="http://schemas.microsoft.com/office/word/2015/wordml/symex" xmlns:wpg="http://schemas.microsoft.com/office/word/2010/wordprocessingGroup" xmlns:wpi="http://schemas.microsoft.com/office/word/2010/wordprocessingInk" xmlns:wne="http://schemas.microsoft.com/office/word/2006/wordml" xmlns:wps="http://schemas.microsoft.com/office/word/2010/wordprocessingShape" mc:Ignorable="w14 w15 w16se w16cid wp14">
+<w:hdr xmlns:wpc="http://schemas.microsoft.com/office/word/2010/wordprocessingCanvas" xmlns:cx="http://schemas.microsoft.com/office/drawing/2014/chartex" xmlns:cx1="http://schemas.microsoft.com/office/drawing/2015/9/8/chartex" xmlns:cx2="http://schemas.microsoft.com/office/drawing/2015/10/21/chartex" xmlns:cx3="http://schemas.microsoft.com/office/drawing/2016/5/9/chartex" xmlns:cx4="http://schemas.microsoft.com/office/drawing/2016/5/10/chartex" xmlns:cx5="http://schemas.microsoft.com/office/drawing/2016/5/11/chartex" xmlns:cx6="http://schemas.microsoft.com/office/drawing/2016/5/12/chartex" xmlns:cx7="http://schemas.microsoft.com/office/drawing/2016/5/13/chartex" xmlns:cx8="http://schemas.microsoft.com/office/drawing/2016/5/14/chartex" xmlns:mc="http://schemas.openxmlformats.org/markup-compatibility/2006" xmlns:aink="http://schemas.microsoft.com/office/drawing/2016/ink" xmlns:am3d="http://schemas.microsoft.com/office/drawing/2017/model3d" xmlns:o="urn:schemas-microsoft-com:office:office" xmlns:r="http://schemas.openxmlformats.org/officeDocument/2006/relationships" xmlns:m="http://schemas.openxmlformats.org/officeDocument/2006/math" xmlns:v="urn:schemas-microsoft-com:vml" xmlns:wp14="http://schemas.microsoft.com/office/word/2010/wordprocessingDrawing" xmlns:wp="http://schemas.openxmlformats.org/drawingml/2006/wordprocessingDrawing" xmlns:w10="urn:schemas-microsoft-com:office:word" xmlns:w="http://schemas.openxmlformats.org/wordprocessingml/2006/main" xmlns:w14="http://schemas.microsoft.com/office/word/2010/wordml" xmlns:w15="http://schemas.microsoft.com/office/word/2012/wordml" xmlns:w16cex="http://schemas.microsoft.com/office/word/2018/wordml/cex" xmlns:w16cid="http://schemas.microsoft.com/office/word/2016/wordml/cid" xmlns:w16="http://schemas.microsoft.com/office/word/2018/wordml" xmlns:w16sdtdh="http://schemas.microsoft.com/office/word/2020/wordml/sdtdatahash" xmlns:w16se="http://schemas.microsoft.com/office/word/2015/wordml/symex" xmlns:wpg="http://schemas.microsoft.com/office/word/2010/wordprocessingGroup" xmlns:wpi="http://schemas.microsoft.com/office/word/2010/wordprocessingInk" xmlns:wne="http://schemas.microsoft.com/office/word/2006/wordml" xmlns:wps="http://schemas.microsoft.com/office/word/2010/wordprocessingShape" mc:Ignorable="w14 w15 w16se w16cid w16 w16cex w16sdtdh wp14">
   <w:p>
     <w:pPr>
       <w:pStyle w:val="Cabealho"/>
@@ -8833,7 +9424,7 @@
 </file>
 
 <file path=word/numbering.xml><?xml version="1.0" encoding="utf-8"?>
-<w:numbering xmlns:wpc="http://schemas.microsoft.com/office/word/2010/wordprocessingCanvas" xmlns:cx="http://schemas.microsoft.com/office/drawing/2014/chartex" xmlns:cx1="http://schemas.microsoft.com/office/drawing/2015/9/8/chartex" xmlns:cx2="http://schemas.microsoft.com/office/drawing/2015/10/21/chartex" xmlns:cx3="http://schemas.microsoft.com/office/drawing/2016/5/9/chartex" xmlns:cx4="http://schemas.microsoft.com/office/drawing/2016/5/10/chartex" xmlns:cx5="http://schemas.microsoft.com/office/drawing/2016/5/11/chartex" xmlns:cx6="http://schemas.microsoft.com/office/drawing/2016/5/12/chartex" xmlns:cx7="http://schemas.microsoft.com/office/drawing/2016/5/13/chartex" xmlns:cx8="http://schemas.microsoft.com/office/drawing/2016/5/14/chartex" xmlns:mc="http://schemas.openxmlformats.org/markup-compatibility/2006" xmlns:aink="http://schemas.microsoft.com/office/drawing/2016/ink" xmlns:am3d="http://schemas.microsoft.com/office/drawing/2017/model3d" xmlns:o="urn:schemas-microsoft-com:office:office" xmlns:r="http://schemas.openxmlformats.org/officeDocument/2006/relationships" xmlns:m="http://schemas.openxmlformats.org/officeDocument/2006/math" xmlns:v="urn:schemas-microsoft-com:vml" xmlns:wp14="http://schemas.microsoft.com/office/word/2010/wordprocessingDrawing" xmlns:wp="http://schemas.openxmlformats.org/drawingml/2006/wordprocessingDrawing" xmlns:w10="urn:schemas-microsoft-com:office:word" xmlns:w="http://schemas.openxmlformats.org/wordprocessingml/2006/main" xmlns:w14="http://schemas.microsoft.com/office/word/2010/wordml" xmlns:w15="http://schemas.microsoft.com/office/word/2012/wordml" xmlns:w16cid="http://schemas.microsoft.com/office/word/2016/wordml/cid" xmlns:w16se="http://schemas.microsoft.com/office/word/2015/wordml/symex" xmlns:wpg="http://schemas.microsoft.com/office/word/2010/wordprocessingGroup" xmlns:wpi="http://schemas.microsoft.com/office/word/2010/wordprocessingInk" xmlns:wne="http://schemas.microsoft.com/office/word/2006/wordml" xmlns:wps="http://schemas.microsoft.com/office/word/2010/wordprocessingShape" mc:Ignorable="w14 w15 w16se w16cid wp14">
+<w:numbering xmlns:wpc="http://schemas.microsoft.com/office/word/2010/wordprocessingCanvas" xmlns:cx="http://schemas.microsoft.com/office/drawing/2014/chartex" xmlns:cx1="http://schemas.microsoft.com/office/drawing/2015/9/8/chartex" xmlns:cx2="http://schemas.microsoft.com/office/drawing/2015/10/21/chartex" xmlns:cx3="http://schemas.microsoft.com/office/drawing/2016/5/9/chartex" xmlns:cx4="http://schemas.microsoft.com/office/drawing/2016/5/10/chartex" xmlns:cx5="http://schemas.microsoft.com/office/drawing/2016/5/11/chartex" xmlns:cx6="http://schemas.microsoft.com/office/drawing/2016/5/12/chartex" xmlns:cx7="http://schemas.microsoft.com/office/drawing/2016/5/13/chartex" xmlns:cx8="http://schemas.microsoft.com/office/drawing/2016/5/14/chartex" xmlns:mc="http://schemas.openxmlformats.org/markup-compatibility/2006" xmlns:aink="http://schemas.microsoft.com/office/drawing/2016/ink" xmlns:am3d="http://schemas.microsoft.com/office/drawing/2017/model3d" xmlns:o="urn:schemas-microsoft-com:office:office" xmlns:r="http://schemas.openxmlformats.org/officeDocument/2006/relationships" xmlns:m="http://schemas.openxmlformats.org/officeDocument/2006/math" xmlns:v="urn:schemas-microsoft-com:vml" xmlns:wp14="http://schemas.microsoft.com/office/word/2010/wordprocessingDrawing" xmlns:wp="http://schemas.openxmlformats.org/drawingml/2006/wordprocessingDrawing" xmlns:w10="urn:schemas-microsoft-com:office:word" xmlns:w="http://schemas.openxmlformats.org/wordprocessingml/2006/main" xmlns:w14="http://schemas.microsoft.com/office/word/2010/wordml" xmlns:w15="http://schemas.microsoft.com/office/word/2012/wordml" xmlns:w16cex="http://schemas.microsoft.com/office/word/2018/wordml/cex" xmlns:w16cid="http://schemas.microsoft.com/office/word/2016/wordml/cid" xmlns:w16="http://schemas.microsoft.com/office/word/2018/wordml" xmlns:w16sdtdh="http://schemas.microsoft.com/office/word/2020/wordml/sdtdatahash" xmlns:w16se="http://schemas.microsoft.com/office/word/2015/wordml/symex" xmlns:wpg="http://schemas.microsoft.com/office/word/2010/wordprocessingGroup" xmlns:wpi="http://schemas.microsoft.com/office/word/2010/wordprocessingInk" xmlns:wne="http://schemas.microsoft.com/office/word/2006/wordml" xmlns:wps="http://schemas.microsoft.com/office/word/2010/wordprocessingShape" mc:Ignorable="w14 w15 w16se w16cid w16 w16cex w16sdtdh wp14">
   <w:abstractNum w:abstractNumId="0" w15:restartNumberingAfterBreak="0">
     <w:nsid w:val="307D719E"/>
     <w:multiLevelType w:val="multilevel"/>
@@ -9064,7 +9655,7 @@
 </file>
 
 <file path=word/people.xml><?xml version="1.0" encoding="utf-8"?>
-<w15:people xmlns:wpc="http://schemas.microsoft.com/office/word/2010/wordprocessingCanvas" xmlns:cx="http://schemas.microsoft.com/office/drawing/2014/chartex" xmlns:cx1="http://schemas.microsoft.com/office/drawing/2015/9/8/chartex" xmlns:cx2="http://schemas.microsoft.com/office/drawing/2015/10/21/chartex" xmlns:cx3="http://schemas.microsoft.com/office/drawing/2016/5/9/chartex" xmlns:cx4="http://schemas.microsoft.com/office/drawing/2016/5/10/chartex" xmlns:cx5="http://schemas.microsoft.com/office/drawing/2016/5/11/chartex" xmlns:cx6="http://schemas.microsoft.com/office/drawing/2016/5/12/chartex" xmlns:cx7="http://schemas.microsoft.com/office/drawing/2016/5/13/chartex" xmlns:cx8="http://schemas.microsoft.com/office/drawing/2016/5/14/chartex" xmlns:mc="http://schemas.openxmlformats.org/markup-compatibility/2006" xmlns:aink="http://schemas.microsoft.com/office/drawing/2016/ink" xmlns:am3d="http://schemas.microsoft.com/office/drawing/2017/model3d" xmlns:o="urn:schemas-microsoft-com:office:office" xmlns:r="http://schemas.openxmlformats.org/officeDocument/2006/relationships" xmlns:m="http://schemas.openxmlformats.org/officeDocument/2006/math" xmlns:v="urn:schemas-microsoft-com:vml" xmlns:wp14="http://schemas.microsoft.com/office/word/2010/wordprocessingDrawing" xmlns:wp="http://schemas.openxmlformats.org/drawingml/2006/wordprocessingDrawing" xmlns:w10="urn:schemas-microsoft-com:office:word" xmlns:w="http://schemas.openxmlformats.org/wordprocessingml/2006/main" xmlns:w14="http://schemas.microsoft.com/office/word/2010/wordml" xmlns:w15="http://schemas.microsoft.com/office/word/2012/wordml" xmlns:w16cid="http://schemas.microsoft.com/office/word/2016/wordml/cid" xmlns:w16se="http://schemas.microsoft.com/office/word/2015/wordml/symex" xmlns:wpg="http://schemas.microsoft.com/office/word/2010/wordprocessingGroup" xmlns:wpi="http://schemas.microsoft.com/office/word/2010/wordprocessingInk" xmlns:wne="http://schemas.microsoft.com/office/word/2006/wordml" xmlns:wps="http://schemas.microsoft.com/office/word/2010/wordprocessingShape" mc:Ignorable="w14 w15 w16se w16cid wp14">
+<w15:people xmlns:wpc="http://schemas.microsoft.com/office/word/2010/wordprocessingCanvas" xmlns:cx="http://schemas.microsoft.com/office/drawing/2014/chartex" xmlns:cx1="http://schemas.microsoft.com/office/drawing/2015/9/8/chartex" xmlns:cx2="http://schemas.microsoft.com/office/drawing/2015/10/21/chartex" xmlns:cx3="http://schemas.microsoft.com/office/drawing/2016/5/9/chartex" xmlns:cx4="http://schemas.microsoft.com/office/drawing/2016/5/10/chartex" xmlns:cx5="http://schemas.microsoft.com/office/drawing/2016/5/11/chartex" xmlns:cx6="http://schemas.microsoft.com/office/drawing/2016/5/12/chartex" xmlns:cx7="http://schemas.microsoft.com/office/drawing/2016/5/13/chartex" xmlns:cx8="http://schemas.microsoft.com/office/drawing/2016/5/14/chartex" xmlns:mc="http://schemas.openxmlformats.org/markup-compatibility/2006" xmlns:aink="http://schemas.microsoft.com/office/drawing/2016/ink" xmlns:am3d="http://schemas.microsoft.com/office/drawing/2017/model3d" xmlns:o="urn:schemas-microsoft-com:office:office" xmlns:r="http://schemas.openxmlformats.org/officeDocument/2006/relationships" xmlns:m="http://schemas.openxmlformats.org/officeDocument/2006/math" xmlns:v="urn:schemas-microsoft-com:vml" xmlns:wp14="http://schemas.microsoft.com/office/word/2010/wordprocessingDrawing" xmlns:wp="http://schemas.openxmlformats.org/drawingml/2006/wordprocessingDrawing" xmlns:w10="urn:schemas-microsoft-com:office:word" xmlns:w="http://schemas.openxmlformats.org/wordprocessingml/2006/main" xmlns:w14="http://schemas.microsoft.com/office/word/2010/wordml" xmlns:w15="http://schemas.microsoft.com/office/word/2012/wordml" xmlns:w16cex="http://schemas.microsoft.com/office/word/2018/wordml/cex" xmlns:w16cid="http://schemas.microsoft.com/office/word/2016/wordml/cid" xmlns:w16="http://schemas.microsoft.com/office/word/2018/wordml" xmlns:w16sdtdh="http://schemas.microsoft.com/office/word/2020/wordml/sdtdatahash" xmlns:w16se="http://schemas.microsoft.com/office/word/2015/wordml/symex" xmlns:wpg="http://schemas.microsoft.com/office/word/2010/wordprocessingGroup" xmlns:wpi="http://schemas.microsoft.com/office/word/2010/wordprocessingInk" xmlns:wne="http://schemas.microsoft.com/office/word/2006/wordml" xmlns:wps="http://schemas.microsoft.com/office/word/2010/wordprocessingShape" mc:Ignorable="w14 w15 w16se w16cid w16 w16cex w16sdtdh wp14">
   <w15:person w15:author="Jefferson Passerini">
     <w15:presenceInfo w15:providerId="Windows Live" w15:userId="ec684a97d9b6a829"/>
   </w15:person>
@@ -9072,7 +9663,7 @@
 </file>
 
 <file path=word/styles.xml><?xml version="1.0" encoding="utf-8"?>
-<w:styles xmlns:mc="http://schemas.openxmlformats.org/markup-compatibility/2006" xmlns:r="http://schemas.openxmlformats.org/officeDocument/2006/relationships" xmlns:w="http://schemas.openxmlformats.org/wordprocessingml/2006/main" xmlns:w14="http://schemas.microsoft.com/office/word/2010/wordml" xmlns:w15="http://schemas.microsoft.com/office/word/2012/wordml" xmlns:w16cid="http://schemas.microsoft.com/office/word/2016/wordml/cid" xmlns:w16se="http://schemas.microsoft.com/office/word/2015/wordml/symex" mc:Ignorable="w14 w15 w16se w16cid">
+<w:styles xmlns:mc="http://schemas.openxmlformats.org/markup-compatibility/2006" xmlns:r="http://schemas.openxmlformats.org/officeDocument/2006/relationships" xmlns:w="http://schemas.openxmlformats.org/wordprocessingml/2006/main" xmlns:w14="http://schemas.microsoft.com/office/word/2010/wordml" xmlns:w15="http://schemas.microsoft.com/office/word/2012/wordml" xmlns:w16cex="http://schemas.microsoft.com/office/word/2018/wordml/cex" xmlns:w16cid="http://schemas.microsoft.com/office/word/2016/wordml/cid" xmlns:w16="http://schemas.microsoft.com/office/word/2018/wordml" xmlns:w16sdtdh="http://schemas.microsoft.com/office/word/2020/wordml/sdtdatahash" xmlns:w16se="http://schemas.microsoft.com/office/word/2015/wordml/symex" mc:Ignorable="w14 w15 w16se w16cid w16 w16cex w16sdtdh">
   <w:docDefaults>
     <w:rPrDefault>
       <w:rPr>
@@ -9088,7 +9679,7 @@
       </w:pPr>
     </w:pPrDefault>
   </w:docDefaults>
-  <w:latentStyles w:defLockedState="0" w:defUIPriority="99" w:defSemiHidden="0" w:defUnhideWhenUsed="0" w:defQFormat="0" w:count="375">
+  <w:latentStyles w:defLockedState="0" w:defUIPriority="99" w:defSemiHidden="0" w:defUnhideWhenUsed="0" w:defQFormat="0" w:count="376">
     <w:lsdException w:name="Normal" w:uiPriority="0" w:qFormat="1"/>
     <w:lsdException w:name="heading 1" w:uiPriority="9" w:qFormat="1"/>
     <w:lsdException w:name="heading 2" w:semiHidden="1" w:uiPriority="9" w:unhideWhenUsed="1" w:qFormat="1"/>
@@ -9176,7 +9767,7 @@
     <w:lsdException w:name="Block Text" w:semiHidden="1" w:unhideWhenUsed="1"/>
     <w:lsdException w:name="Hyperlink" w:semiHidden="1" w:unhideWhenUsed="1"/>
     <w:lsdException w:name="FollowedHyperlink" w:semiHidden="1" w:unhideWhenUsed="1"/>
-    <w:lsdException w:name="Strong" w:uiPriority="0" w:qFormat="1"/>
+    <w:lsdException w:name="Strong" w:uiPriority="22" w:qFormat="1"/>
     <w:lsdException w:name="Emphasis" w:uiPriority="20" w:qFormat="1"/>
     <w:lsdException w:name="Document Map" w:semiHidden="1" w:unhideWhenUsed="1"/>
     <w:lsdException w:name="Plain Text" w:semiHidden="1" w:unhideWhenUsed="1"/>
@@ -9194,7 +9785,6 @@
     <w:lsdException w:name="HTML Sample" w:semiHidden="1" w:unhideWhenUsed="1"/>
     <w:lsdException w:name="HTML Typewriter" w:semiHidden="1" w:unhideWhenUsed="1"/>
     <w:lsdException w:name="HTML Variable" w:semiHidden="1" w:unhideWhenUsed="1"/>
-    <w:lsdException w:name="Normal Table" w:semiHidden="1" w:unhideWhenUsed="1"/>
     <w:lsdException w:name="annotation subject" w:semiHidden="1" w:unhideWhenUsed="1"/>
     <w:lsdException w:name="No List" w:semiHidden="1" w:unhideWhenUsed="1"/>
     <w:lsdException w:name="Outline List 1" w:semiHidden="1" w:unhideWhenUsed="1"/>
@@ -9241,10 +9831,8 @@
     <w:lsdException w:name="Table Subtle 2" w:semiHidden="1" w:unhideWhenUsed="1"/>
     <w:lsdException w:name="Table Web 1" w:semiHidden="1" w:unhideWhenUsed="1"/>
     <w:lsdException w:name="Table Web 2" w:semiHidden="1" w:unhideWhenUsed="1"/>
-    <w:lsdException w:name="Table Web 3" w:semiHidden="1" w:unhideWhenUsed="1"/>
     <w:lsdException w:name="Balloon Text" w:semiHidden="1" w:unhideWhenUsed="1"/>
     <w:lsdException w:name="Table Grid" w:uiPriority="39"/>
-    <w:lsdException w:name="Table Theme" w:semiHidden="1" w:unhideWhenUsed="1"/>
     <w:lsdException w:name="Placeholder Text" w:semiHidden="1"/>
     <w:lsdException w:name="No Spacing" w:uiPriority="1" w:qFormat="1"/>
     <w:lsdException w:name="Light Shading" w:uiPriority="60"/>
@@ -9464,6 +10052,7 @@
     <w:lsdException w:name="Smart Hyperlink" w:semiHidden="1" w:unhideWhenUsed="1"/>
     <w:lsdException w:name="Hashtag" w:semiHidden="1" w:unhideWhenUsed="1"/>
     <w:lsdException w:name="Unresolved Mention" w:semiHidden="1" w:unhideWhenUsed="1"/>
+    <w:lsdException w:name="Smart Link" w:semiHidden="1" w:unhideWhenUsed="1"/>
   </w:latentStyles>
   <w:style w:type="paragraph" w:default="1" w:styleId="Normal">
     <w:name w:val="Normal"/>
@@ -9825,6 +10414,7 @@
   </w:style>
   <w:style w:type="character" w:styleId="Forte">
     <w:name w:val="Strong"/>
+    <w:uiPriority w:val="22"/>
     <w:qFormat/>
     <w:rsid w:val="000420C5"/>
     <w:rPr>
@@ -10562,15 +11152,6 @@
 </file>
 
 <file path=customXml/item1.xml><?xml version="1.0" encoding="utf-8"?>
-<?mso-contentType ?>
-<FormTemplates xmlns="http://schemas.microsoft.com/sharepoint/v3/contenttype/forms">
-  <Display>DocumentLibraryForm</Display>
-  <Edit>DocumentLibraryForm</Edit>
-  <New>DocumentLibraryForm</New>
-</FormTemplates>
-</file>
-
-<file path=customXml/item2.xml><?xml version="1.0" encoding="utf-8"?>
 <ct:contentTypeSchema xmlns:ct="http://schemas.microsoft.com/office/2006/metadata/contentType" xmlns:ma="http://schemas.microsoft.com/office/2006/metadata/properties/metaAttributes" ct:_="" ma:_="" ma:contentTypeName="Documento" ma:contentTypeID="0x010100329BC59A687F2946BA6EC5EE12A580FE" ma:contentTypeVersion="2" ma:contentTypeDescription="Crie um novo documento." ma:contentTypeScope="" ma:versionID="936e81a44edf447836b6f25ed0d10526">
   <xsd:schema xmlns:xsd="http://www.w3.org/2001/XMLSchema" xmlns:xs="http://www.w3.org/2001/XMLSchema" xmlns:p="http://schemas.microsoft.com/office/2006/metadata/properties" xmlns:ns2="a3dbc14d-f407-4232-ba0d-f27aa88ea346" targetNamespace="http://schemas.microsoft.com/office/2006/metadata/properties" ma:root="true" ma:fieldsID="ed4aeacd6bb591c589a4024ab29470f5" ns2:_="">
     <xsd:import namespace="a3dbc14d-f407-4232-ba0d-f27aa88ea346"/>
@@ -10718,19 +11299,20 @@
 </ct:contentTypeSchema>
 </file>
 
+<file path=customXml/item2.xml><?xml version="1.0" encoding="utf-8"?>
+<?mso-contentType ?>
+<FormTemplates xmlns="http://schemas.microsoft.com/sharepoint/v3/contenttype/forms">
+  <Display>DocumentLibraryForm</Display>
+  <Edit>DocumentLibraryForm</Edit>
+  <New>DocumentLibraryForm</New>
+</FormTemplates>
+</file>
+
 <file path=customXml/item3.xml><?xml version="1.0" encoding="utf-8"?>
 <b:Sources xmlns:b="http://schemas.openxmlformats.org/officeDocument/2006/bibliography" xmlns="http://schemas.openxmlformats.org/officeDocument/2006/bibliography" SelectedStyle="\APASixthEditionOfficeOnline.xsl" StyleName="APA" Version="6"/>
 </file>
 
 <file path=customXml/itemProps1.xml><?xml version="1.0" encoding="utf-8"?>
-<ds:datastoreItem xmlns:ds="http://schemas.openxmlformats.org/officeDocument/2006/customXml" ds:itemID="{424E0F74-18AD-4600-8399-4256E4F543E0}">
-  <ds:schemaRefs>
-    <ds:schemaRef ds:uri="http://schemas.microsoft.com/sharepoint/v3/contenttype/forms"/>
-  </ds:schemaRefs>
-</ds:datastoreItem>
-</file>
-
-<file path=customXml/itemProps2.xml><?xml version="1.0" encoding="utf-8"?>
 <ds:datastoreItem xmlns:ds="http://schemas.openxmlformats.org/officeDocument/2006/customXml" ds:itemID="{ED5A6D4F-12C9-4301-B8E9-1E9D6B67C232}">
   <ds:schemaRefs>
     <ds:schemaRef ds:uri="http://schemas.microsoft.com/office/2006/metadata/contentType"/>
@@ -10748,6 +11330,14 @@
 </ds:datastoreItem>
 </file>
 
+<file path=customXml/itemProps2.xml><?xml version="1.0" encoding="utf-8"?>
+<ds:datastoreItem xmlns:ds="http://schemas.openxmlformats.org/officeDocument/2006/customXml" ds:itemID="{424E0F74-18AD-4600-8399-4256E4F543E0}">
+  <ds:schemaRefs>
+    <ds:schemaRef ds:uri="http://schemas.microsoft.com/sharepoint/v3/contenttype/forms"/>
+  </ds:schemaRefs>
+</ds:datastoreItem>
+</file>
+
 <file path=customXml/itemProps3.xml><?xml version="1.0" encoding="utf-8"?>
 <ds:datastoreItem xmlns:ds="http://schemas.openxmlformats.org/officeDocument/2006/customXml" ds:itemID="{A1E305F6-0067-4C87-A69F-940564DA4F3B}">
   <ds:schemaRefs>

</xml_diff>

<commit_message>
:books: docs: Adicionado as alterações do Artigo
</commit_message>
<xml_diff>
--- a/Documentacao/Documentação - 2024/Artigo-Comtur - Revisando .docx
+++ b/Documentacao/Documentação - 2024/Artigo-Comtur - Revisando .docx
@@ -1,6 +1,6 @@
 
 <file path=word/document.xml><?xml version="1.0" encoding="utf-8"?>
-<w:document xmlns:wpc="http://schemas.microsoft.com/office/word/2010/wordprocessingCanvas" xmlns:cx="http://schemas.microsoft.com/office/drawing/2014/chartex" xmlns:cx1="http://schemas.microsoft.com/office/drawing/2015/9/8/chartex" xmlns:cx2="http://schemas.microsoft.com/office/drawing/2015/10/21/chartex" xmlns:cx3="http://schemas.microsoft.com/office/drawing/2016/5/9/chartex" xmlns:cx4="http://schemas.microsoft.com/office/drawing/2016/5/10/chartex" xmlns:cx5="http://schemas.microsoft.com/office/drawing/2016/5/11/chartex" xmlns:cx6="http://schemas.microsoft.com/office/drawing/2016/5/12/chartex" xmlns:cx7="http://schemas.microsoft.com/office/drawing/2016/5/13/chartex" xmlns:cx8="http://schemas.microsoft.com/office/drawing/2016/5/14/chartex" xmlns:mc="http://schemas.openxmlformats.org/markup-compatibility/2006" xmlns:aink="http://schemas.microsoft.com/office/drawing/2016/ink" xmlns:am3d="http://schemas.microsoft.com/office/drawing/2017/model3d" xmlns:o="urn:schemas-microsoft-com:office:office" xmlns:r="http://schemas.openxmlformats.org/officeDocument/2006/relationships" xmlns:m="http://schemas.openxmlformats.org/officeDocument/2006/math" xmlns:v="urn:schemas-microsoft-com:vml" xmlns:wp14="http://schemas.microsoft.com/office/word/2010/wordprocessingDrawing" xmlns:wp="http://schemas.openxmlformats.org/drawingml/2006/wordprocessingDrawing" xmlns:w10="urn:schemas-microsoft-com:office:word" xmlns:w="http://schemas.openxmlformats.org/wordprocessingml/2006/main" xmlns:w14="http://schemas.microsoft.com/office/word/2010/wordml" xmlns:w15="http://schemas.microsoft.com/office/word/2012/wordml" xmlns:w16cex="http://schemas.microsoft.com/office/word/2018/wordml/cex" xmlns:w16cid="http://schemas.microsoft.com/office/word/2016/wordml/cid" xmlns:w16="http://schemas.microsoft.com/office/word/2018/wordml" xmlns:w16sdtdh="http://schemas.microsoft.com/office/word/2020/wordml/sdtdatahash" xmlns:w16se="http://schemas.microsoft.com/office/word/2015/wordml/symex" xmlns:wpg="http://schemas.microsoft.com/office/word/2010/wordprocessingGroup" xmlns:wpi="http://schemas.microsoft.com/office/word/2010/wordprocessingInk" xmlns:wne="http://schemas.microsoft.com/office/word/2006/wordml" xmlns:wps="http://schemas.microsoft.com/office/word/2010/wordprocessingShape" mc:Ignorable="w14 w15 w16se w16cid w16 w16cex w16sdtdh wp14">
+<w:document xmlns:wpc="http://schemas.microsoft.com/office/word/2010/wordprocessingCanvas" xmlns:cx="http://schemas.microsoft.com/office/drawing/2014/chartex" xmlns:cx1="http://schemas.microsoft.com/office/drawing/2015/9/8/chartex" xmlns:cx2="http://schemas.microsoft.com/office/drawing/2015/10/21/chartex" xmlns:cx3="http://schemas.microsoft.com/office/drawing/2016/5/9/chartex" xmlns:cx4="http://schemas.microsoft.com/office/drawing/2016/5/10/chartex" xmlns:cx5="http://schemas.microsoft.com/office/drawing/2016/5/11/chartex" xmlns:cx6="http://schemas.microsoft.com/office/drawing/2016/5/12/chartex" xmlns:cx7="http://schemas.microsoft.com/office/drawing/2016/5/13/chartex" xmlns:cx8="http://schemas.microsoft.com/office/drawing/2016/5/14/chartex" xmlns:mc="http://schemas.openxmlformats.org/markup-compatibility/2006" xmlns:aink="http://schemas.microsoft.com/office/drawing/2016/ink" xmlns:am3d="http://schemas.microsoft.com/office/drawing/2017/model3d" xmlns:o="urn:schemas-microsoft-com:office:office" xmlns:r="http://schemas.openxmlformats.org/officeDocument/2006/relationships" xmlns:m="http://schemas.openxmlformats.org/officeDocument/2006/math" xmlns:v="urn:schemas-microsoft-com:vml" xmlns:wp14="http://schemas.microsoft.com/office/word/2010/wordprocessingDrawing" xmlns:wp="http://schemas.openxmlformats.org/drawingml/2006/wordprocessingDrawing" xmlns:w10="urn:schemas-microsoft-com:office:word" xmlns:w="http://schemas.openxmlformats.org/wordprocessingml/2006/main" xmlns:w14="http://schemas.microsoft.com/office/word/2010/wordml" xmlns:w15="http://schemas.microsoft.com/office/word/2012/wordml" xmlns:w16cid="http://schemas.microsoft.com/office/word/2016/wordml/cid" xmlns:w16se="http://schemas.microsoft.com/office/word/2015/wordml/symex" xmlns:wpg="http://schemas.microsoft.com/office/word/2010/wordprocessingGroup" xmlns:wpi="http://schemas.microsoft.com/office/word/2010/wordprocessingInk" xmlns:wne="http://schemas.microsoft.com/office/word/2006/wordml" xmlns:wps="http://schemas.microsoft.com/office/word/2010/wordprocessingShape" mc:Ignorable="w14 w15 w16se w16cid wp14">
   <w:body>
     <w:p>
       <w:pPr>
@@ -745,15 +745,7 @@
           <w:sz w:val="20"/>
           <w:szCs w:val="24"/>
         </w:rPr>
-        <w:t xml:space="preserve">, </w:t>
-      </w:r>
-      <w:r>
-        <w:rPr>
-          <w:rFonts w:ascii="Times New Roman" w:hAnsi="Times New Roman" w:cs="Times New Roman"/>
-          <w:sz w:val="20"/>
-          <w:szCs w:val="24"/>
-        </w:rPr>
-        <w:t>j</w:t>
+        <w:t>, j</w:t>
       </w:r>
       <w:hyperlink r:id="rId11" w:history="1">
         <w:r>
@@ -2260,7 +2252,36 @@
           <w:szCs w:val="24"/>
           <w:lang w:eastAsia="pt-BR"/>
         </w:rPr>
-        <w:t>A metodologia adotada caracteriza-se como aplicada, englobando o desenvolvimento de um software voltado para o setor de turismo de Jales (COMTUR), em parceria com o setor público, representado pela Secretaria Municipal de Turismo. Para tanto, foram realizadas a coleta de dados e o levantamento de informações sobre as principais dificuldades enfrentadas pelo turismo no município.</w:t>
+        <w:t>A metodologia adotada caracteriza-se como aplicada, englobando o desenvolvimento de um software voltado para o setor de turismo de Jales</w:t>
+      </w:r>
+      <w:r>
+        <w:rPr>
+          <w:rFonts w:ascii="Times New Roman" w:hAnsi="Times New Roman" w:cs="Times New Roman"/>
+          <w:sz w:val="24"/>
+          <w:szCs w:val="24"/>
+          <w:lang w:eastAsia="pt-BR"/>
+        </w:rPr>
+        <w:t xml:space="preserve">, especificamente Conselho Municipal de Turismo - </w:t>
+      </w:r>
+      <w:r>
+        <w:rPr>
+          <w:rFonts w:ascii="Times New Roman" w:hAnsi="Times New Roman" w:cs="Times New Roman"/>
+          <w:sz w:val="24"/>
+          <w:szCs w:val="24"/>
+          <w:lang w:eastAsia="pt-BR"/>
+        </w:rPr>
+        <w:t>COMTUR</w:t>
+      </w:r>
+      <w:bookmarkStart w:id="0" w:name="_GoBack"/>
+      <w:bookmarkEnd w:id="0"/>
+      <w:r>
+        <w:rPr>
+          <w:rFonts w:ascii="Times New Roman" w:hAnsi="Times New Roman" w:cs="Times New Roman"/>
+          <w:sz w:val="24"/>
+          <w:szCs w:val="24"/>
+          <w:lang w:eastAsia="pt-BR"/>
+        </w:rPr>
+        <w:t>, em parceria com o setor público, representado pela Secretaria Municipal de Turismo. Para tanto, foram realizadas a coleta de dados e o levantamento de informações sobre as principais dificuldades enfrentadas pelo turismo no município.</w:t>
       </w:r>
     </w:p>
     <w:p>
@@ -5183,8 +5204,8 @@
           <w:szCs w:val="24"/>
         </w:rPr>
       </w:pPr>
-      <w:commentRangeStart w:id="0"/>
-      <w:commentRangeEnd w:id="0"/>
+      <w:commentRangeStart w:id="1"/>
+      <w:commentRangeEnd w:id="1"/>
       <w:r>
         <w:rPr>
           <w:rStyle w:val="Refdecomentrio"/>
@@ -5192,7 +5213,7 @@
           <w:iCs w:val="0"/>
           <w:color w:val="auto"/>
         </w:rPr>
-        <w:commentReference w:id="0"/>
+        <w:commentReference w:id="1"/>
       </w:r>
       <w:r>
         <w:rPr>
@@ -9244,8 +9265,8 @@
 </file>
 
 <file path=word/comments.xml><?xml version="1.0" encoding="utf-8"?>
-<w:comments xmlns:wpc="http://schemas.microsoft.com/office/word/2010/wordprocessingCanvas" xmlns:cx="http://schemas.microsoft.com/office/drawing/2014/chartex" xmlns:cx1="http://schemas.microsoft.com/office/drawing/2015/9/8/chartex" xmlns:cx2="http://schemas.microsoft.com/office/drawing/2015/10/21/chartex" xmlns:cx3="http://schemas.microsoft.com/office/drawing/2016/5/9/chartex" xmlns:cx4="http://schemas.microsoft.com/office/drawing/2016/5/10/chartex" xmlns:cx5="http://schemas.microsoft.com/office/drawing/2016/5/11/chartex" xmlns:cx6="http://schemas.microsoft.com/office/drawing/2016/5/12/chartex" xmlns:cx7="http://schemas.microsoft.com/office/drawing/2016/5/13/chartex" xmlns:cx8="http://schemas.microsoft.com/office/drawing/2016/5/14/chartex" xmlns:mc="http://schemas.openxmlformats.org/markup-compatibility/2006" xmlns:aink="http://schemas.microsoft.com/office/drawing/2016/ink" xmlns:am3d="http://schemas.microsoft.com/office/drawing/2017/model3d" xmlns:o="urn:schemas-microsoft-com:office:office" xmlns:r="http://schemas.openxmlformats.org/officeDocument/2006/relationships" xmlns:m="http://schemas.openxmlformats.org/officeDocument/2006/math" xmlns:v="urn:schemas-microsoft-com:vml" xmlns:wp14="http://schemas.microsoft.com/office/word/2010/wordprocessingDrawing" xmlns:wp="http://schemas.openxmlformats.org/drawingml/2006/wordprocessingDrawing" xmlns:w10="urn:schemas-microsoft-com:office:word" xmlns:w="http://schemas.openxmlformats.org/wordprocessingml/2006/main" xmlns:w14="http://schemas.microsoft.com/office/word/2010/wordml" xmlns:w15="http://schemas.microsoft.com/office/word/2012/wordml" xmlns:w16cex="http://schemas.microsoft.com/office/word/2018/wordml/cex" xmlns:w16cid="http://schemas.microsoft.com/office/word/2016/wordml/cid" xmlns:w16="http://schemas.microsoft.com/office/word/2018/wordml" xmlns:w16sdtdh="http://schemas.microsoft.com/office/word/2020/wordml/sdtdatahash" xmlns:w16se="http://schemas.microsoft.com/office/word/2015/wordml/symex" xmlns:wpg="http://schemas.microsoft.com/office/word/2010/wordprocessingGroup" xmlns:wpi="http://schemas.microsoft.com/office/word/2010/wordprocessingInk" xmlns:wne="http://schemas.microsoft.com/office/word/2006/wordml" xmlns:wps="http://schemas.microsoft.com/office/word/2010/wordprocessingShape" mc:Ignorable="w14 w15 w16se w16cid w16 w16cex w16sdtdh wp14">
-  <w:comment w:id="0" w:author="Jefferson Passerini" w:date="2024-10-29T16:31:00Z" w:initials="JP">
+<w:comments xmlns:wpc="http://schemas.microsoft.com/office/word/2010/wordprocessingCanvas" xmlns:cx="http://schemas.microsoft.com/office/drawing/2014/chartex" xmlns:cx1="http://schemas.microsoft.com/office/drawing/2015/9/8/chartex" xmlns:cx2="http://schemas.microsoft.com/office/drawing/2015/10/21/chartex" xmlns:cx3="http://schemas.microsoft.com/office/drawing/2016/5/9/chartex" xmlns:cx4="http://schemas.microsoft.com/office/drawing/2016/5/10/chartex" xmlns:cx5="http://schemas.microsoft.com/office/drawing/2016/5/11/chartex" xmlns:cx6="http://schemas.microsoft.com/office/drawing/2016/5/12/chartex" xmlns:cx7="http://schemas.microsoft.com/office/drawing/2016/5/13/chartex" xmlns:cx8="http://schemas.microsoft.com/office/drawing/2016/5/14/chartex" xmlns:mc="http://schemas.openxmlformats.org/markup-compatibility/2006" xmlns:aink="http://schemas.microsoft.com/office/drawing/2016/ink" xmlns:am3d="http://schemas.microsoft.com/office/drawing/2017/model3d" xmlns:o="urn:schemas-microsoft-com:office:office" xmlns:r="http://schemas.openxmlformats.org/officeDocument/2006/relationships" xmlns:m="http://schemas.openxmlformats.org/officeDocument/2006/math" xmlns:v="urn:schemas-microsoft-com:vml" xmlns:wp14="http://schemas.microsoft.com/office/word/2010/wordprocessingDrawing" xmlns:wp="http://schemas.openxmlformats.org/drawingml/2006/wordprocessingDrawing" xmlns:w10="urn:schemas-microsoft-com:office:word" xmlns:w="http://schemas.openxmlformats.org/wordprocessingml/2006/main" xmlns:w14="http://schemas.microsoft.com/office/word/2010/wordml" xmlns:w15="http://schemas.microsoft.com/office/word/2012/wordml" xmlns:w16cid="http://schemas.microsoft.com/office/word/2016/wordml/cid" xmlns:w16se="http://schemas.microsoft.com/office/word/2015/wordml/symex" xmlns:wpg="http://schemas.microsoft.com/office/word/2010/wordprocessingGroup" xmlns:wpi="http://schemas.microsoft.com/office/word/2010/wordprocessingInk" xmlns:wne="http://schemas.microsoft.com/office/word/2006/wordml" xmlns:wps="http://schemas.microsoft.com/office/word/2010/wordprocessingShape" mc:Ignorable="w14 w15 w16se w16cid wp14">
+  <w:comment w:id="1" w:author="Jefferson Passerini" w:date="2024-10-29T16:31:00Z" w:initials="JP">
     <w:p>
       <w:pPr>
         <w:pStyle w:val="Textodecomentrio"/>
@@ -9265,19 +9286,19 @@
 </file>
 
 <file path=word/commentsExtended.xml><?xml version="1.0" encoding="utf-8"?>
-<w15:commentsEx xmlns:wpc="http://schemas.microsoft.com/office/word/2010/wordprocessingCanvas" xmlns:cx="http://schemas.microsoft.com/office/drawing/2014/chartex" xmlns:cx1="http://schemas.microsoft.com/office/drawing/2015/9/8/chartex" xmlns:cx2="http://schemas.microsoft.com/office/drawing/2015/10/21/chartex" xmlns:cx3="http://schemas.microsoft.com/office/drawing/2016/5/9/chartex" xmlns:cx4="http://schemas.microsoft.com/office/drawing/2016/5/10/chartex" xmlns:cx5="http://schemas.microsoft.com/office/drawing/2016/5/11/chartex" xmlns:cx6="http://schemas.microsoft.com/office/drawing/2016/5/12/chartex" xmlns:cx7="http://schemas.microsoft.com/office/drawing/2016/5/13/chartex" xmlns:cx8="http://schemas.microsoft.com/office/drawing/2016/5/14/chartex" xmlns:mc="http://schemas.openxmlformats.org/markup-compatibility/2006" xmlns:aink="http://schemas.microsoft.com/office/drawing/2016/ink" xmlns:am3d="http://schemas.microsoft.com/office/drawing/2017/model3d" xmlns:o="urn:schemas-microsoft-com:office:office" xmlns:r="http://schemas.openxmlformats.org/officeDocument/2006/relationships" xmlns:m="http://schemas.openxmlformats.org/officeDocument/2006/math" xmlns:v="urn:schemas-microsoft-com:vml" xmlns:wp14="http://schemas.microsoft.com/office/word/2010/wordprocessingDrawing" xmlns:wp="http://schemas.openxmlformats.org/drawingml/2006/wordprocessingDrawing" xmlns:w10="urn:schemas-microsoft-com:office:word" xmlns:w="http://schemas.openxmlformats.org/wordprocessingml/2006/main" xmlns:w14="http://schemas.microsoft.com/office/word/2010/wordml" xmlns:w15="http://schemas.microsoft.com/office/word/2012/wordml" xmlns:w16cex="http://schemas.microsoft.com/office/word/2018/wordml/cex" xmlns:w16cid="http://schemas.microsoft.com/office/word/2016/wordml/cid" xmlns:w16="http://schemas.microsoft.com/office/word/2018/wordml" xmlns:w16sdtdh="http://schemas.microsoft.com/office/word/2020/wordml/sdtdatahash" xmlns:w16se="http://schemas.microsoft.com/office/word/2015/wordml/symex" xmlns:wpg="http://schemas.microsoft.com/office/word/2010/wordprocessingGroup" xmlns:wpi="http://schemas.microsoft.com/office/word/2010/wordprocessingInk" xmlns:wne="http://schemas.microsoft.com/office/word/2006/wordml" xmlns:wps="http://schemas.microsoft.com/office/word/2010/wordprocessingShape" mc:Ignorable="w14 w15 w16se w16cid w16 w16cex w16sdtdh wp14">
+<w15:commentsEx xmlns:wpc="http://schemas.microsoft.com/office/word/2010/wordprocessingCanvas" xmlns:cx="http://schemas.microsoft.com/office/drawing/2014/chartex" xmlns:cx1="http://schemas.microsoft.com/office/drawing/2015/9/8/chartex" xmlns:cx2="http://schemas.microsoft.com/office/drawing/2015/10/21/chartex" xmlns:cx3="http://schemas.microsoft.com/office/drawing/2016/5/9/chartex" xmlns:cx4="http://schemas.microsoft.com/office/drawing/2016/5/10/chartex" xmlns:cx5="http://schemas.microsoft.com/office/drawing/2016/5/11/chartex" xmlns:cx6="http://schemas.microsoft.com/office/drawing/2016/5/12/chartex" xmlns:cx7="http://schemas.microsoft.com/office/drawing/2016/5/13/chartex" xmlns:cx8="http://schemas.microsoft.com/office/drawing/2016/5/14/chartex" xmlns:mc="http://schemas.openxmlformats.org/markup-compatibility/2006" xmlns:aink="http://schemas.microsoft.com/office/drawing/2016/ink" xmlns:am3d="http://schemas.microsoft.com/office/drawing/2017/model3d" xmlns:o="urn:schemas-microsoft-com:office:office" xmlns:r="http://schemas.openxmlformats.org/officeDocument/2006/relationships" xmlns:m="http://schemas.openxmlformats.org/officeDocument/2006/math" xmlns:v="urn:schemas-microsoft-com:vml" xmlns:wp14="http://schemas.microsoft.com/office/word/2010/wordprocessingDrawing" xmlns:wp="http://schemas.openxmlformats.org/drawingml/2006/wordprocessingDrawing" xmlns:w10="urn:schemas-microsoft-com:office:word" xmlns:w="http://schemas.openxmlformats.org/wordprocessingml/2006/main" xmlns:w14="http://schemas.microsoft.com/office/word/2010/wordml" xmlns:w15="http://schemas.microsoft.com/office/word/2012/wordml" xmlns:w16cid="http://schemas.microsoft.com/office/word/2016/wordml/cid" xmlns:w16se="http://schemas.microsoft.com/office/word/2015/wordml/symex" xmlns:wpg="http://schemas.microsoft.com/office/word/2010/wordprocessingGroup" xmlns:wpi="http://schemas.microsoft.com/office/word/2010/wordprocessingInk" xmlns:wne="http://schemas.microsoft.com/office/word/2006/wordml" xmlns:wps="http://schemas.microsoft.com/office/word/2010/wordprocessingShape" mc:Ignorable="w14 w15 w16se w16cid wp14">
   <w15:commentEx w15:paraId="78C1E957" w15:done="0"/>
 </w15:commentsEx>
 </file>
 
 <file path=word/commentsIds.xml><?xml version="1.0" encoding="utf-8"?>
-<w16cid:commentsIds xmlns:wpc="http://schemas.microsoft.com/office/word/2010/wordprocessingCanvas" xmlns:cx="http://schemas.microsoft.com/office/drawing/2014/chartex" xmlns:cx1="http://schemas.microsoft.com/office/drawing/2015/9/8/chartex" xmlns:cx2="http://schemas.microsoft.com/office/drawing/2015/10/21/chartex" xmlns:cx3="http://schemas.microsoft.com/office/drawing/2016/5/9/chartex" xmlns:cx4="http://schemas.microsoft.com/office/drawing/2016/5/10/chartex" xmlns:cx5="http://schemas.microsoft.com/office/drawing/2016/5/11/chartex" xmlns:cx6="http://schemas.microsoft.com/office/drawing/2016/5/12/chartex" xmlns:cx7="http://schemas.microsoft.com/office/drawing/2016/5/13/chartex" xmlns:cx8="http://schemas.microsoft.com/office/drawing/2016/5/14/chartex" xmlns:mc="http://schemas.openxmlformats.org/markup-compatibility/2006" xmlns:aink="http://schemas.microsoft.com/office/drawing/2016/ink" xmlns:am3d="http://schemas.microsoft.com/office/drawing/2017/model3d" xmlns:o="urn:schemas-microsoft-com:office:office" xmlns:r="http://schemas.openxmlformats.org/officeDocument/2006/relationships" xmlns:m="http://schemas.openxmlformats.org/officeDocument/2006/math" xmlns:v="urn:schemas-microsoft-com:vml" xmlns:wp14="http://schemas.microsoft.com/office/word/2010/wordprocessingDrawing" xmlns:wp="http://schemas.openxmlformats.org/drawingml/2006/wordprocessingDrawing" xmlns:w10="urn:schemas-microsoft-com:office:word" xmlns:w="http://schemas.openxmlformats.org/wordprocessingml/2006/main" xmlns:w14="http://schemas.microsoft.com/office/word/2010/wordml" xmlns:w15="http://schemas.microsoft.com/office/word/2012/wordml" xmlns:w16cex="http://schemas.microsoft.com/office/word/2018/wordml/cex" xmlns:w16cid="http://schemas.microsoft.com/office/word/2016/wordml/cid" xmlns:w16="http://schemas.microsoft.com/office/word/2018/wordml" xmlns:w16sdtdh="http://schemas.microsoft.com/office/word/2020/wordml/sdtdatahash" xmlns:w16se="http://schemas.microsoft.com/office/word/2015/wordml/symex" xmlns:wpg="http://schemas.microsoft.com/office/word/2010/wordprocessingGroup" xmlns:wpi="http://schemas.microsoft.com/office/word/2010/wordprocessingInk" xmlns:wne="http://schemas.microsoft.com/office/word/2006/wordml" xmlns:wps="http://schemas.microsoft.com/office/word/2010/wordprocessingShape" mc:Ignorable="w14 w15 w16se w16cid w16 w16cex w16sdtdh wp14">
+<w16cid:commentsIds xmlns:wpc="http://schemas.microsoft.com/office/word/2010/wordprocessingCanvas" xmlns:cx="http://schemas.microsoft.com/office/drawing/2014/chartex" xmlns:cx1="http://schemas.microsoft.com/office/drawing/2015/9/8/chartex" xmlns:cx2="http://schemas.microsoft.com/office/drawing/2015/10/21/chartex" xmlns:cx3="http://schemas.microsoft.com/office/drawing/2016/5/9/chartex" xmlns:cx4="http://schemas.microsoft.com/office/drawing/2016/5/10/chartex" xmlns:cx5="http://schemas.microsoft.com/office/drawing/2016/5/11/chartex" xmlns:cx6="http://schemas.microsoft.com/office/drawing/2016/5/12/chartex" xmlns:cx7="http://schemas.microsoft.com/office/drawing/2016/5/13/chartex" xmlns:cx8="http://schemas.microsoft.com/office/drawing/2016/5/14/chartex" xmlns:mc="http://schemas.openxmlformats.org/markup-compatibility/2006" xmlns:aink="http://schemas.microsoft.com/office/drawing/2016/ink" xmlns:am3d="http://schemas.microsoft.com/office/drawing/2017/model3d" xmlns:o="urn:schemas-microsoft-com:office:office" xmlns:r="http://schemas.openxmlformats.org/officeDocument/2006/relationships" xmlns:m="http://schemas.openxmlformats.org/officeDocument/2006/math" xmlns:v="urn:schemas-microsoft-com:vml" xmlns:wp14="http://schemas.microsoft.com/office/word/2010/wordprocessingDrawing" xmlns:wp="http://schemas.openxmlformats.org/drawingml/2006/wordprocessingDrawing" xmlns:w10="urn:schemas-microsoft-com:office:word" xmlns:w="http://schemas.openxmlformats.org/wordprocessingml/2006/main" xmlns:w14="http://schemas.microsoft.com/office/word/2010/wordml" xmlns:w15="http://schemas.microsoft.com/office/word/2012/wordml" xmlns:w16cid="http://schemas.microsoft.com/office/word/2016/wordml/cid" xmlns:w16se="http://schemas.microsoft.com/office/word/2015/wordml/symex" xmlns:wpg="http://schemas.microsoft.com/office/word/2010/wordprocessingGroup" xmlns:wpi="http://schemas.microsoft.com/office/word/2010/wordprocessingInk" xmlns:wne="http://schemas.microsoft.com/office/word/2006/wordml" xmlns:wps="http://schemas.microsoft.com/office/word/2010/wordprocessingShape" mc:Ignorable="w14 w15 w16se w16cid wp14">
   <w16cid:commentId w16cid:paraId="78C1E957" w16cid:durableId="2AF8333E"/>
 </w16cid:commentsIds>
 </file>
 
 <file path=word/endnotes.xml><?xml version="1.0" encoding="utf-8"?>
-<w:endnotes xmlns:wpc="http://schemas.microsoft.com/office/word/2010/wordprocessingCanvas" xmlns:cx="http://schemas.microsoft.com/office/drawing/2014/chartex" xmlns:cx1="http://schemas.microsoft.com/office/drawing/2015/9/8/chartex" xmlns:cx2="http://schemas.microsoft.com/office/drawing/2015/10/21/chartex" xmlns:cx3="http://schemas.microsoft.com/office/drawing/2016/5/9/chartex" xmlns:cx4="http://schemas.microsoft.com/office/drawing/2016/5/10/chartex" xmlns:cx5="http://schemas.microsoft.com/office/drawing/2016/5/11/chartex" xmlns:cx6="http://schemas.microsoft.com/office/drawing/2016/5/12/chartex" xmlns:cx7="http://schemas.microsoft.com/office/drawing/2016/5/13/chartex" xmlns:cx8="http://schemas.microsoft.com/office/drawing/2016/5/14/chartex" xmlns:mc="http://schemas.openxmlformats.org/markup-compatibility/2006" xmlns:aink="http://schemas.microsoft.com/office/drawing/2016/ink" xmlns:am3d="http://schemas.microsoft.com/office/drawing/2017/model3d" xmlns:o="urn:schemas-microsoft-com:office:office" xmlns:r="http://schemas.openxmlformats.org/officeDocument/2006/relationships" xmlns:m="http://schemas.openxmlformats.org/officeDocument/2006/math" xmlns:v="urn:schemas-microsoft-com:vml" xmlns:wp14="http://schemas.microsoft.com/office/word/2010/wordprocessingDrawing" xmlns:wp="http://schemas.openxmlformats.org/drawingml/2006/wordprocessingDrawing" xmlns:w10="urn:schemas-microsoft-com:office:word" xmlns:w="http://schemas.openxmlformats.org/wordprocessingml/2006/main" xmlns:w14="http://schemas.microsoft.com/office/word/2010/wordml" xmlns:w15="http://schemas.microsoft.com/office/word/2012/wordml" xmlns:w16cex="http://schemas.microsoft.com/office/word/2018/wordml/cex" xmlns:w16cid="http://schemas.microsoft.com/office/word/2016/wordml/cid" xmlns:w16="http://schemas.microsoft.com/office/word/2018/wordml" xmlns:w16sdtdh="http://schemas.microsoft.com/office/word/2020/wordml/sdtdatahash" xmlns:w16se="http://schemas.microsoft.com/office/word/2015/wordml/symex" xmlns:wpg="http://schemas.microsoft.com/office/word/2010/wordprocessingGroup" xmlns:wpi="http://schemas.microsoft.com/office/word/2010/wordprocessingInk" xmlns:wne="http://schemas.microsoft.com/office/word/2006/wordml" xmlns:wps="http://schemas.microsoft.com/office/word/2010/wordprocessingShape" mc:Ignorable="w14 w15 w16se w16cid w16 w16cex w16sdtdh wp14">
+<w:endnotes xmlns:wpc="http://schemas.microsoft.com/office/word/2010/wordprocessingCanvas" xmlns:cx="http://schemas.microsoft.com/office/drawing/2014/chartex" xmlns:cx1="http://schemas.microsoft.com/office/drawing/2015/9/8/chartex" xmlns:cx2="http://schemas.microsoft.com/office/drawing/2015/10/21/chartex" xmlns:cx3="http://schemas.microsoft.com/office/drawing/2016/5/9/chartex" xmlns:cx4="http://schemas.microsoft.com/office/drawing/2016/5/10/chartex" xmlns:cx5="http://schemas.microsoft.com/office/drawing/2016/5/11/chartex" xmlns:cx6="http://schemas.microsoft.com/office/drawing/2016/5/12/chartex" xmlns:cx7="http://schemas.microsoft.com/office/drawing/2016/5/13/chartex" xmlns:cx8="http://schemas.microsoft.com/office/drawing/2016/5/14/chartex" xmlns:mc="http://schemas.openxmlformats.org/markup-compatibility/2006" xmlns:aink="http://schemas.microsoft.com/office/drawing/2016/ink" xmlns:am3d="http://schemas.microsoft.com/office/drawing/2017/model3d" xmlns:o="urn:schemas-microsoft-com:office:office" xmlns:r="http://schemas.openxmlformats.org/officeDocument/2006/relationships" xmlns:m="http://schemas.openxmlformats.org/officeDocument/2006/math" xmlns:v="urn:schemas-microsoft-com:vml" xmlns:wp14="http://schemas.microsoft.com/office/word/2010/wordprocessingDrawing" xmlns:wp="http://schemas.openxmlformats.org/drawingml/2006/wordprocessingDrawing" xmlns:w10="urn:schemas-microsoft-com:office:word" xmlns:w="http://schemas.openxmlformats.org/wordprocessingml/2006/main" xmlns:w14="http://schemas.microsoft.com/office/word/2010/wordml" xmlns:w15="http://schemas.microsoft.com/office/word/2012/wordml" xmlns:w16cid="http://schemas.microsoft.com/office/word/2016/wordml/cid" xmlns:w16se="http://schemas.microsoft.com/office/word/2015/wordml/symex" xmlns:wpg="http://schemas.microsoft.com/office/word/2010/wordprocessingGroup" xmlns:wpi="http://schemas.microsoft.com/office/word/2010/wordprocessingInk" xmlns:wne="http://schemas.microsoft.com/office/word/2006/wordml" xmlns:wps="http://schemas.microsoft.com/office/word/2010/wordprocessingShape" mc:Ignorable="w14 w15 w16se w16cid wp14">
   <w:endnote w:type="separator" w:id="-1">
     <w:p>
       <w:pPr>
@@ -9302,7 +9323,7 @@
 </file>
 
 <file path=word/footnotes.xml><?xml version="1.0" encoding="utf-8"?>
-<w:footnotes xmlns:wpc="http://schemas.microsoft.com/office/word/2010/wordprocessingCanvas" xmlns:cx="http://schemas.microsoft.com/office/drawing/2014/chartex" xmlns:cx1="http://schemas.microsoft.com/office/drawing/2015/9/8/chartex" xmlns:cx2="http://schemas.microsoft.com/office/drawing/2015/10/21/chartex" xmlns:cx3="http://schemas.microsoft.com/office/drawing/2016/5/9/chartex" xmlns:cx4="http://schemas.microsoft.com/office/drawing/2016/5/10/chartex" xmlns:cx5="http://schemas.microsoft.com/office/drawing/2016/5/11/chartex" xmlns:cx6="http://schemas.microsoft.com/office/drawing/2016/5/12/chartex" xmlns:cx7="http://schemas.microsoft.com/office/drawing/2016/5/13/chartex" xmlns:cx8="http://schemas.microsoft.com/office/drawing/2016/5/14/chartex" xmlns:mc="http://schemas.openxmlformats.org/markup-compatibility/2006" xmlns:aink="http://schemas.microsoft.com/office/drawing/2016/ink" xmlns:am3d="http://schemas.microsoft.com/office/drawing/2017/model3d" xmlns:o="urn:schemas-microsoft-com:office:office" xmlns:r="http://schemas.openxmlformats.org/officeDocument/2006/relationships" xmlns:m="http://schemas.openxmlformats.org/officeDocument/2006/math" xmlns:v="urn:schemas-microsoft-com:vml" xmlns:wp14="http://schemas.microsoft.com/office/word/2010/wordprocessingDrawing" xmlns:wp="http://schemas.openxmlformats.org/drawingml/2006/wordprocessingDrawing" xmlns:w10="urn:schemas-microsoft-com:office:word" xmlns:w="http://schemas.openxmlformats.org/wordprocessingml/2006/main" xmlns:w14="http://schemas.microsoft.com/office/word/2010/wordml" xmlns:w15="http://schemas.microsoft.com/office/word/2012/wordml" xmlns:w16cex="http://schemas.microsoft.com/office/word/2018/wordml/cex" xmlns:w16cid="http://schemas.microsoft.com/office/word/2016/wordml/cid" xmlns:w16="http://schemas.microsoft.com/office/word/2018/wordml" xmlns:w16sdtdh="http://schemas.microsoft.com/office/word/2020/wordml/sdtdatahash" xmlns:w16se="http://schemas.microsoft.com/office/word/2015/wordml/symex" xmlns:wpg="http://schemas.microsoft.com/office/word/2010/wordprocessingGroup" xmlns:wpi="http://schemas.microsoft.com/office/word/2010/wordprocessingInk" xmlns:wne="http://schemas.microsoft.com/office/word/2006/wordml" xmlns:wps="http://schemas.microsoft.com/office/word/2010/wordprocessingShape" mc:Ignorable="w14 w15 w16se w16cid w16 w16cex w16sdtdh wp14">
+<w:footnotes xmlns:wpc="http://schemas.microsoft.com/office/word/2010/wordprocessingCanvas" xmlns:cx="http://schemas.microsoft.com/office/drawing/2014/chartex" xmlns:cx1="http://schemas.microsoft.com/office/drawing/2015/9/8/chartex" xmlns:cx2="http://schemas.microsoft.com/office/drawing/2015/10/21/chartex" xmlns:cx3="http://schemas.microsoft.com/office/drawing/2016/5/9/chartex" xmlns:cx4="http://schemas.microsoft.com/office/drawing/2016/5/10/chartex" xmlns:cx5="http://schemas.microsoft.com/office/drawing/2016/5/11/chartex" xmlns:cx6="http://schemas.microsoft.com/office/drawing/2016/5/12/chartex" xmlns:cx7="http://schemas.microsoft.com/office/drawing/2016/5/13/chartex" xmlns:cx8="http://schemas.microsoft.com/office/drawing/2016/5/14/chartex" xmlns:mc="http://schemas.openxmlformats.org/markup-compatibility/2006" xmlns:aink="http://schemas.microsoft.com/office/drawing/2016/ink" xmlns:am3d="http://schemas.microsoft.com/office/drawing/2017/model3d" xmlns:o="urn:schemas-microsoft-com:office:office" xmlns:r="http://schemas.openxmlformats.org/officeDocument/2006/relationships" xmlns:m="http://schemas.openxmlformats.org/officeDocument/2006/math" xmlns:v="urn:schemas-microsoft-com:vml" xmlns:wp14="http://schemas.microsoft.com/office/word/2010/wordprocessingDrawing" xmlns:wp="http://schemas.openxmlformats.org/drawingml/2006/wordprocessingDrawing" xmlns:w10="urn:schemas-microsoft-com:office:word" xmlns:w="http://schemas.openxmlformats.org/wordprocessingml/2006/main" xmlns:w14="http://schemas.microsoft.com/office/word/2010/wordml" xmlns:w15="http://schemas.microsoft.com/office/word/2012/wordml" xmlns:w16cid="http://schemas.microsoft.com/office/word/2016/wordml/cid" xmlns:w16se="http://schemas.microsoft.com/office/word/2015/wordml/symex" xmlns:wpg="http://schemas.microsoft.com/office/word/2010/wordprocessingGroup" xmlns:wpi="http://schemas.microsoft.com/office/word/2010/wordprocessingInk" xmlns:wne="http://schemas.microsoft.com/office/word/2006/wordml" xmlns:wps="http://schemas.microsoft.com/office/word/2010/wordprocessingShape" mc:Ignorable="w14 w15 w16se w16cid wp14">
   <w:footnote w:type="separator" w:id="-1">
     <w:p>
       <w:pPr>
@@ -9354,7 +9375,7 @@
 </file>
 
 <file path=word/header1.xml><?xml version="1.0" encoding="utf-8"?>
-<w:hdr xmlns:wpc="http://schemas.microsoft.com/office/word/2010/wordprocessingCanvas" xmlns:cx="http://schemas.microsoft.com/office/drawing/2014/chartex" xmlns:cx1="http://schemas.microsoft.com/office/drawing/2015/9/8/chartex" xmlns:cx2="http://schemas.microsoft.com/office/drawing/2015/10/21/chartex" xmlns:cx3="http://schemas.microsoft.com/office/drawing/2016/5/9/chartex" xmlns:cx4="http://schemas.microsoft.com/office/drawing/2016/5/10/chartex" xmlns:cx5="http://schemas.microsoft.com/office/drawing/2016/5/11/chartex" xmlns:cx6="http://schemas.microsoft.com/office/drawing/2016/5/12/chartex" xmlns:cx7="http://schemas.microsoft.com/office/drawing/2016/5/13/chartex" xmlns:cx8="http://schemas.microsoft.com/office/drawing/2016/5/14/chartex" xmlns:mc="http://schemas.openxmlformats.org/markup-compatibility/2006" xmlns:aink="http://schemas.microsoft.com/office/drawing/2016/ink" xmlns:am3d="http://schemas.microsoft.com/office/drawing/2017/model3d" xmlns:o="urn:schemas-microsoft-com:office:office" xmlns:r="http://schemas.openxmlformats.org/officeDocument/2006/relationships" xmlns:m="http://schemas.openxmlformats.org/officeDocument/2006/math" xmlns:v="urn:schemas-microsoft-com:vml" xmlns:wp14="http://schemas.microsoft.com/office/word/2010/wordprocessingDrawing" xmlns:wp="http://schemas.openxmlformats.org/drawingml/2006/wordprocessingDrawing" xmlns:w10="urn:schemas-microsoft-com:office:word" xmlns:w="http://schemas.openxmlformats.org/wordprocessingml/2006/main" xmlns:w14="http://schemas.microsoft.com/office/word/2010/wordml" xmlns:w15="http://schemas.microsoft.com/office/word/2012/wordml" xmlns:w16cex="http://schemas.microsoft.com/office/word/2018/wordml/cex" xmlns:w16cid="http://schemas.microsoft.com/office/word/2016/wordml/cid" xmlns:w16="http://schemas.microsoft.com/office/word/2018/wordml" xmlns:w16sdtdh="http://schemas.microsoft.com/office/word/2020/wordml/sdtdatahash" xmlns:w16se="http://schemas.microsoft.com/office/word/2015/wordml/symex" xmlns:wpg="http://schemas.microsoft.com/office/word/2010/wordprocessingGroup" xmlns:wpi="http://schemas.microsoft.com/office/word/2010/wordprocessingInk" xmlns:wne="http://schemas.microsoft.com/office/word/2006/wordml" xmlns:wps="http://schemas.microsoft.com/office/word/2010/wordprocessingShape" mc:Ignorable="w14 w15 w16se w16cid w16 w16cex w16sdtdh wp14">
+<w:hdr xmlns:wpc="http://schemas.microsoft.com/office/word/2010/wordprocessingCanvas" xmlns:cx="http://schemas.microsoft.com/office/drawing/2014/chartex" xmlns:cx1="http://schemas.microsoft.com/office/drawing/2015/9/8/chartex" xmlns:cx2="http://schemas.microsoft.com/office/drawing/2015/10/21/chartex" xmlns:cx3="http://schemas.microsoft.com/office/drawing/2016/5/9/chartex" xmlns:cx4="http://schemas.microsoft.com/office/drawing/2016/5/10/chartex" xmlns:cx5="http://schemas.microsoft.com/office/drawing/2016/5/11/chartex" xmlns:cx6="http://schemas.microsoft.com/office/drawing/2016/5/12/chartex" xmlns:cx7="http://schemas.microsoft.com/office/drawing/2016/5/13/chartex" xmlns:cx8="http://schemas.microsoft.com/office/drawing/2016/5/14/chartex" xmlns:mc="http://schemas.openxmlformats.org/markup-compatibility/2006" xmlns:aink="http://schemas.microsoft.com/office/drawing/2016/ink" xmlns:am3d="http://schemas.microsoft.com/office/drawing/2017/model3d" xmlns:o="urn:schemas-microsoft-com:office:office" xmlns:r="http://schemas.openxmlformats.org/officeDocument/2006/relationships" xmlns:m="http://schemas.openxmlformats.org/officeDocument/2006/math" xmlns:v="urn:schemas-microsoft-com:vml" xmlns:wp14="http://schemas.microsoft.com/office/word/2010/wordprocessingDrawing" xmlns:wp="http://schemas.openxmlformats.org/drawingml/2006/wordprocessingDrawing" xmlns:w10="urn:schemas-microsoft-com:office:word" xmlns:w="http://schemas.openxmlformats.org/wordprocessingml/2006/main" xmlns:w14="http://schemas.microsoft.com/office/word/2010/wordml" xmlns:w15="http://schemas.microsoft.com/office/word/2012/wordml" xmlns:w16cid="http://schemas.microsoft.com/office/word/2016/wordml/cid" xmlns:w16se="http://schemas.microsoft.com/office/word/2015/wordml/symex" xmlns:wpg="http://schemas.microsoft.com/office/word/2010/wordprocessingGroup" xmlns:wpi="http://schemas.microsoft.com/office/word/2010/wordprocessingInk" xmlns:wne="http://schemas.microsoft.com/office/word/2006/wordml" xmlns:wps="http://schemas.microsoft.com/office/word/2010/wordprocessingShape" mc:Ignorable="w14 w15 w16se w16cid wp14">
   <w:p>
     <w:pPr>
       <w:pStyle w:val="Cabealho"/>
@@ -9424,7 +9445,7 @@
 </file>
 
 <file path=word/numbering.xml><?xml version="1.0" encoding="utf-8"?>
-<w:numbering xmlns:wpc="http://schemas.microsoft.com/office/word/2010/wordprocessingCanvas" xmlns:cx="http://schemas.microsoft.com/office/drawing/2014/chartex" xmlns:cx1="http://schemas.microsoft.com/office/drawing/2015/9/8/chartex" xmlns:cx2="http://schemas.microsoft.com/office/drawing/2015/10/21/chartex" xmlns:cx3="http://schemas.microsoft.com/office/drawing/2016/5/9/chartex" xmlns:cx4="http://schemas.microsoft.com/office/drawing/2016/5/10/chartex" xmlns:cx5="http://schemas.microsoft.com/office/drawing/2016/5/11/chartex" xmlns:cx6="http://schemas.microsoft.com/office/drawing/2016/5/12/chartex" xmlns:cx7="http://schemas.microsoft.com/office/drawing/2016/5/13/chartex" xmlns:cx8="http://schemas.microsoft.com/office/drawing/2016/5/14/chartex" xmlns:mc="http://schemas.openxmlformats.org/markup-compatibility/2006" xmlns:aink="http://schemas.microsoft.com/office/drawing/2016/ink" xmlns:am3d="http://schemas.microsoft.com/office/drawing/2017/model3d" xmlns:o="urn:schemas-microsoft-com:office:office" xmlns:r="http://schemas.openxmlformats.org/officeDocument/2006/relationships" xmlns:m="http://schemas.openxmlformats.org/officeDocument/2006/math" xmlns:v="urn:schemas-microsoft-com:vml" xmlns:wp14="http://schemas.microsoft.com/office/word/2010/wordprocessingDrawing" xmlns:wp="http://schemas.openxmlformats.org/drawingml/2006/wordprocessingDrawing" xmlns:w10="urn:schemas-microsoft-com:office:word" xmlns:w="http://schemas.openxmlformats.org/wordprocessingml/2006/main" xmlns:w14="http://schemas.microsoft.com/office/word/2010/wordml" xmlns:w15="http://schemas.microsoft.com/office/word/2012/wordml" xmlns:w16cex="http://schemas.microsoft.com/office/word/2018/wordml/cex" xmlns:w16cid="http://schemas.microsoft.com/office/word/2016/wordml/cid" xmlns:w16="http://schemas.microsoft.com/office/word/2018/wordml" xmlns:w16sdtdh="http://schemas.microsoft.com/office/word/2020/wordml/sdtdatahash" xmlns:w16se="http://schemas.microsoft.com/office/word/2015/wordml/symex" xmlns:wpg="http://schemas.microsoft.com/office/word/2010/wordprocessingGroup" xmlns:wpi="http://schemas.microsoft.com/office/word/2010/wordprocessingInk" xmlns:wne="http://schemas.microsoft.com/office/word/2006/wordml" xmlns:wps="http://schemas.microsoft.com/office/word/2010/wordprocessingShape" mc:Ignorable="w14 w15 w16se w16cid w16 w16cex w16sdtdh wp14">
+<w:numbering xmlns:wpc="http://schemas.microsoft.com/office/word/2010/wordprocessingCanvas" xmlns:cx="http://schemas.microsoft.com/office/drawing/2014/chartex" xmlns:cx1="http://schemas.microsoft.com/office/drawing/2015/9/8/chartex" xmlns:cx2="http://schemas.microsoft.com/office/drawing/2015/10/21/chartex" xmlns:cx3="http://schemas.microsoft.com/office/drawing/2016/5/9/chartex" xmlns:cx4="http://schemas.microsoft.com/office/drawing/2016/5/10/chartex" xmlns:cx5="http://schemas.microsoft.com/office/drawing/2016/5/11/chartex" xmlns:cx6="http://schemas.microsoft.com/office/drawing/2016/5/12/chartex" xmlns:cx7="http://schemas.microsoft.com/office/drawing/2016/5/13/chartex" xmlns:cx8="http://schemas.microsoft.com/office/drawing/2016/5/14/chartex" xmlns:mc="http://schemas.openxmlformats.org/markup-compatibility/2006" xmlns:aink="http://schemas.microsoft.com/office/drawing/2016/ink" xmlns:am3d="http://schemas.microsoft.com/office/drawing/2017/model3d" xmlns:o="urn:schemas-microsoft-com:office:office" xmlns:r="http://schemas.openxmlformats.org/officeDocument/2006/relationships" xmlns:m="http://schemas.openxmlformats.org/officeDocument/2006/math" xmlns:v="urn:schemas-microsoft-com:vml" xmlns:wp14="http://schemas.microsoft.com/office/word/2010/wordprocessingDrawing" xmlns:wp="http://schemas.openxmlformats.org/drawingml/2006/wordprocessingDrawing" xmlns:w10="urn:schemas-microsoft-com:office:word" xmlns:w="http://schemas.openxmlformats.org/wordprocessingml/2006/main" xmlns:w14="http://schemas.microsoft.com/office/word/2010/wordml" xmlns:w15="http://schemas.microsoft.com/office/word/2012/wordml" xmlns:w16cid="http://schemas.microsoft.com/office/word/2016/wordml/cid" xmlns:w16se="http://schemas.microsoft.com/office/word/2015/wordml/symex" xmlns:wpg="http://schemas.microsoft.com/office/word/2010/wordprocessingGroup" xmlns:wpi="http://schemas.microsoft.com/office/word/2010/wordprocessingInk" xmlns:wne="http://schemas.microsoft.com/office/word/2006/wordml" xmlns:wps="http://schemas.microsoft.com/office/word/2010/wordprocessingShape" mc:Ignorable="w14 w15 w16se w16cid wp14">
   <w:abstractNum w:abstractNumId="0" w15:restartNumberingAfterBreak="0">
     <w:nsid w:val="307D719E"/>
     <w:multiLevelType w:val="multilevel"/>
@@ -9655,7 +9676,7 @@
 </file>
 
 <file path=word/people.xml><?xml version="1.0" encoding="utf-8"?>
-<w15:people xmlns:wpc="http://schemas.microsoft.com/office/word/2010/wordprocessingCanvas" xmlns:cx="http://schemas.microsoft.com/office/drawing/2014/chartex" xmlns:cx1="http://schemas.microsoft.com/office/drawing/2015/9/8/chartex" xmlns:cx2="http://schemas.microsoft.com/office/drawing/2015/10/21/chartex" xmlns:cx3="http://schemas.microsoft.com/office/drawing/2016/5/9/chartex" xmlns:cx4="http://schemas.microsoft.com/office/drawing/2016/5/10/chartex" xmlns:cx5="http://schemas.microsoft.com/office/drawing/2016/5/11/chartex" xmlns:cx6="http://schemas.microsoft.com/office/drawing/2016/5/12/chartex" xmlns:cx7="http://schemas.microsoft.com/office/drawing/2016/5/13/chartex" xmlns:cx8="http://schemas.microsoft.com/office/drawing/2016/5/14/chartex" xmlns:mc="http://schemas.openxmlformats.org/markup-compatibility/2006" xmlns:aink="http://schemas.microsoft.com/office/drawing/2016/ink" xmlns:am3d="http://schemas.microsoft.com/office/drawing/2017/model3d" xmlns:o="urn:schemas-microsoft-com:office:office" xmlns:r="http://schemas.openxmlformats.org/officeDocument/2006/relationships" xmlns:m="http://schemas.openxmlformats.org/officeDocument/2006/math" xmlns:v="urn:schemas-microsoft-com:vml" xmlns:wp14="http://schemas.microsoft.com/office/word/2010/wordprocessingDrawing" xmlns:wp="http://schemas.openxmlformats.org/drawingml/2006/wordprocessingDrawing" xmlns:w10="urn:schemas-microsoft-com:office:word" xmlns:w="http://schemas.openxmlformats.org/wordprocessingml/2006/main" xmlns:w14="http://schemas.microsoft.com/office/word/2010/wordml" xmlns:w15="http://schemas.microsoft.com/office/word/2012/wordml" xmlns:w16cex="http://schemas.microsoft.com/office/word/2018/wordml/cex" xmlns:w16cid="http://schemas.microsoft.com/office/word/2016/wordml/cid" xmlns:w16="http://schemas.microsoft.com/office/word/2018/wordml" xmlns:w16sdtdh="http://schemas.microsoft.com/office/word/2020/wordml/sdtdatahash" xmlns:w16se="http://schemas.microsoft.com/office/word/2015/wordml/symex" xmlns:wpg="http://schemas.microsoft.com/office/word/2010/wordprocessingGroup" xmlns:wpi="http://schemas.microsoft.com/office/word/2010/wordprocessingInk" xmlns:wne="http://schemas.microsoft.com/office/word/2006/wordml" xmlns:wps="http://schemas.microsoft.com/office/word/2010/wordprocessingShape" mc:Ignorable="w14 w15 w16se w16cid w16 w16cex w16sdtdh wp14">
+<w15:people xmlns:wpc="http://schemas.microsoft.com/office/word/2010/wordprocessingCanvas" xmlns:cx="http://schemas.microsoft.com/office/drawing/2014/chartex" xmlns:cx1="http://schemas.microsoft.com/office/drawing/2015/9/8/chartex" xmlns:cx2="http://schemas.microsoft.com/office/drawing/2015/10/21/chartex" xmlns:cx3="http://schemas.microsoft.com/office/drawing/2016/5/9/chartex" xmlns:cx4="http://schemas.microsoft.com/office/drawing/2016/5/10/chartex" xmlns:cx5="http://schemas.microsoft.com/office/drawing/2016/5/11/chartex" xmlns:cx6="http://schemas.microsoft.com/office/drawing/2016/5/12/chartex" xmlns:cx7="http://schemas.microsoft.com/office/drawing/2016/5/13/chartex" xmlns:cx8="http://schemas.microsoft.com/office/drawing/2016/5/14/chartex" xmlns:mc="http://schemas.openxmlformats.org/markup-compatibility/2006" xmlns:aink="http://schemas.microsoft.com/office/drawing/2016/ink" xmlns:am3d="http://schemas.microsoft.com/office/drawing/2017/model3d" xmlns:o="urn:schemas-microsoft-com:office:office" xmlns:r="http://schemas.openxmlformats.org/officeDocument/2006/relationships" xmlns:m="http://schemas.openxmlformats.org/officeDocument/2006/math" xmlns:v="urn:schemas-microsoft-com:vml" xmlns:wp14="http://schemas.microsoft.com/office/word/2010/wordprocessingDrawing" xmlns:wp="http://schemas.openxmlformats.org/drawingml/2006/wordprocessingDrawing" xmlns:w10="urn:schemas-microsoft-com:office:word" xmlns:w="http://schemas.openxmlformats.org/wordprocessingml/2006/main" xmlns:w14="http://schemas.microsoft.com/office/word/2010/wordml" xmlns:w15="http://schemas.microsoft.com/office/word/2012/wordml" xmlns:w16cid="http://schemas.microsoft.com/office/word/2016/wordml/cid" xmlns:w16se="http://schemas.microsoft.com/office/word/2015/wordml/symex" xmlns:wpg="http://schemas.microsoft.com/office/word/2010/wordprocessingGroup" xmlns:wpi="http://schemas.microsoft.com/office/word/2010/wordprocessingInk" xmlns:wne="http://schemas.microsoft.com/office/word/2006/wordml" xmlns:wps="http://schemas.microsoft.com/office/word/2010/wordprocessingShape" mc:Ignorable="w14 w15 w16se w16cid wp14">
   <w15:person w15:author="Jefferson Passerini">
     <w15:presenceInfo w15:providerId="Windows Live" w15:userId="ec684a97d9b6a829"/>
   </w15:person>
@@ -9663,7 +9684,7 @@
 </file>
 
 <file path=word/styles.xml><?xml version="1.0" encoding="utf-8"?>
-<w:styles xmlns:mc="http://schemas.openxmlformats.org/markup-compatibility/2006" xmlns:r="http://schemas.openxmlformats.org/officeDocument/2006/relationships" xmlns:w="http://schemas.openxmlformats.org/wordprocessingml/2006/main" xmlns:w14="http://schemas.microsoft.com/office/word/2010/wordml" xmlns:w15="http://schemas.microsoft.com/office/word/2012/wordml" xmlns:w16cex="http://schemas.microsoft.com/office/word/2018/wordml/cex" xmlns:w16cid="http://schemas.microsoft.com/office/word/2016/wordml/cid" xmlns:w16="http://schemas.microsoft.com/office/word/2018/wordml" xmlns:w16sdtdh="http://schemas.microsoft.com/office/word/2020/wordml/sdtdatahash" xmlns:w16se="http://schemas.microsoft.com/office/word/2015/wordml/symex" mc:Ignorable="w14 w15 w16se w16cid w16 w16cex w16sdtdh">
+<w:styles xmlns:mc="http://schemas.openxmlformats.org/markup-compatibility/2006" xmlns:r="http://schemas.openxmlformats.org/officeDocument/2006/relationships" xmlns:w="http://schemas.openxmlformats.org/wordprocessingml/2006/main" xmlns:w14="http://schemas.microsoft.com/office/word/2010/wordml" xmlns:w15="http://schemas.microsoft.com/office/word/2012/wordml" xmlns:w16cid="http://schemas.microsoft.com/office/word/2016/wordml/cid" xmlns:w16se="http://schemas.microsoft.com/office/word/2015/wordml/symex" mc:Ignorable="w14 w15 w16se w16cid">
   <w:docDefaults>
     <w:rPrDefault>
       <w:rPr>
@@ -9679,7 +9700,7 @@
       </w:pPr>
     </w:pPrDefault>
   </w:docDefaults>
-  <w:latentStyles w:defLockedState="0" w:defUIPriority="99" w:defSemiHidden="0" w:defUnhideWhenUsed="0" w:defQFormat="0" w:count="376">
+  <w:latentStyles w:defLockedState="0" w:defUIPriority="99" w:defSemiHidden="0" w:defUnhideWhenUsed="0" w:defQFormat="0" w:count="375">
     <w:lsdException w:name="Normal" w:uiPriority="0" w:qFormat="1"/>
     <w:lsdException w:name="heading 1" w:uiPriority="9" w:qFormat="1"/>
     <w:lsdException w:name="heading 2" w:semiHidden="1" w:uiPriority="9" w:unhideWhenUsed="1" w:qFormat="1"/>
@@ -9785,6 +9806,7 @@
     <w:lsdException w:name="HTML Sample" w:semiHidden="1" w:unhideWhenUsed="1"/>
     <w:lsdException w:name="HTML Typewriter" w:semiHidden="1" w:unhideWhenUsed="1"/>
     <w:lsdException w:name="HTML Variable" w:semiHidden="1" w:unhideWhenUsed="1"/>
+    <w:lsdException w:name="Normal Table" w:semiHidden="1" w:unhideWhenUsed="1"/>
     <w:lsdException w:name="annotation subject" w:semiHidden="1" w:unhideWhenUsed="1"/>
     <w:lsdException w:name="No List" w:semiHidden="1" w:unhideWhenUsed="1"/>
     <w:lsdException w:name="Outline List 1" w:semiHidden="1" w:unhideWhenUsed="1"/>
@@ -9831,8 +9853,10 @@
     <w:lsdException w:name="Table Subtle 2" w:semiHidden="1" w:unhideWhenUsed="1"/>
     <w:lsdException w:name="Table Web 1" w:semiHidden="1" w:unhideWhenUsed="1"/>
     <w:lsdException w:name="Table Web 2" w:semiHidden="1" w:unhideWhenUsed="1"/>
+    <w:lsdException w:name="Table Web 3" w:semiHidden="1" w:unhideWhenUsed="1"/>
     <w:lsdException w:name="Balloon Text" w:semiHidden="1" w:unhideWhenUsed="1"/>
     <w:lsdException w:name="Table Grid" w:uiPriority="39"/>
+    <w:lsdException w:name="Table Theme" w:semiHidden="1" w:unhideWhenUsed="1"/>
     <w:lsdException w:name="Placeholder Text" w:semiHidden="1"/>
     <w:lsdException w:name="No Spacing" w:uiPriority="1" w:qFormat="1"/>
     <w:lsdException w:name="Light Shading" w:uiPriority="60"/>
@@ -10052,7 +10076,6 @@
     <w:lsdException w:name="Smart Hyperlink" w:semiHidden="1" w:unhideWhenUsed="1"/>
     <w:lsdException w:name="Hashtag" w:semiHidden="1" w:unhideWhenUsed="1"/>
     <w:lsdException w:name="Unresolved Mention" w:semiHidden="1" w:unhideWhenUsed="1"/>
-    <w:lsdException w:name="Smart Link" w:semiHidden="1" w:unhideWhenUsed="1"/>
   </w:latentStyles>
   <w:style w:type="paragraph" w:default="1" w:styleId="Normal">
     <w:name w:val="Normal"/>
@@ -11152,6 +11175,15 @@
 </file>
 
 <file path=customXml/item1.xml><?xml version="1.0" encoding="utf-8"?>
+<?mso-contentType ?>
+<FormTemplates xmlns="http://schemas.microsoft.com/sharepoint/v3/contenttype/forms">
+  <Display>DocumentLibraryForm</Display>
+  <Edit>DocumentLibraryForm</Edit>
+  <New>DocumentLibraryForm</New>
+</FormTemplates>
+</file>
+
+<file path=customXml/item2.xml><?xml version="1.0" encoding="utf-8"?>
 <ct:contentTypeSchema xmlns:ct="http://schemas.microsoft.com/office/2006/metadata/contentType" xmlns:ma="http://schemas.microsoft.com/office/2006/metadata/properties/metaAttributes" ct:_="" ma:_="" ma:contentTypeName="Documento" ma:contentTypeID="0x010100329BC59A687F2946BA6EC5EE12A580FE" ma:contentTypeVersion="2" ma:contentTypeDescription="Crie um novo documento." ma:contentTypeScope="" ma:versionID="936e81a44edf447836b6f25ed0d10526">
   <xsd:schema xmlns:xsd="http://www.w3.org/2001/XMLSchema" xmlns:xs="http://www.w3.org/2001/XMLSchema" xmlns:p="http://schemas.microsoft.com/office/2006/metadata/properties" xmlns:ns2="a3dbc14d-f407-4232-ba0d-f27aa88ea346" targetNamespace="http://schemas.microsoft.com/office/2006/metadata/properties" ma:root="true" ma:fieldsID="ed4aeacd6bb591c589a4024ab29470f5" ns2:_="">
     <xsd:import namespace="a3dbc14d-f407-4232-ba0d-f27aa88ea346"/>
@@ -11299,20 +11331,19 @@
 </ct:contentTypeSchema>
 </file>
 
-<file path=customXml/item2.xml><?xml version="1.0" encoding="utf-8"?>
-<?mso-contentType ?>
-<FormTemplates xmlns="http://schemas.microsoft.com/sharepoint/v3/contenttype/forms">
-  <Display>DocumentLibraryForm</Display>
-  <Edit>DocumentLibraryForm</Edit>
-  <New>DocumentLibraryForm</New>
-</FormTemplates>
-</file>
-
 <file path=customXml/item3.xml><?xml version="1.0" encoding="utf-8"?>
 <b:Sources xmlns:b="http://schemas.openxmlformats.org/officeDocument/2006/bibliography" xmlns="http://schemas.openxmlformats.org/officeDocument/2006/bibliography" SelectedStyle="\APASixthEditionOfficeOnline.xsl" StyleName="APA" Version="6"/>
 </file>
 
 <file path=customXml/itemProps1.xml><?xml version="1.0" encoding="utf-8"?>
+<ds:datastoreItem xmlns:ds="http://schemas.openxmlformats.org/officeDocument/2006/customXml" ds:itemID="{424E0F74-18AD-4600-8399-4256E4F543E0}">
+  <ds:schemaRefs>
+    <ds:schemaRef ds:uri="http://schemas.microsoft.com/sharepoint/v3/contenttype/forms"/>
+  </ds:schemaRefs>
+</ds:datastoreItem>
+</file>
+
+<file path=customXml/itemProps2.xml><?xml version="1.0" encoding="utf-8"?>
 <ds:datastoreItem xmlns:ds="http://schemas.openxmlformats.org/officeDocument/2006/customXml" ds:itemID="{ED5A6D4F-12C9-4301-B8E9-1E9D6B67C232}">
   <ds:schemaRefs>
     <ds:schemaRef ds:uri="http://schemas.microsoft.com/office/2006/metadata/contentType"/>
@@ -11330,16 +11361,8 @@
 </ds:datastoreItem>
 </file>
 
-<file path=customXml/itemProps2.xml><?xml version="1.0" encoding="utf-8"?>
-<ds:datastoreItem xmlns:ds="http://schemas.openxmlformats.org/officeDocument/2006/customXml" ds:itemID="{424E0F74-18AD-4600-8399-4256E4F543E0}">
-  <ds:schemaRefs>
-    <ds:schemaRef ds:uri="http://schemas.microsoft.com/sharepoint/v3/contenttype/forms"/>
-  </ds:schemaRefs>
-</ds:datastoreItem>
-</file>
-
 <file path=customXml/itemProps3.xml><?xml version="1.0" encoding="utf-8"?>
-<ds:datastoreItem xmlns:ds="http://schemas.openxmlformats.org/officeDocument/2006/customXml" ds:itemID="{A1E305F6-0067-4C87-A69F-940564DA4F3B}">
+<ds:datastoreItem xmlns:ds="http://schemas.openxmlformats.org/officeDocument/2006/customXml" ds:itemID="{87D56E72-7C70-4A69-B9A6-5186F7F11DED}">
   <ds:schemaRefs>
     <ds:schemaRef ds:uri="http://schemas.openxmlformats.org/officeDocument/2006/bibliography"/>
   </ds:schemaRefs>

</xml_diff>